<commit_message>
fix:project report for phase 1
</commit_message>
<xml_diff>
--- a/Documentation/Project-report.docx
+++ b/Documentation/Project-report.docx
@@ -4888,15 +4888,41 @@
         <w:spacing w:before="317"/>
         <w:ind w:left="113"/>
         <w:jc w:val="both"/>
+      </w:pPr>
+      <w:r>
+        <w:t xml:space="preserve">To create a reusable knowledge graph that accurately represents the network of bus routes in Ulaanbaatar city. This involves connecting various bus stops throughout the city to establish a visualization of the public transportation system. By connecting these routes and stops, the knowledge graph will serve as a valuable resource for urban planners, public transportation planners for decision making, optimizing routes, and enhancing overall efficiency and accessibility withing Ulaanbaatar’s transportation system. </w:t>
+      </w:r>
+    </w:p>
+    <w:p>
+      <w:pPr>
+        <w:pStyle w:val="BodyText"/>
+        <w:spacing w:before="317"/>
+        <w:ind w:left="113"/>
+        <w:jc w:val="both"/>
+      </w:pPr>
+      <w:r>
+        <w:t>Domain of Interest:</w:t>
+      </w:r>
+    </w:p>
+    <w:p>
+      <w:pPr>
+        <w:pStyle w:val="BodyText"/>
+        <w:spacing w:before="317"/>
+        <w:ind w:left="113"/>
+        <w:jc w:val="both"/>
+      </w:pPr>
+      <w:r>
+        <w:t>Current (2024) bus transportation system of Ulaanbaatar city.</w:t>
+      </w:r>
+    </w:p>
+    <w:p>
+      <w:pPr>
         <w:sectPr>
           <w:pgSz w:w="12240" w:h="15840"/>
           <w:pgMar w:top="1020" w:right="720" w:bottom="1600" w:left="1020" w:header="444" w:footer="1420" w:gutter="0"/>
           <w:cols w:space="720"/>
         </w:sectPr>
       </w:pPr>
-      <w:r>
-        <w:t xml:space="preserve">To create a reusable knowledge graph that accurately represents the network of bus routes in Ulaanbaatar city. This involves connecting various bus stops throughout the city to establish a visualization of the public transportation system. By connecting these routes and stops, the knowledge graph will serve as a valuable resource for urban planners, public transportation planners for decision making, optimizing routes, and enhancing overall efficiency and accessibility withing Ulaanbaatar’s transportation system. </w:t>
-      </w:r>
     </w:p>
     <w:p>
       <w:pPr>
@@ -4914,10 +4940,7 @@
       </w:pPr>
       <w:r>
         <w:lastRenderedPageBreak/>
-        <w:t>P</w:t>
-      </w:r>
-      <w:r>
-        <w:t>roject</w:t>
+        <w:t>Project</w:t>
       </w:r>
       <w:r>
         <w:rPr>
@@ -6006,7 +6029,7 @@
           <w:tab w:val="left" w:pos="649"/>
           <w:tab w:val="left" w:pos="650"/>
         </w:tabs>
-        <w:spacing w:before="0"/>
+        <w:spacing w:after="240"/>
         <w:ind w:left="112" w:firstLine="0"/>
         <w:rPr>
           <w:b w:val="0"/>
@@ -6022,7 +6045,7 @@
           <w:sz w:val="24"/>
           <w:szCs w:val="24"/>
         </w:rPr>
-        <w:t>Planning Bus Routes: Someone who plans bus routes uses the knowledge graph to decide where buses should go, based on where people live and where they need to go.</w:t>
+        <w:t>An urban planner needs to optimize bus routes in a specific district of Ulaanbaatar to improve efficiency. They use the knowledge graph to analyze current route data, identify areas with high passenger demand, and propose adjustments to the bus network accordingly.</w:t>
       </w:r>
     </w:p>
     <w:p>
@@ -6032,7 +6055,8 @@
           <w:tab w:val="left" w:pos="649"/>
           <w:tab w:val="left" w:pos="650"/>
         </w:tabs>
-        <w:ind w:left="112" w:firstLine="0"/>
+        <w:spacing w:after="240"/>
+        <w:ind w:left="112"/>
         <w:rPr>
           <w:b w:val="0"/>
           <w:bCs w:val="0"/>
@@ -6047,7 +6071,474 @@
           <w:sz w:val="24"/>
           <w:szCs w:val="24"/>
         </w:rPr>
+        <w:tab/>
         <w:t>Scenario 2:</w:t>
+      </w:r>
+    </w:p>
+    <w:p>
+      <w:pPr>
+        <w:pStyle w:val="Heading1"/>
+        <w:tabs>
+          <w:tab w:val="left" w:pos="649"/>
+          <w:tab w:val="left" w:pos="650"/>
+        </w:tabs>
+        <w:spacing w:after="240"/>
+        <w:ind w:left="112"/>
+        <w:rPr>
+          <w:b w:val="0"/>
+          <w:bCs w:val="0"/>
+          <w:sz w:val="24"/>
+          <w:szCs w:val="24"/>
+        </w:rPr>
+      </w:pPr>
+      <w:r>
+        <w:rPr>
+          <w:b w:val="0"/>
+          <w:bCs w:val="0"/>
+          <w:sz w:val="24"/>
+          <w:szCs w:val="24"/>
+        </w:rPr>
+        <w:tab/>
+      </w:r>
+      <w:r>
+        <w:rPr>
+          <w:b w:val="0"/>
+          <w:bCs w:val="0"/>
+          <w:sz w:val="24"/>
+          <w:szCs w:val="24"/>
+        </w:rPr>
+        <w:t>A tourist visiting Ulaanbaatar explores the city using public transportation. They use the knowledge graph to plan a route from their hotel to major tourist attractions.</w:t>
+      </w:r>
+    </w:p>
+    <w:p>
+      <w:pPr>
+        <w:pStyle w:val="Heading1"/>
+        <w:tabs>
+          <w:tab w:val="left" w:pos="649"/>
+          <w:tab w:val="left" w:pos="650"/>
+        </w:tabs>
+        <w:spacing w:after="240"/>
+        <w:ind w:left="112"/>
+        <w:rPr>
+          <w:b w:val="0"/>
+          <w:bCs w:val="0"/>
+          <w:sz w:val="24"/>
+          <w:szCs w:val="24"/>
+        </w:rPr>
+      </w:pPr>
+      <w:r>
+        <w:rPr>
+          <w:b w:val="0"/>
+          <w:bCs w:val="0"/>
+          <w:sz w:val="24"/>
+          <w:szCs w:val="24"/>
+        </w:rPr>
+        <w:tab/>
+        <w:t>Scenario 3:</w:t>
+      </w:r>
+    </w:p>
+    <w:p>
+      <w:pPr>
+        <w:pStyle w:val="Heading1"/>
+        <w:tabs>
+          <w:tab w:val="left" w:pos="649"/>
+          <w:tab w:val="left" w:pos="650"/>
+        </w:tabs>
+        <w:spacing w:after="240"/>
+        <w:ind w:left="112"/>
+        <w:rPr>
+          <w:b w:val="0"/>
+          <w:bCs w:val="0"/>
+          <w:sz w:val="24"/>
+          <w:szCs w:val="24"/>
+        </w:rPr>
+      </w:pPr>
+      <w:r>
+        <w:rPr>
+          <w:b w:val="0"/>
+          <w:bCs w:val="0"/>
+          <w:sz w:val="24"/>
+          <w:szCs w:val="24"/>
+        </w:rPr>
+        <w:tab/>
+      </w:r>
+      <w:r>
+        <w:rPr>
+          <w:b w:val="0"/>
+          <w:bCs w:val="0"/>
+          <w:sz w:val="24"/>
+          <w:szCs w:val="24"/>
+        </w:rPr>
+        <w:t>A commuter who regularly catches bus from their home to work needs to plan their daily bus route. They use the knowledge graph to find the most convenient bus stops and departure times for their morning and evening commute.</w:t>
+      </w:r>
+    </w:p>
+    <w:p>
+      <w:pPr>
+        <w:pStyle w:val="Heading1"/>
+        <w:tabs>
+          <w:tab w:val="left" w:pos="649"/>
+          <w:tab w:val="left" w:pos="650"/>
+        </w:tabs>
+        <w:spacing w:after="240"/>
+        <w:ind w:left="112"/>
+        <w:rPr>
+          <w:b w:val="0"/>
+          <w:bCs w:val="0"/>
+          <w:sz w:val="24"/>
+          <w:szCs w:val="24"/>
+        </w:rPr>
+      </w:pPr>
+      <w:r>
+        <w:rPr>
+          <w:b w:val="0"/>
+          <w:bCs w:val="0"/>
+          <w:sz w:val="24"/>
+          <w:szCs w:val="24"/>
+        </w:rPr>
+        <w:tab/>
+      </w:r>
+    </w:p>
+    <w:p>
+      <w:pPr>
+        <w:pStyle w:val="Heading1"/>
+        <w:tabs>
+          <w:tab w:val="left" w:pos="649"/>
+          <w:tab w:val="left" w:pos="650"/>
+        </w:tabs>
+        <w:spacing w:after="240"/>
+        <w:ind w:left="112"/>
+        <w:rPr>
+          <w:b w:val="0"/>
+          <w:bCs w:val="0"/>
+          <w:sz w:val="24"/>
+          <w:szCs w:val="24"/>
+        </w:rPr>
+      </w:pPr>
+    </w:p>
+    <w:p>
+      <w:pPr>
+        <w:pStyle w:val="Heading1"/>
+        <w:tabs>
+          <w:tab w:val="left" w:pos="649"/>
+          <w:tab w:val="left" w:pos="650"/>
+        </w:tabs>
+        <w:spacing w:after="240"/>
+        <w:ind w:left="112"/>
+        <w:rPr>
+          <w:b w:val="0"/>
+          <w:bCs w:val="0"/>
+          <w:sz w:val="24"/>
+          <w:szCs w:val="24"/>
+        </w:rPr>
+      </w:pPr>
+    </w:p>
+    <w:p>
+      <w:pPr>
+        <w:pStyle w:val="Heading1"/>
+        <w:tabs>
+          <w:tab w:val="left" w:pos="649"/>
+          <w:tab w:val="left" w:pos="650"/>
+        </w:tabs>
+        <w:spacing w:after="240"/>
+        <w:ind w:left="112"/>
+        <w:rPr>
+          <w:b w:val="0"/>
+          <w:bCs w:val="0"/>
+          <w:sz w:val="24"/>
+          <w:szCs w:val="24"/>
+        </w:rPr>
+      </w:pPr>
+    </w:p>
+    <w:p>
+      <w:pPr>
+        <w:pStyle w:val="Heading1"/>
+        <w:tabs>
+          <w:tab w:val="left" w:pos="649"/>
+          <w:tab w:val="left" w:pos="650"/>
+        </w:tabs>
+        <w:spacing w:after="240"/>
+        <w:ind w:left="112"/>
+        <w:rPr>
+          <w:b w:val="0"/>
+          <w:bCs w:val="0"/>
+          <w:sz w:val="24"/>
+          <w:szCs w:val="24"/>
+        </w:rPr>
+      </w:pPr>
+      <w:r>
+        <w:rPr>
+          <w:b w:val="0"/>
+          <w:bCs w:val="0"/>
+          <w:sz w:val="24"/>
+          <w:szCs w:val="24"/>
+        </w:rPr>
+        <w:lastRenderedPageBreak/>
+        <w:tab/>
+      </w:r>
+      <w:r>
+        <w:rPr>
+          <w:b w:val="0"/>
+          <w:bCs w:val="0"/>
+          <w:sz w:val="24"/>
+          <w:szCs w:val="24"/>
+        </w:rPr>
+        <w:t xml:space="preserve">Scenario </w:t>
+      </w:r>
+      <w:r>
+        <w:rPr>
+          <w:b w:val="0"/>
+          <w:bCs w:val="0"/>
+          <w:sz w:val="24"/>
+          <w:szCs w:val="24"/>
+        </w:rPr>
+        <w:t>4</w:t>
+      </w:r>
+      <w:r>
+        <w:rPr>
+          <w:b w:val="0"/>
+          <w:bCs w:val="0"/>
+          <w:sz w:val="24"/>
+          <w:szCs w:val="24"/>
+        </w:rPr>
+        <w:t>:</w:t>
+      </w:r>
+      <w:r>
+        <w:rPr>
+          <w:b w:val="0"/>
+          <w:bCs w:val="0"/>
+          <w:sz w:val="24"/>
+          <w:szCs w:val="24"/>
+        </w:rPr>
+        <w:t xml:space="preserve"> </w:t>
+      </w:r>
+    </w:p>
+    <w:p>
+      <w:pPr>
+        <w:pStyle w:val="Heading1"/>
+        <w:tabs>
+          <w:tab w:val="left" w:pos="649"/>
+          <w:tab w:val="left" w:pos="650"/>
+        </w:tabs>
+        <w:spacing w:after="240"/>
+        <w:ind w:left="112"/>
+        <w:rPr>
+          <w:b w:val="0"/>
+          <w:bCs w:val="0"/>
+          <w:sz w:val="24"/>
+          <w:szCs w:val="24"/>
+        </w:rPr>
+      </w:pPr>
+      <w:r>
+        <w:rPr>
+          <w:b w:val="0"/>
+          <w:bCs w:val="0"/>
+          <w:sz w:val="24"/>
+          <w:szCs w:val="24"/>
+        </w:rPr>
+        <w:tab/>
+      </w:r>
+      <w:r>
+        <w:rPr>
+          <w:b w:val="0"/>
+          <w:bCs w:val="0"/>
+          <w:sz w:val="24"/>
+          <w:szCs w:val="24"/>
+        </w:rPr>
+        <w:t>An accessibility advocate wants to assess the overall accessibility of Ulaanbaatar's public transportation system for individuals with disabilities. They use the knowledge graph to identify wheelchair-accessible routes and stops, as well as areas where accessibility improvements are needed.</w:t>
+      </w:r>
+    </w:p>
+    <w:p>
+      <w:pPr>
+        <w:pStyle w:val="Heading1"/>
+        <w:tabs>
+          <w:tab w:val="left" w:pos="649"/>
+          <w:tab w:val="left" w:pos="650"/>
+        </w:tabs>
+        <w:spacing w:after="240"/>
+        <w:ind w:left="112"/>
+        <w:rPr>
+          <w:b w:val="0"/>
+          <w:bCs w:val="0"/>
+          <w:sz w:val="24"/>
+          <w:szCs w:val="24"/>
+        </w:rPr>
+      </w:pPr>
+      <w:r>
+        <w:rPr>
+          <w:b w:val="0"/>
+          <w:bCs w:val="0"/>
+          <w:sz w:val="24"/>
+          <w:szCs w:val="24"/>
+        </w:rPr>
+        <w:tab/>
+      </w:r>
+      <w:r>
+        <w:rPr>
+          <w:b w:val="0"/>
+          <w:bCs w:val="0"/>
+          <w:sz w:val="24"/>
+          <w:szCs w:val="24"/>
+        </w:rPr>
+        <w:t xml:space="preserve">Scenario </w:t>
+      </w:r>
+      <w:r>
+        <w:rPr>
+          <w:b w:val="0"/>
+          <w:bCs w:val="0"/>
+          <w:sz w:val="24"/>
+          <w:szCs w:val="24"/>
+        </w:rPr>
+        <w:t>5</w:t>
+      </w:r>
+      <w:r>
+        <w:rPr>
+          <w:b w:val="0"/>
+          <w:bCs w:val="0"/>
+          <w:sz w:val="24"/>
+          <w:szCs w:val="24"/>
+        </w:rPr>
+        <w:t>:</w:t>
+      </w:r>
+    </w:p>
+    <w:p>
+      <w:pPr>
+        <w:pStyle w:val="Heading1"/>
+        <w:tabs>
+          <w:tab w:val="left" w:pos="649"/>
+          <w:tab w:val="left" w:pos="650"/>
+        </w:tabs>
+        <w:spacing w:after="240"/>
+        <w:ind w:left="112"/>
+        <w:rPr>
+          <w:b w:val="0"/>
+          <w:bCs w:val="0"/>
+          <w:sz w:val="24"/>
+          <w:szCs w:val="24"/>
+        </w:rPr>
+      </w:pPr>
+      <w:r>
+        <w:rPr>
+          <w:b w:val="0"/>
+          <w:bCs w:val="0"/>
+          <w:sz w:val="24"/>
+          <w:szCs w:val="24"/>
+        </w:rPr>
+        <w:tab/>
+      </w:r>
+      <w:r>
+        <w:rPr>
+          <w:b w:val="0"/>
+          <w:bCs w:val="0"/>
+          <w:sz w:val="24"/>
+          <w:szCs w:val="24"/>
+        </w:rPr>
+        <w:t>A commuter working late hours needs to catch a bus home before the service ends on weekdays. They rely on the knowledge graph to plan their route and departure time, ensuring they can reach their destination before the last bus of the night.</w:t>
+      </w:r>
+    </w:p>
+    <w:p>
+      <w:pPr>
+        <w:pStyle w:val="Heading1"/>
+        <w:tabs>
+          <w:tab w:val="left" w:pos="649"/>
+          <w:tab w:val="left" w:pos="650"/>
+        </w:tabs>
+        <w:spacing w:after="240"/>
+        <w:ind w:left="112" w:firstLine="0"/>
+        <w:rPr>
+          <w:b w:val="0"/>
+          <w:bCs w:val="0"/>
+          <w:sz w:val="24"/>
+          <w:szCs w:val="24"/>
+        </w:rPr>
+      </w:pPr>
+      <w:r>
+        <w:rPr>
+          <w:b w:val="0"/>
+          <w:bCs w:val="0"/>
+          <w:sz w:val="24"/>
+          <w:szCs w:val="24"/>
+        </w:rPr>
+        <w:t xml:space="preserve">Scenario </w:t>
+      </w:r>
+      <w:r>
+        <w:rPr>
+          <w:b w:val="0"/>
+          <w:bCs w:val="0"/>
+          <w:sz w:val="24"/>
+          <w:szCs w:val="24"/>
+        </w:rPr>
+        <w:t>6</w:t>
+      </w:r>
+      <w:r>
+        <w:rPr>
+          <w:b w:val="0"/>
+          <w:bCs w:val="0"/>
+          <w:sz w:val="24"/>
+          <w:szCs w:val="24"/>
+        </w:rPr>
+        <w:t>:</w:t>
+      </w:r>
+    </w:p>
+    <w:p>
+      <w:pPr>
+        <w:pStyle w:val="Heading1"/>
+        <w:tabs>
+          <w:tab w:val="left" w:pos="649"/>
+          <w:tab w:val="left" w:pos="650"/>
+        </w:tabs>
+        <w:spacing w:after="240"/>
+        <w:ind w:left="112" w:firstLine="0"/>
+        <w:rPr>
+          <w:b w:val="0"/>
+          <w:bCs w:val="0"/>
+          <w:sz w:val="24"/>
+          <w:szCs w:val="24"/>
+        </w:rPr>
+      </w:pPr>
+      <w:r>
+        <w:rPr>
+          <w:b w:val="0"/>
+          <w:bCs w:val="0"/>
+          <w:sz w:val="24"/>
+          <w:szCs w:val="24"/>
+        </w:rPr>
+        <w:t>A group of friends planning a weekend outing must catch a bus before the service ends on weekends. Using the knowledge graph, they coordinate their itinerary to ensure they can return home via public transportation within the operating hours.</w:t>
+      </w:r>
+    </w:p>
+    <w:p>
+      <w:pPr>
+        <w:pStyle w:val="Heading1"/>
+        <w:tabs>
+          <w:tab w:val="left" w:pos="649"/>
+          <w:tab w:val="left" w:pos="650"/>
+        </w:tabs>
+        <w:spacing w:after="240"/>
+        <w:ind w:left="112" w:firstLine="0"/>
+        <w:rPr>
+          <w:sz w:val="24"/>
+          <w:szCs w:val="24"/>
+        </w:rPr>
+      </w:pPr>
+      <w:r>
+        <w:rPr>
+          <w:sz w:val="24"/>
+          <w:szCs w:val="24"/>
+        </w:rPr>
+        <w:t>4.2</w:t>
+      </w:r>
+      <w:r>
+        <w:rPr>
+          <w:sz w:val="24"/>
+          <w:szCs w:val="24"/>
+        </w:rPr>
+        <w:tab/>
+      </w:r>
+      <w:r>
+        <w:rPr>
+          <w:sz w:val="24"/>
+          <w:szCs w:val="24"/>
+        </w:rPr>
+        <w:t>Personas</w:t>
       </w:r>
     </w:p>
     <w:p>
@@ -6073,32 +6564,16 @@
           <w:sz w:val="24"/>
           <w:szCs w:val="24"/>
         </w:rPr>
-        <w:t>From Sansar to the NUM by bus.</w:t>
-      </w:r>
-    </w:p>
-    <w:p>
-      <w:pPr>
-        <w:pStyle w:val="Heading1"/>
-        <w:tabs>
-          <w:tab w:val="left" w:pos="649"/>
-          <w:tab w:val="left" w:pos="650"/>
-        </w:tabs>
-        <w:ind w:left="112" w:firstLine="0"/>
+        <w:t>The characters invol</w:t>
+      </w:r>
+      <w:r>
         <w:rPr>
           <w:b w:val="0"/>
           <w:bCs w:val="0"/>
           <w:sz w:val="24"/>
           <w:szCs w:val="24"/>
         </w:rPr>
-      </w:pPr>
-      <w:r>
-        <w:rPr>
-          <w:b w:val="0"/>
-          <w:bCs w:val="0"/>
-          <w:sz w:val="24"/>
-          <w:szCs w:val="24"/>
-        </w:rPr>
-        <w:t>Scenario 3:</w:t>
+        <w:t>ved are these:</w:t>
       </w:r>
     </w:p>
     <w:p>
@@ -6124,7 +6599,7 @@
           <w:sz w:val="24"/>
           <w:szCs w:val="24"/>
         </w:rPr>
-        <w:t>From Nalaikh to the city center by bus.</w:t>
+        <w:t>Public transport companies: They run the bus and they plan the routes including paths.</w:t>
       </w:r>
     </w:p>
     <w:p>
@@ -6134,27 +6609,23 @@
           <w:tab w:val="left" w:pos="649"/>
           <w:tab w:val="left" w:pos="650"/>
         </w:tabs>
-        <w:spacing w:after="240"/>
+        <w:spacing w:before="0" w:after="240"/>
         <w:ind w:left="112" w:firstLine="0"/>
         <w:rPr>
+          <w:b w:val="0"/>
+          <w:bCs w:val="0"/>
           <w:sz w:val="24"/>
           <w:szCs w:val="24"/>
         </w:rPr>
       </w:pPr>
       <w:r>
         <w:rPr>
+          <w:b w:val="0"/>
+          <w:bCs w:val="0"/>
           <w:sz w:val="24"/>
           <w:szCs w:val="24"/>
         </w:rPr>
-        <w:t>4.2</w:t>
-      </w:r>
-      <w:r>
-        <w:rPr>
-          <w:sz w:val="24"/>
-          <w:szCs w:val="24"/>
-        </w:rPr>
-        <w:tab/>
-        <w:t>Personas</w:t>
+        <w:t>Public transport passengers: They take the public bus from starting point to their destination.</w:t>
       </w:r>
     </w:p>
     <w:p>
@@ -6180,7 +6651,7 @@
           <w:sz w:val="24"/>
           <w:szCs w:val="24"/>
         </w:rPr>
-        <w:t>The characters invol</w:t>
+        <w:t>Persona 1</w:t>
       </w:r>
       <w:r>
         <w:rPr>
@@ -6189,7 +6660,7 @@
           <w:sz w:val="24"/>
           <w:szCs w:val="24"/>
         </w:rPr>
-        <w:t>ved are these:</w:t>
+        <w:t>:</w:t>
       </w:r>
     </w:p>
     <w:p>
@@ -6208,41 +6679,6 @@
           <w:szCs w:val="24"/>
         </w:rPr>
       </w:pPr>
-      <w:r>
-        <w:rPr>
-          <w:b w:val="0"/>
-          <w:bCs w:val="0"/>
-          <w:sz w:val="24"/>
-          <w:szCs w:val="24"/>
-        </w:rPr>
-        <w:t>Public transport companies: They run the bus and they plan the routes including paths.</w:t>
-      </w:r>
-    </w:p>
-    <w:p>
-      <w:pPr>
-        <w:pStyle w:val="Heading1"/>
-        <w:tabs>
-          <w:tab w:val="left" w:pos="649"/>
-          <w:tab w:val="left" w:pos="650"/>
-        </w:tabs>
-        <w:spacing w:before="0" w:after="240"/>
-        <w:ind w:left="112" w:firstLine="0"/>
-        <w:rPr>
-          <w:b w:val="0"/>
-          <w:bCs w:val="0"/>
-          <w:sz w:val="24"/>
-          <w:szCs w:val="24"/>
-        </w:rPr>
-      </w:pPr>
-      <w:r>
-        <w:rPr>
-          <w:b w:val="0"/>
-          <w:bCs w:val="0"/>
-          <w:sz w:val="24"/>
-          <w:szCs w:val="24"/>
-        </w:rPr>
-        <w:t>Public transport passengers: They take the public bus from starting point to their destination.</w:t>
-      </w:r>
     </w:p>
     <w:p>
       <w:pPr>
@@ -6267,156 +6703,7 @@
           <w:sz w:val="24"/>
           <w:szCs w:val="24"/>
         </w:rPr>
-        <w:t>Persona 1:</w:t>
-      </w:r>
-    </w:p>
-    <w:p>
-      <w:pPr>
-        <w:pStyle w:val="Heading1"/>
-        <w:tabs>
-          <w:tab w:val="left" w:pos="649"/>
-          <w:tab w:val="left" w:pos="650"/>
-        </w:tabs>
-        <w:spacing w:before="0" w:after="240"/>
-        <w:rPr>
-          <w:b w:val="0"/>
-          <w:bCs w:val="0"/>
-          <w:sz w:val="24"/>
-          <w:szCs w:val="24"/>
-        </w:rPr>
-      </w:pPr>
-      <w:r>
-        <w:rPr>
-          <w:b w:val="0"/>
-          <w:bCs w:val="0"/>
-          <w:sz w:val="24"/>
-          <w:szCs w:val="24"/>
-        </w:rPr>
-        <w:t>Bayaraa is a transportation planner in Ulaanbaatar.</w:t>
-      </w:r>
-    </w:p>
-    <w:p>
-      <w:pPr>
-        <w:pStyle w:val="Heading1"/>
-        <w:tabs>
-          <w:tab w:val="left" w:pos="649"/>
-          <w:tab w:val="left" w:pos="650"/>
-        </w:tabs>
-        <w:spacing w:before="0" w:after="240"/>
-        <w:rPr>
-          <w:b w:val="0"/>
-          <w:bCs w:val="0"/>
-          <w:sz w:val="24"/>
-          <w:szCs w:val="24"/>
-        </w:rPr>
-      </w:pPr>
-    </w:p>
-    <w:p>
-      <w:pPr>
-        <w:pStyle w:val="Heading1"/>
-        <w:tabs>
-          <w:tab w:val="left" w:pos="649"/>
-          <w:tab w:val="left" w:pos="650"/>
-        </w:tabs>
-        <w:spacing w:before="0" w:after="240"/>
-        <w:rPr>
-          <w:b w:val="0"/>
-          <w:bCs w:val="0"/>
-          <w:sz w:val="24"/>
-          <w:szCs w:val="24"/>
-        </w:rPr>
-      </w:pPr>
-    </w:p>
-    <w:p>
-      <w:pPr>
-        <w:pStyle w:val="Heading1"/>
-        <w:tabs>
-          <w:tab w:val="left" w:pos="649"/>
-          <w:tab w:val="left" w:pos="650"/>
-        </w:tabs>
-        <w:spacing w:before="0" w:after="240"/>
-        <w:rPr>
-          <w:b w:val="0"/>
-          <w:bCs w:val="0"/>
-          <w:sz w:val="24"/>
-          <w:szCs w:val="24"/>
-        </w:rPr>
-      </w:pPr>
-    </w:p>
-    <w:p>
-      <w:pPr>
-        <w:pStyle w:val="Heading1"/>
-        <w:tabs>
-          <w:tab w:val="left" w:pos="649"/>
-          <w:tab w:val="left" w:pos="650"/>
-        </w:tabs>
-        <w:spacing w:before="0"/>
-        <w:rPr>
-          <w:b w:val="0"/>
-          <w:bCs w:val="0"/>
-          <w:sz w:val="24"/>
-          <w:szCs w:val="24"/>
-        </w:rPr>
-      </w:pPr>
-      <w:r>
-        <w:rPr>
-          <w:b w:val="0"/>
-          <w:bCs w:val="0"/>
-          <w:sz w:val="24"/>
-          <w:szCs w:val="24"/>
-        </w:rPr>
-        <w:lastRenderedPageBreak/>
-        <w:t>Persona 2:</w:t>
-      </w:r>
-    </w:p>
-    <w:p>
-      <w:pPr>
-        <w:pStyle w:val="Heading1"/>
-        <w:tabs>
-          <w:tab w:val="left" w:pos="649"/>
-          <w:tab w:val="left" w:pos="650"/>
-        </w:tabs>
-        <w:spacing w:before="0" w:after="240"/>
-        <w:rPr>
-          <w:b w:val="0"/>
-          <w:bCs w:val="0"/>
-          <w:sz w:val="24"/>
-          <w:szCs w:val="24"/>
-        </w:rPr>
-      </w:pPr>
-      <w:r>
-        <w:rPr>
-          <w:b w:val="0"/>
-          <w:bCs w:val="0"/>
-          <w:sz w:val="24"/>
-          <w:szCs w:val="24"/>
-        </w:rPr>
-        <w:t>Tsetseg is a 21-year-old student living in Sansar. She goes to NUM mostly every day.</w:t>
-      </w:r>
-    </w:p>
-    <w:p>
-      <w:pPr>
-        <w:pStyle w:val="Heading1"/>
-        <w:tabs>
-          <w:tab w:val="left" w:pos="649"/>
-          <w:tab w:val="left" w:pos="650"/>
-        </w:tabs>
-        <w:spacing w:before="0"/>
-        <w:rPr>
-          <w:b w:val="0"/>
-          <w:bCs w:val="0"/>
-          <w:sz w:val="24"/>
-          <w:szCs w:val="24"/>
-        </w:rPr>
-      </w:pPr>
-      <w:r>
-        <w:rPr>
-          <w:b w:val="0"/>
-          <w:bCs w:val="0"/>
-          <w:sz w:val="24"/>
-          <w:szCs w:val="24"/>
-        </w:rPr>
-        <w:t>Persona 3:</w:t>
+        <w:t>Bayaraa is an urban planner working for the transportation company of Ulaanbaatar. He is tasked with optimizing bus routes in a specific district to improve efficiency.</w:t>
       </w:r>
     </w:p>
     <w:p>
@@ -6435,33 +6722,6 @@
           <w:szCs w:val="24"/>
         </w:rPr>
       </w:pPr>
-      <w:r>
-        <w:rPr>
-          <w:b w:val="0"/>
-          <w:bCs w:val="0"/>
-          <w:sz w:val="24"/>
-          <w:szCs w:val="24"/>
-        </w:rPr>
-        <w:t>Bold is a 62-year-old living in Nalaikh district. He sometimes goes to Ulaanbaatar city center to</w:t>
-      </w:r>
-      <w:r>
-        <w:rPr>
-          <w:b w:val="0"/>
-          <w:bCs w:val="0"/>
-          <w:sz w:val="24"/>
-          <w:szCs w:val="24"/>
-        </w:rPr>
-        <w:t xml:space="preserve"> </w:t>
-      </w:r>
-      <w:r>
-        <w:rPr>
-          <w:b w:val="0"/>
-          <w:bCs w:val="0"/>
-          <w:sz w:val="24"/>
-          <w:szCs w:val="24"/>
-        </w:rPr>
-        <w:t>meet his children</w:t>
-      </w:r>
     </w:p>
     <w:p>
       <w:pPr>
@@ -6471,6 +6731,7 @@
           <w:tab w:val="left" w:pos="650"/>
         </w:tabs>
         <w:spacing w:before="0"/>
+        <w:ind w:left="112" w:firstLine="0"/>
         <w:rPr>
           <w:b w:val="0"/>
           <w:bCs w:val="0"/>
@@ -6478,6 +6739,58 @@
           <w:szCs w:val="24"/>
         </w:rPr>
       </w:pPr>
+      <w:r>
+        <w:rPr>
+          <w:b w:val="0"/>
+          <w:bCs w:val="0"/>
+          <w:sz w:val="24"/>
+          <w:szCs w:val="24"/>
+        </w:rPr>
+        <w:t>Persona 2:</w:t>
+      </w:r>
+    </w:p>
+    <w:p>
+      <w:pPr>
+        <w:pStyle w:val="Heading1"/>
+        <w:tabs>
+          <w:tab w:val="left" w:pos="649"/>
+          <w:tab w:val="left" w:pos="650"/>
+        </w:tabs>
+        <w:ind w:left="112" w:firstLine="0"/>
+        <w:rPr>
+          <w:b w:val="0"/>
+          <w:bCs w:val="0"/>
+          <w:sz w:val="24"/>
+          <w:szCs w:val="24"/>
+        </w:rPr>
+      </w:pPr>
+      <w:r>
+        <w:rPr>
+          <w:b w:val="0"/>
+          <w:bCs w:val="0"/>
+          <w:sz w:val="24"/>
+          <w:szCs w:val="24"/>
+        </w:rPr>
+        <w:t>John is a tourist visiting Ulaanbaatar to explore its cultural landmarks and attractions. John</w:t>
+      </w:r>
+      <w:r>
+        <w:rPr>
+          <w:b w:val="0"/>
+          <w:bCs w:val="0"/>
+          <w:sz w:val="24"/>
+          <w:szCs w:val="24"/>
+        </w:rPr>
+        <w:t xml:space="preserve"> </w:t>
+      </w:r>
+      <w:r>
+        <w:rPr>
+          <w:b w:val="0"/>
+          <w:bCs w:val="0"/>
+          <w:sz w:val="24"/>
+          <w:szCs w:val="24"/>
+        </w:rPr>
+        <w:t>prefers using public transportation to immerse themselves in the local experience.</w:t>
+      </w:r>
     </w:p>
     <w:p>
       <w:pPr>
@@ -6487,26 +6800,14 @@
           <w:tab w:val="left" w:pos="650"/>
         </w:tabs>
         <w:spacing w:before="0"/>
-        <w:rPr>
+        <w:ind w:left="112" w:firstLine="0"/>
+        <w:rPr>
+          <w:b w:val="0"/>
+          <w:bCs w:val="0"/>
           <w:sz w:val="24"/>
           <w:szCs w:val="24"/>
         </w:rPr>
       </w:pPr>
-      <w:r>
-        <w:rPr>
-          <w:sz w:val="24"/>
-          <w:szCs w:val="24"/>
-        </w:rPr>
-        <w:t>4.3</w:t>
-      </w:r>
-      <w:r>
-        <w:rPr>
-          <w:sz w:val="24"/>
-          <w:szCs w:val="24"/>
-        </w:rPr>
-        <w:tab/>
-        <w:t>Competency Questions (CQs)</w:t>
-      </w:r>
     </w:p>
     <w:p>
       <w:pPr>
@@ -6516,11 +6817,66 @@
           <w:tab w:val="left" w:pos="650"/>
         </w:tabs>
         <w:spacing w:before="0"/>
-        <w:rPr>
+        <w:ind w:left="112" w:firstLine="0"/>
+        <w:rPr>
+          <w:b w:val="0"/>
+          <w:bCs w:val="0"/>
           <w:sz w:val="24"/>
           <w:szCs w:val="24"/>
         </w:rPr>
       </w:pPr>
+      <w:r>
+        <w:rPr>
+          <w:b w:val="0"/>
+          <w:bCs w:val="0"/>
+          <w:sz w:val="24"/>
+          <w:szCs w:val="24"/>
+        </w:rPr>
+        <w:t xml:space="preserve">Persona </w:t>
+      </w:r>
+      <w:r>
+        <w:rPr>
+          <w:b w:val="0"/>
+          <w:bCs w:val="0"/>
+          <w:sz w:val="24"/>
+          <w:szCs w:val="24"/>
+        </w:rPr>
+        <w:t>3</w:t>
+      </w:r>
+      <w:r>
+        <w:rPr>
+          <w:b w:val="0"/>
+          <w:bCs w:val="0"/>
+          <w:sz w:val="24"/>
+          <w:szCs w:val="24"/>
+        </w:rPr>
+        <w:t>:</w:t>
+      </w:r>
+    </w:p>
+    <w:p>
+      <w:pPr>
+        <w:pStyle w:val="Heading1"/>
+        <w:tabs>
+          <w:tab w:val="left" w:pos="649"/>
+          <w:tab w:val="left" w:pos="650"/>
+        </w:tabs>
+        <w:ind w:left="112" w:firstLine="0"/>
+        <w:rPr>
+          <w:b w:val="0"/>
+          <w:bCs w:val="0"/>
+          <w:sz w:val="24"/>
+          <w:szCs w:val="24"/>
+        </w:rPr>
+      </w:pPr>
+      <w:r>
+        <w:rPr>
+          <w:b w:val="0"/>
+          <w:bCs w:val="0"/>
+          <w:sz w:val="24"/>
+          <w:szCs w:val="24"/>
+        </w:rPr>
+        <w:t>Tsetseg is a regular commuter who relies on public transportation to travel from her home to work and back. She has a busy schedule and needs to plan her daily bus route efficiently to minimize commute time.</w:t>
+      </w:r>
     </w:p>
     <w:p>
       <w:pPr>
@@ -6530,6 +6886,7 @@
           <w:tab w:val="left" w:pos="650"/>
         </w:tabs>
         <w:spacing w:before="0"/>
+        <w:ind w:left="112" w:firstLine="0"/>
         <w:rPr>
           <w:b w:val="0"/>
           <w:bCs w:val="0"/>
@@ -6537,40 +6894,6 @@
           <w:szCs w:val="24"/>
         </w:rPr>
       </w:pPr>
-      <w:r>
-        <w:rPr>
-          <w:b w:val="0"/>
-          <w:bCs w:val="0"/>
-          <w:sz w:val="24"/>
-          <w:szCs w:val="24"/>
-        </w:rPr>
-        <w:t>CQ1:</w:t>
-      </w:r>
-    </w:p>
-    <w:p>
-      <w:pPr>
-        <w:pStyle w:val="Heading1"/>
-        <w:tabs>
-          <w:tab w:val="left" w:pos="649"/>
-          <w:tab w:val="left" w:pos="650"/>
-        </w:tabs>
-        <w:spacing w:before="0" w:after="240"/>
-        <w:rPr>
-          <w:b w:val="0"/>
-          <w:bCs w:val="0"/>
-          <w:sz w:val="24"/>
-          <w:szCs w:val="24"/>
-        </w:rPr>
-      </w:pPr>
-      <w:r>
-        <w:rPr>
-          <w:b w:val="0"/>
-          <w:bCs w:val="0"/>
-          <w:sz w:val="24"/>
-          <w:szCs w:val="24"/>
-        </w:rPr>
-        <w:t>Bayaraa optimizes a bus route for efficiency and effectiveness.</w:t>
-      </w:r>
     </w:p>
     <w:p>
       <w:pPr>
@@ -6580,6 +6903,7 @@
           <w:tab w:val="left" w:pos="650"/>
         </w:tabs>
         <w:spacing w:before="0"/>
+        <w:ind w:left="112" w:firstLine="0"/>
         <w:rPr>
           <w:b w:val="0"/>
           <w:bCs w:val="0"/>
@@ -6594,7 +6918,25 @@
           <w:sz w:val="24"/>
           <w:szCs w:val="24"/>
         </w:rPr>
-        <w:t>CQ2:</w:t>
+        <w:t xml:space="preserve">Persona </w:t>
+      </w:r>
+      <w:r>
+        <w:rPr>
+          <w:b w:val="0"/>
+          <w:bCs w:val="0"/>
+          <w:sz w:val="24"/>
+          <w:szCs w:val="24"/>
+        </w:rPr>
+        <w:t>4</w:t>
+      </w:r>
+      <w:r>
+        <w:rPr>
+          <w:b w:val="0"/>
+          <w:bCs w:val="0"/>
+          <w:sz w:val="24"/>
+          <w:szCs w:val="24"/>
+        </w:rPr>
+        <w:t>:</w:t>
       </w:r>
     </w:p>
     <w:p>
@@ -6604,7 +6946,6 @@
           <w:tab w:val="left" w:pos="649"/>
           <w:tab w:val="left" w:pos="650"/>
         </w:tabs>
-        <w:spacing w:before="0" w:after="240"/>
         <w:ind w:left="112" w:firstLine="0"/>
         <w:rPr>
           <w:b w:val="0"/>
@@ -6620,8 +6961,116 @@
           <w:sz w:val="24"/>
           <w:szCs w:val="24"/>
         </w:rPr>
-        <w:t>Tsetseg was at her grandparents' house on the weekend. She goes to the university from Yarmag.</w:t>
-      </w:r>
+        <w:t>Bold is an accessibility advocate who is passionate about promoting inclusive transportation options for individuals with disabilities. He advocates for improvements to Ulaanbaatar's public transportation system to ensure accessibility for all residents.</w:t>
+      </w:r>
+    </w:p>
+    <w:p>
+      <w:pPr>
+        <w:pStyle w:val="Heading1"/>
+        <w:tabs>
+          <w:tab w:val="left" w:pos="649"/>
+          <w:tab w:val="left" w:pos="650"/>
+        </w:tabs>
+        <w:ind w:left="112" w:firstLine="0"/>
+        <w:rPr>
+          <w:b w:val="0"/>
+          <w:bCs w:val="0"/>
+          <w:sz w:val="24"/>
+          <w:szCs w:val="24"/>
+        </w:rPr>
+      </w:pPr>
+      <w:r>
+        <w:rPr>
+          <w:b w:val="0"/>
+          <w:bCs w:val="0"/>
+          <w:sz w:val="24"/>
+          <w:szCs w:val="24"/>
+        </w:rPr>
+        <w:t>Persona 5:</w:t>
+      </w:r>
+    </w:p>
+    <w:p>
+      <w:pPr>
+        <w:pStyle w:val="Heading1"/>
+        <w:tabs>
+          <w:tab w:val="left" w:pos="649"/>
+          <w:tab w:val="left" w:pos="650"/>
+        </w:tabs>
+        <w:ind w:left="112" w:firstLine="0"/>
+        <w:rPr>
+          <w:b w:val="0"/>
+          <w:bCs w:val="0"/>
+          <w:sz w:val="24"/>
+          <w:szCs w:val="24"/>
+        </w:rPr>
+      </w:pPr>
+      <w:r>
+        <w:rPr>
+          <w:b w:val="0"/>
+          <w:bCs w:val="0"/>
+          <w:sz w:val="24"/>
+          <w:szCs w:val="24"/>
+        </w:rPr>
+        <w:t>Khuyagaa is a late-night commuter who works unconventional hours and relies on public transportation to commute home after finishing work late at night. He needs to catch a bus before the service ends on weekdays.</w:t>
+      </w:r>
+    </w:p>
+    <w:p>
+      <w:pPr>
+        <w:pStyle w:val="Heading1"/>
+        <w:tabs>
+          <w:tab w:val="left" w:pos="649"/>
+          <w:tab w:val="left" w:pos="650"/>
+        </w:tabs>
+        <w:ind w:left="112" w:firstLine="0"/>
+        <w:rPr>
+          <w:b w:val="0"/>
+          <w:bCs w:val="0"/>
+          <w:sz w:val="24"/>
+          <w:szCs w:val="24"/>
+        </w:rPr>
+      </w:pPr>
+    </w:p>
+    <w:p>
+      <w:pPr>
+        <w:pStyle w:val="Heading1"/>
+        <w:tabs>
+          <w:tab w:val="left" w:pos="649"/>
+          <w:tab w:val="left" w:pos="650"/>
+        </w:tabs>
+        <w:ind w:left="112" w:firstLine="0"/>
+        <w:rPr>
+          <w:b w:val="0"/>
+          <w:bCs w:val="0"/>
+          <w:sz w:val="24"/>
+          <w:szCs w:val="24"/>
+        </w:rPr>
+      </w:pPr>
+      <w:r>
+        <w:rPr>
+          <w:b w:val="0"/>
+          <w:bCs w:val="0"/>
+          <w:sz w:val="24"/>
+          <w:szCs w:val="24"/>
+        </w:rPr>
+        <w:lastRenderedPageBreak/>
+        <w:t>Persona 6:</w:t>
+      </w:r>
+    </w:p>
+    <w:p>
+      <w:pPr>
+        <w:pStyle w:val="Heading1"/>
+        <w:tabs>
+          <w:tab w:val="left" w:pos="649"/>
+          <w:tab w:val="left" w:pos="650"/>
+        </w:tabs>
+        <w:ind w:left="112" w:firstLine="0"/>
+        <w:rPr>
+          <w:b w:val="0"/>
+          <w:bCs w:val="0"/>
+          <w:sz w:val="24"/>
+          <w:szCs w:val="24"/>
+        </w:rPr>
+      </w:pPr>
     </w:p>
     <w:p>
       <w:pPr>
@@ -6631,6 +7080,7 @@
           <w:tab w:val="left" w:pos="650"/>
         </w:tabs>
         <w:spacing w:before="0"/>
+        <w:ind w:left="112" w:firstLine="0"/>
         <w:rPr>
           <w:b w:val="0"/>
           <w:bCs w:val="0"/>
@@ -6645,7 +7095,7 @@
           <w:sz w:val="24"/>
           <w:szCs w:val="24"/>
         </w:rPr>
-        <w:t>CQ3:</w:t>
+        <w:t>Bat and his group of friends enjoy exploring different parts of Ulaanbaatar together on weekends. They prefer using public transportation for its convenience and affordability. However, they need to coordinate their itinerary to ensure they can catch a bus before the service ends on weekends.</w:t>
       </w:r>
     </w:p>
     <w:p>
@@ -6656,6 +7106,7 @@
           <w:tab w:val="left" w:pos="650"/>
         </w:tabs>
         <w:spacing w:before="0"/>
+        <w:ind w:left="112" w:firstLine="0"/>
         <w:rPr>
           <w:b w:val="0"/>
           <w:bCs w:val="0"/>
@@ -6663,15 +7114,6 @@
           <w:szCs w:val="24"/>
         </w:rPr>
       </w:pPr>
-      <w:r>
-        <w:rPr>
-          <w:b w:val="0"/>
-          <w:bCs w:val="0"/>
-          <w:sz w:val="24"/>
-          <w:szCs w:val="24"/>
-        </w:rPr>
-        <w:t>Bold comes to visit his son who lives in Zaisan.</w:t>
-      </w:r>
     </w:p>
     <w:p>
       <w:pPr>
@@ -6682,12 +7124,25 @@
         </w:tabs>
         <w:spacing w:before="0"/>
         <w:rPr>
-          <w:b w:val="0"/>
-          <w:bCs w:val="0"/>
           <w:sz w:val="24"/>
           <w:szCs w:val="24"/>
         </w:rPr>
       </w:pPr>
+      <w:r>
+        <w:rPr>
+          <w:sz w:val="24"/>
+          <w:szCs w:val="24"/>
+        </w:rPr>
+        <w:t>4.3</w:t>
+      </w:r>
+      <w:r>
+        <w:rPr>
+          <w:sz w:val="24"/>
+          <w:szCs w:val="24"/>
+        </w:rPr>
+        <w:tab/>
+        <w:t>Competency Questions (CQs)</w:t>
+      </w:r>
     </w:p>
     <w:p>
       <w:pPr>
@@ -6702,21 +7157,6 @@
           <w:szCs w:val="24"/>
         </w:rPr>
       </w:pPr>
-      <w:r>
-        <w:rPr>
-          <w:sz w:val="24"/>
-          <w:szCs w:val="24"/>
-        </w:rPr>
-        <w:t>4.4</w:t>
-      </w:r>
-      <w:r>
-        <w:rPr>
-          <w:sz w:val="24"/>
-          <w:szCs w:val="24"/>
-        </w:rPr>
-        <w:tab/>
-        <w:t>Concepts identification</w:t>
-      </w:r>
     </w:p>
     <w:p>
       <w:pPr>
@@ -6727,6 +7167,633 @@
         </w:tabs>
         <w:spacing w:before="0"/>
         <w:rPr>
+          <w:b w:val="0"/>
+          <w:bCs w:val="0"/>
+          <w:sz w:val="24"/>
+          <w:szCs w:val="24"/>
+        </w:rPr>
+      </w:pPr>
+      <w:r>
+        <w:rPr>
+          <w:b w:val="0"/>
+          <w:bCs w:val="0"/>
+          <w:sz w:val="24"/>
+          <w:szCs w:val="24"/>
+        </w:rPr>
+        <w:t>CQ1:</w:t>
+      </w:r>
+    </w:p>
+    <w:p>
+      <w:pPr>
+        <w:pStyle w:val="Heading1"/>
+        <w:tabs>
+          <w:tab w:val="left" w:pos="649"/>
+          <w:tab w:val="left" w:pos="650"/>
+        </w:tabs>
+        <w:ind w:left="112" w:firstLine="0"/>
+        <w:rPr>
+          <w:b w:val="0"/>
+          <w:bCs w:val="0"/>
+          <w:sz w:val="24"/>
+          <w:szCs w:val="24"/>
+        </w:rPr>
+      </w:pPr>
+      <w:r>
+        <w:rPr>
+          <w:b w:val="0"/>
+          <w:bCs w:val="0"/>
+          <w:sz w:val="24"/>
+          <w:szCs w:val="24"/>
+        </w:rPr>
+        <w:t>How can the knowledge graph assist in identifying areas within a specific district of Ulaanbaatar with high passenger demand?</w:t>
+      </w:r>
+    </w:p>
+    <w:p>
+      <w:pPr>
+        <w:pStyle w:val="Heading1"/>
+        <w:tabs>
+          <w:tab w:val="left" w:pos="649"/>
+          <w:tab w:val="left" w:pos="650"/>
+        </w:tabs>
+        <w:ind w:left="112" w:firstLine="0"/>
+        <w:rPr>
+          <w:b w:val="0"/>
+          <w:bCs w:val="0"/>
+          <w:sz w:val="24"/>
+          <w:szCs w:val="24"/>
+        </w:rPr>
+      </w:pPr>
+      <w:r>
+        <w:rPr>
+          <w:b w:val="0"/>
+          <w:bCs w:val="0"/>
+          <w:sz w:val="24"/>
+          <w:szCs w:val="24"/>
+        </w:rPr>
+        <w:t>CQ2:</w:t>
+      </w:r>
+    </w:p>
+    <w:p>
+      <w:pPr>
+        <w:pStyle w:val="Heading1"/>
+        <w:tabs>
+          <w:tab w:val="left" w:pos="649"/>
+          <w:tab w:val="left" w:pos="650"/>
+        </w:tabs>
+        <w:ind w:left="112" w:firstLine="0"/>
+        <w:rPr>
+          <w:b w:val="0"/>
+          <w:bCs w:val="0"/>
+          <w:sz w:val="24"/>
+          <w:szCs w:val="24"/>
+        </w:rPr>
+      </w:pPr>
+      <w:r>
+        <w:rPr>
+          <w:b w:val="0"/>
+          <w:bCs w:val="0"/>
+          <w:sz w:val="24"/>
+          <w:szCs w:val="24"/>
+        </w:rPr>
+        <w:t>Does the knowledge graph provide accurate information on bus routes and schedules relevant to John's exploration of Ulaanbaatar?</w:t>
+      </w:r>
+    </w:p>
+    <w:p>
+      <w:pPr>
+        <w:pStyle w:val="Heading1"/>
+        <w:tabs>
+          <w:tab w:val="left" w:pos="649"/>
+          <w:tab w:val="left" w:pos="650"/>
+        </w:tabs>
+        <w:ind w:left="112" w:firstLine="0"/>
+        <w:rPr>
+          <w:b w:val="0"/>
+          <w:bCs w:val="0"/>
+          <w:sz w:val="24"/>
+          <w:szCs w:val="24"/>
+        </w:rPr>
+      </w:pPr>
+      <w:r>
+        <w:rPr>
+          <w:b w:val="0"/>
+          <w:bCs w:val="0"/>
+          <w:sz w:val="24"/>
+          <w:szCs w:val="24"/>
+        </w:rPr>
+        <w:t>CQ3:</w:t>
+      </w:r>
+    </w:p>
+    <w:p>
+      <w:pPr>
+        <w:pStyle w:val="Heading1"/>
+        <w:tabs>
+          <w:tab w:val="left" w:pos="649"/>
+          <w:tab w:val="left" w:pos="650"/>
+        </w:tabs>
+        <w:ind w:left="112" w:firstLine="0"/>
+        <w:rPr>
+          <w:b w:val="0"/>
+          <w:bCs w:val="0"/>
+          <w:sz w:val="24"/>
+          <w:szCs w:val="24"/>
+        </w:rPr>
+      </w:pPr>
+      <w:r>
+        <w:rPr>
+          <w:b w:val="0"/>
+          <w:bCs w:val="0"/>
+          <w:sz w:val="24"/>
+          <w:szCs w:val="24"/>
+        </w:rPr>
+        <w:t>Can Tsetseg easily access information on the most convenient bus stops and departure times for her morning and evening commute?</w:t>
+      </w:r>
+    </w:p>
+    <w:p>
+      <w:pPr>
+        <w:pStyle w:val="Heading1"/>
+        <w:tabs>
+          <w:tab w:val="left" w:pos="649"/>
+          <w:tab w:val="left" w:pos="650"/>
+        </w:tabs>
+        <w:ind w:left="112" w:firstLine="0"/>
+        <w:rPr>
+          <w:b w:val="0"/>
+          <w:bCs w:val="0"/>
+          <w:sz w:val="24"/>
+          <w:szCs w:val="24"/>
+        </w:rPr>
+      </w:pPr>
+      <w:r>
+        <w:rPr>
+          <w:b w:val="0"/>
+          <w:bCs w:val="0"/>
+          <w:sz w:val="24"/>
+          <w:szCs w:val="24"/>
+        </w:rPr>
+        <w:t>CQ4:</w:t>
+      </w:r>
+    </w:p>
+    <w:p>
+      <w:pPr>
+        <w:pStyle w:val="Heading1"/>
+        <w:tabs>
+          <w:tab w:val="left" w:pos="649"/>
+          <w:tab w:val="left" w:pos="650"/>
+        </w:tabs>
+        <w:ind w:left="112" w:firstLine="0"/>
+        <w:rPr>
+          <w:b w:val="0"/>
+          <w:bCs w:val="0"/>
+          <w:sz w:val="24"/>
+          <w:szCs w:val="24"/>
+        </w:rPr>
+      </w:pPr>
+      <w:r>
+        <w:rPr>
+          <w:b w:val="0"/>
+          <w:bCs w:val="0"/>
+          <w:sz w:val="24"/>
+          <w:szCs w:val="24"/>
+        </w:rPr>
+        <w:t>What features does the knowledge graph offer to identify wheelchair-accessible routes and stops within Ulaanbaatar's public transportation system?</w:t>
+      </w:r>
+    </w:p>
+    <w:p>
+      <w:pPr>
+        <w:pStyle w:val="Heading1"/>
+        <w:tabs>
+          <w:tab w:val="left" w:pos="649"/>
+          <w:tab w:val="left" w:pos="650"/>
+        </w:tabs>
+        <w:ind w:left="112" w:firstLine="0"/>
+        <w:rPr>
+          <w:b w:val="0"/>
+          <w:bCs w:val="0"/>
+          <w:sz w:val="24"/>
+          <w:szCs w:val="24"/>
+        </w:rPr>
+      </w:pPr>
+      <w:r>
+        <w:rPr>
+          <w:b w:val="0"/>
+          <w:bCs w:val="0"/>
+          <w:sz w:val="24"/>
+          <w:szCs w:val="24"/>
+        </w:rPr>
+        <w:t>CQ5:</w:t>
+      </w:r>
+    </w:p>
+    <w:p>
+      <w:pPr>
+        <w:pStyle w:val="Heading1"/>
+        <w:tabs>
+          <w:tab w:val="left" w:pos="649"/>
+          <w:tab w:val="left" w:pos="650"/>
+        </w:tabs>
+        <w:ind w:left="112" w:firstLine="0"/>
+        <w:rPr>
+          <w:b w:val="0"/>
+          <w:bCs w:val="0"/>
+          <w:sz w:val="24"/>
+          <w:szCs w:val="24"/>
+        </w:rPr>
+      </w:pPr>
+      <w:r>
+        <w:rPr>
+          <w:b w:val="0"/>
+          <w:bCs w:val="0"/>
+          <w:sz w:val="24"/>
+          <w:szCs w:val="24"/>
+        </w:rPr>
+        <w:t>Can Khuyagaa easily find information within the knowledge graph about bus routes and departure times before the service ends on weekdays?</w:t>
+      </w:r>
+    </w:p>
+    <w:p>
+      <w:pPr>
+        <w:pStyle w:val="Heading1"/>
+        <w:tabs>
+          <w:tab w:val="left" w:pos="649"/>
+          <w:tab w:val="left" w:pos="650"/>
+        </w:tabs>
+        <w:rPr>
+          <w:b w:val="0"/>
+          <w:bCs w:val="0"/>
+          <w:sz w:val="24"/>
+          <w:szCs w:val="24"/>
+        </w:rPr>
+      </w:pPr>
+      <w:r>
+        <w:rPr>
+          <w:b w:val="0"/>
+          <w:bCs w:val="0"/>
+          <w:sz w:val="24"/>
+          <w:szCs w:val="24"/>
+        </w:rPr>
+        <w:t>CQ6:</w:t>
+      </w:r>
+    </w:p>
+    <w:p>
+      <w:pPr>
+        <w:pStyle w:val="Heading1"/>
+        <w:tabs>
+          <w:tab w:val="left" w:pos="649"/>
+          <w:tab w:val="left" w:pos="650"/>
+        </w:tabs>
+        <w:rPr>
+          <w:b w:val="0"/>
+          <w:bCs w:val="0"/>
+          <w:sz w:val="24"/>
+          <w:szCs w:val="24"/>
+        </w:rPr>
+      </w:pPr>
+      <w:r>
+        <w:rPr>
+          <w:b w:val="0"/>
+          <w:bCs w:val="0"/>
+          <w:sz w:val="24"/>
+          <w:szCs w:val="24"/>
+        </w:rPr>
+        <w:t>Can Khuy</w:t>
+      </w:r>
+      <w:r>
+        <w:rPr>
+          <w:b w:val="0"/>
+          <w:bCs w:val="0"/>
+          <w:sz w:val="24"/>
+          <w:szCs w:val="24"/>
+        </w:rPr>
+        <w:t>a</w:t>
+      </w:r>
+      <w:r>
+        <w:rPr>
+          <w:b w:val="0"/>
+          <w:bCs w:val="0"/>
+          <w:sz w:val="24"/>
+          <w:szCs w:val="24"/>
+        </w:rPr>
+        <w:t>gaa determine whether he can reach home before the bus service stops?</w:t>
+      </w:r>
+    </w:p>
+    <w:p>
+      <w:pPr>
+        <w:pStyle w:val="Heading1"/>
+        <w:tabs>
+          <w:tab w:val="left" w:pos="649"/>
+          <w:tab w:val="left" w:pos="650"/>
+        </w:tabs>
+        <w:spacing w:before="0"/>
+        <w:rPr>
+          <w:b w:val="0"/>
+          <w:bCs w:val="0"/>
+          <w:sz w:val="24"/>
+          <w:szCs w:val="24"/>
+        </w:rPr>
+      </w:pPr>
+    </w:p>
+    <w:p>
+      <w:pPr>
+        <w:pStyle w:val="Heading1"/>
+        <w:tabs>
+          <w:tab w:val="left" w:pos="649"/>
+          <w:tab w:val="left" w:pos="650"/>
+        </w:tabs>
+        <w:spacing w:before="0"/>
+        <w:rPr>
+          <w:b w:val="0"/>
+          <w:bCs w:val="0"/>
+          <w:sz w:val="24"/>
+          <w:szCs w:val="24"/>
+        </w:rPr>
+      </w:pPr>
+      <w:r>
+        <w:rPr>
+          <w:b w:val="0"/>
+          <w:bCs w:val="0"/>
+          <w:sz w:val="24"/>
+          <w:szCs w:val="24"/>
+        </w:rPr>
+        <w:t>CQ7:</w:t>
+      </w:r>
+    </w:p>
+    <w:p>
+      <w:pPr>
+        <w:pStyle w:val="Heading1"/>
+        <w:tabs>
+          <w:tab w:val="left" w:pos="649"/>
+          <w:tab w:val="left" w:pos="650"/>
+        </w:tabs>
+        <w:spacing w:before="0"/>
+        <w:rPr>
+          <w:b w:val="0"/>
+          <w:bCs w:val="0"/>
+          <w:sz w:val="24"/>
+          <w:szCs w:val="24"/>
+        </w:rPr>
+      </w:pPr>
+    </w:p>
+    <w:p>
+      <w:pPr>
+        <w:pStyle w:val="Heading1"/>
+        <w:tabs>
+          <w:tab w:val="left" w:pos="649"/>
+          <w:tab w:val="left" w:pos="650"/>
+        </w:tabs>
+        <w:spacing w:before="0"/>
+        <w:ind w:left="112" w:firstLine="0"/>
+        <w:rPr>
+          <w:b w:val="0"/>
+          <w:bCs w:val="0"/>
+          <w:sz w:val="24"/>
+          <w:szCs w:val="24"/>
+        </w:rPr>
+      </w:pPr>
+      <w:r>
+        <w:rPr>
+          <w:b w:val="0"/>
+          <w:bCs w:val="0"/>
+          <w:sz w:val="24"/>
+          <w:szCs w:val="24"/>
+        </w:rPr>
+        <w:t>How can the knowledge graph assist in coordinating itineraries for groups like Bat and his friends to catch buses before the service ends on weekends?</w:t>
+      </w:r>
+    </w:p>
+    <w:p>
+      <w:pPr>
+        <w:pStyle w:val="Heading1"/>
+        <w:tabs>
+          <w:tab w:val="left" w:pos="649"/>
+          <w:tab w:val="left" w:pos="650"/>
+        </w:tabs>
+        <w:spacing w:before="0"/>
+        <w:rPr>
+          <w:b w:val="0"/>
+          <w:bCs w:val="0"/>
+          <w:sz w:val="24"/>
+          <w:szCs w:val="24"/>
+        </w:rPr>
+      </w:pPr>
+    </w:p>
+    <w:p>
+      <w:pPr>
+        <w:pStyle w:val="Heading1"/>
+        <w:tabs>
+          <w:tab w:val="left" w:pos="649"/>
+          <w:tab w:val="left" w:pos="650"/>
+        </w:tabs>
+        <w:spacing w:before="0"/>
+        <w:rPr>
+          <w:sz w:val="24"/>
+          <w:szCs w:val="24"/>
+        </w:rPr>
+      </w:pPr>
+    </w:p>
+    <w:p>
+      <w:pPr>
+        <w:pStyle w:val="Heading1"/>
+        <w:tabs>
+          <w:tab w:val="left" w:pos="649"/>
+          <w:tab w:val="left" w:pos="650"/>
+        </w:tabs>
+        <w:spacing w:before="0"/>
+        <w:rPr>
+          <w:sz w:val="24"/>
+          <w:szCs w:val="24"/>
+        </w:rPr>
+      </w:pPr>
+    </w:p>
+    <w:p>
+      <w:pPr>
+        <w:pStyle w:val="Heading1"/>
+        <w:tabs>
+          <w:tab w:val="left" w:pos="649"/>
+          <w:tab w:val="left" w:pos="650"/>
+        </w:tabs>
+        <w:spacing w:before="0"/>
+        <w:rPr>
+          <w:sz w:val="24"/>
+          <w:szCs w:val="24"/>
+        </w:rPr>
+      </w:pPr>
+    </w:p>
+    <w:p>
+      <w:pPr>
+        <w:pStyle w:val="Heading1"/>
+        <w:tabs>
+          <w:tab w:val="left" w:pos="649"/>
+          <w:tab w:val="left" w:pos="650"/>
+        </w:tabs>
+        <w:spacing w:before="0"/>
+        <w:rPr>
+          <w:sz w:val="24"/>
+          <w:szCs w:val="24"/>
+        </w:rPr>
+      </w:pPr>
+    </w:p>
+    <w:p>
+      <w:pPr>
+        <w:pStyle w:val="Heading1"/>
+        <w:tabs>
+          <w:tab w:val="left" w:pos="649"/>
+          <w:tab w:val="left" w:pos="650"/>
+        </w:tabs>
+        <w:spacing w:before="0"/>
+        <w:rPr>
+          <w:sz w:val="24"/>
+          <w:szCs w:val="24"/>
+        </w:rPr>
+      </w:pPr>
+    </w:p>
+    <w:p>
+      <w:pPr>
+        <w:pStyle w:val="Heading1"/>
+        <w:tabs>
+          <w:tab w:val="left" w:pos="649"/>
+          <w:tab w:val="left" w:pos="650"/>
+        </w:tabs>
+        <w:spacing w:before="0"/>
+        <w:rPr>
+          <w:sz w:val="24"/>
+          <w:szCs w:val="24"/>
+        </w:rPr>
+      </w:pPr>
+    </w:p>
+    <w:p>
+      <w:pPr>
+        <w:pStyle w:val="Heading1"/>
+        <w:tabs>
+          <w:tab w:val="left" w:pos="649"/>
+          <w:tab w:val="left" w:pos="650"/>
+        </w:tabs>
+        <w:spacing w:before="0"/>
+        <w:rPr>
+          <w:sz w:val="24"/>
+          <w:szCs w:val="24"/>
+        </w:rPr>
+      </w:pPr>
+    </w:p>
+    <w:p>
+      <w:pPr>
+        <w:pStyle w:val="Heading1"/>
+        <w:tabs>
+          <w:tab w:val="left" w:pos="649"/>
+          <w:tab w:val="left" w:pos="650"/>
+        </w:tabs>
+        <w:spacing w:before="0"/>
+        <w:rPr>
+          <w:sz w:val="24"/>
+          <w:szCs w:val="24"/>
+        </w:rPr>
+      </w:pPr>
+    </w:p>
+    <w:p>
+      <w:pPr>
+        <w:pStyle w:val="Heading1"/>
+        <w:tabs>
+          <w:tab w:val="left" w:pos="649"/>
+          <w:tab w:val="left" w:pos="650"/>
+        </w:tabs>
+        <w:spacing w:before="0"/>
+        <w:rPr>
+          <w:sz w:val="24"/>
+          <w:szCs w:val="24"/>
+        </w:rPr>
+      </w:pPr>
+    </w:p>
+    <w:p>
+      <w:pPr>
+        <w:pStyle w:val="Heading1"/>
+        <w:tabs>
+          <w:tab w:val="left" w:pos="649"/>
+          <w:tab w:val="left" w:pos="650"/>
+        </w:tabs>
+        <w:spacing w:before="0"/>
+        <w:rPr>
+          <w:sz w:val="24"/>
+          <w:szCs w:val="24"/>
+        </w:rPr>
+      </w:pPr>
+    </w:p>
+    <w:p>
+      <w:pPr>
+        <w:pStyle w:val="Heading1"/>
+        <w:tabs>
+          <w:tab w:val="left" w:pos="649"/>
+          <w:tab w:val="left" w:pos="650"/>
+        </w:tabs>
+        <w:spacing w:before="0"/>
+        <w:rPr>
+          <w:sz w:val="24"/>
+          <w:szCs w:val="24"/>
+        </w:rPr>
+      </w:pPr>
+    </w:p>
+    <w:p>
+      <w:pPr>
+        <w:pStyle w:val="Heading1"/>
+        <w:tabs>
+          <w:tab w:val="left" w:pos="649"/>
+          <w:tab w:val="left" w:pos="650"/>
+        </w:tabs>
+        <w:spacing w:before="0"/>
+        <w:rPr>
+          <w:sz w:val="24"/>
+          <w:szCs w:val="24"/>
+        </w:rPr>
+      </w:pPr>
+    </w:p>
+    <w:p>
+      <w:pPr>
+        <w:pStyle w:val="Heading1"/>
+        <w:tabs>
+          <w:tab w:val="left" w:pos="649"/>
+          <w:tab w:val="left" w:pos="650"/>
+        </w:tabs>
+        <w:spacing w:before="0"/>
+        <w:rPr>
+          <w:sz w:val="24"/>
+          <w:szCs w:val="24"/>
+        </w:rPr>
+      </w:pPr>
+      <w:r>
+        <w:rPr>
+          <w:sz w:val="24"/>
+          <w:szCs w:val="24"/>
+        </w:rPr>
+        <w:lastRenderedPageBreak/>
+        <w:t>4.4</w:t>
+      </w:r>
+      <w:r>
+        <w:rPr>
+          <w:sz w:val="24"/>
+          <w:szCs w:val="24"/>
+        </w:rPr>
+        <w:tab/>
+        <w:t>Concepts identification</w:t>
+      </w:r>
+    </w:p>
+    <w:p>
+      <w:pPr>
+        <w:pStyle w:val="Heading1"/>
+        <w:tabs>
+          <w:tab w:val="left" w:pos="649"/>
+          <w:tab w:val="left" w:pos="650"/>
+        </w:tabs>
+        <w:spacing w:before="0"/>
+        <w:rPr>
+          <w:sz w:val="24"/>
+          <w:szCs w:val="24"/>
+        </w:rPr>
+      </w:pPr>
+    </w:p>
+    <w:p>
+      <w:pPr>
+        <w:pStyle w:val="Heading1"/>
+        <w:tabs>
+          <w:tab w:val="left" w:pos="649"/>
+          <w:tab w:val="left" w:pos="650"/>
+        </w:tabs>
+        <w:spacing w:before="0"/>
+        <w:rPr>
           <w:rFonts w:asciiTheme="minorHAnsi" w:eastAsiaTheme="minorHAnsi" w:hAnsiTheme="minorHAnsi" w:cstheme="minorBidi"/>
           <w:b w:val="0"/>
           <w:bCs w:val="0"/>
@@ -6735,19 +7802,158 @@
         </w:rPr>
       </w:pPr>
       <w:r>
+        <w:rPr>
+          <w:b w:val="0"/>
+          <w:bCs w:val="0"/>
+        </w:rPr>
         <w:drawing>
-          <wp:anchor distT="0" distB="0" distL="114300" distR="114300" simplePos="0" relativeHeight="487589376" behindDoc="0" locked="0" layoutInCell="1" allowOverlap="1" wp14:anchorId="3FF4D9CF" wp14:editId="4C3BD1B6">
-            <wp:simplePos x="0" y="0"/>
-            <wp:positionH relativeFrom="margin">
-              <wp:posOffset>8832</wp:posOffset>
-            </wp:positionH>
-            <wp:positionV relativeFrom="margin">
-              <wp:posOffset>3726180</wp:posOffset>
-            </wp:positionV>
-            <wp:extent cx="6643370" cy="1780540"/>
-            <wp:effectExtent l="0" t="0" r="5080" b="0"/>
-            <wp:wrapSquare wrapText="bothSides"/>
-            <wp:docPr id="1054370732" name="Picture 1"/>
+          <wp:inline distT="0" distB="0" distL="0" distR="0" wp14:anchorId="4846FBB2" wp14:editId="1CAC167A">
+            <wp:extent cx="6667500" cy="2237105"/>
+            <wp:effectExtent l="0" t="0" r="0" b="0"/>
+            <wp:docPr id="1735957266" name="Picture 1"/>
+            <wp:cNvGraphicFramePr>
+              <a:graphicFrameLocks xmlns:a="http://schemas.openxmlformats.org/drawingml/2006/main" noChangeAspect="1"/>
+            </wp:cNvGraphicFramePr>
+            <a:graphic xmlns:a="http://schemas.openxmlformats.org/drawingml/2006/main">
+              <a:graphicData uri="http://schemas.openxmlformats.org/drawingml/2006/picture">
+                <pic:pic xmlns:pic="http://schemas.openxmlformats.org/drawingml/2006/picture">
+                  <pic:nvPicPr>
+                    <pic:cNvPr id="1735957266" name=""/>
+                    <pic:cNvPicPr/>
+                  </pic:nvPicPr>
+                  <pic:blipFill>
+                    <a:blip r:embed="rId14"/>
+                    <a:stretch>
+                      <a:fillRect/>
+                    </a:stretch>
+                  </pic:blipFill>
+                  <pic:spPr>
+                    <a:xfrm>
+                      <a:off x="0" y="0"/>
+                      <a:ext cx="6667500" cy="2237105"/>
+                    </a:xfrm>
+                    <a:prstGeom prst="rect">
+                      <a:avLst/>
+                    </a:prstGeom>
+                  </pic:spPr>
+                </pic:pic>
+              </a:graphicData>
+            </a:graphic>
+          </wp:inline>
+        </w:drawing>
+      </w:r>
+      <w:r>
+        <w:rPr>
+          <w:b w:val="0"/>
+          <w:bCs w:val="0"/>
+        </w:rPr>
+        <w:fldChar w:fldCharType="begin"/>
+      </w:r>
+      <w:r>
+        <w:rPr>
+          <w:b w:val="0"/>
+          <w:bCs w:val="0"/>
+        </w:rPr>
+        <w:instrText xml:space="preserve"> LINK Excel.Sheet.12 "https://d.docs.live.net/2e28296c225434f2/Documents/2024 spring/kge/Transportation-Facilities-KGE-Project/Phase 1 - Purpose Formalization/PFSheet.xlsx" "Sheet!R1C1:R4C7" \a \f 4 \h  \* MERGEFORMAT </w:instrText>
+      </w:r>
+      <w:r>
+        <w:rPr>
+          <w:b w:val="0"/>
+          <w:bCs w:val="0"/>
+        </w:rPr>
+        <w:fldChar w:fldCharType="separate"/>
+      </w:r>
+    </w:p>
+    <w:p>
+      <w:pPr>
+        <w:pStyle w:val="Heading1"/>
+        <w:tabs>
+          <w:tab w:val="left" w:pos="649"/>
+          <w:tab w:val="left" w:pos="650"/>
+        </w:tabs>
+        <w:spacing w:before="0"/>
+        <w:rPr>
+          <w:b w:val="0"/>
+          <w:bCs w:val="0"/>
+          <w:sz w:val="24"/>
+          <w:szCs w:val="24"/>
+        </w:rPr>
+      </w:pPr>
+      <w:r>
+        <w:rPr>
+          <w:b w:val="0"/>
+          <w:bCs w:val="0"/>
+          <w:sz w:val="24"/>
+          <w:szCs w:val="24"/>
+        </w:rPr>
+        <w:fldChar w:fldCharType="end"/>
+      </w:r>
+    </w:p>
+    <w:p>
+      <w:pPr>
+        <w:pStyle w:val="Heading1"/>
+        <w:tabs>
+          <w:tab w:val="left" w:pos="649"/>
+          <w:tab w:val="left" w:pos="650"/>
+        </w:tabs>
+        <w:spacing w:before="0"/>
+        <w:rPr>
+          <w:sz w:val="24"/>
+          <w:szCs w:val="24"/>
+        </w:rPr>
+      </w:pPr>
+      <w:r>
+        <w:rPr>
+          <w:sz w:val="24"/>
+          <w:szCs w:val="24"/>
+        </w:rPr>
+        <w:t>4.5</w:t>
+      </w:r>
+      <w:r>
+        <w:rPr>
+          <w:sz w:val="24"/>
+          <w:szCs w:val="24"/>
+        </w:rPr>
+        <w:tab/>
+        <w:t>ER model definition</w:t>
+      </w:r>
+    </w:p>
+    <w:p>
+      <w:pPr>
+        <w:pStyle w:val="Heading1"/>
+        <w:tabs>
+          <w:tab w:val="left" w:pos="649"/>
+          <w:tab w:val="left" w:pos="650"/>
+        </w:tabs>
+        <w:spacing w:before="0"/>
+        <w:rPr>
+          <w:sz w:val="24"/>
+          <w:szCs w:val="24"/>
+        </w:rPr>
+      </w:pPr>
+    </w:p>
+    <w:p>
+      <w:pPr>
+        <w:pStyle w:val="Heading1"/>
+        <w:tabs>
+          <w:tab w:val="left" w:pos="649"/>
+          <w:tab w:val="left" w:pos="650"/>
+        </w:tabs>
+        <w:spacing w:before="0"/>
+        <w:rPr>
+          <w:sz w:val="24"/>
+          <w:szCs w:val="24"/>
+        </w:rPr>
+      </w:pPr>
+      <w:r>
+        <w:rPr>
+          <w:noProof/>
+        </w:rPr>
+        <w:drawing>
+          <wp:inline distT="0" distB="0" distL="0" distR="0" wp14:anchorId="103538FE" wp14:editId="07F4C19F">
+            <wp:extent cx="6667500" cy="4754880"/>
+            <wp:effectExtent l="0" t="0" r="0" b="7620"/>
+            <wp:docPr id="1681085743" name="Picture 1"/>
             <wp:cNvGraphicFramePr>
               <a:graphicFrameLocks xmlns:a="http://schemas.openxmlformats.org/drawingml/2006/main" noChangeAspect="1"/>
             </wp:cNvGraphicFramePr>
@@ -6761,7 +7967,7 @@
                     </pic:cNvPicPr>
                   </pic:nvPicPr>
                   <pic:blipFill>
-                    <a:blip r:embed="rId14">
+                    <a:blip r:embed="rId15">
                       <a:extLst>
                         <a:ext uri="{28A0092B-C50C-407E-A947-70E740481C1C}">
                           <a14:useLocalDpi xmlns:a14="http://schemas.microsoft.com/office/drawing/2010/main" val="0"/>
@@ -6776,7 +7982,7 @@
                   <pic:spPr bwMode="auto">
                     <a:xfrm>
                       <a:off x="0" y="0"/>
-                      <a:ext cx="6643370" cy="1780540"/>
+                      <a:ext cx="6667500" cy="4754880"/>
                     </a:xfrm>
                     <a:prstGeom prst="rect">
                       <a:avLst/>
@@ -6789,29 +7995,8 @@
                 </pic:pic>
               </a:graphicData>
             </a:graphic>
-          </wp:anchor>
+          </wp:inline>
         </w:drawing>
-      </w:r>
-      <w:r>
-        <w:rPr>
-          <w:b w:val="0"/>
-          <w:bCs w:val="0"/>
-        </w:rPr>
-        <w:fldChar w:fldCharType="begin"/>
-      </w:r>
-      <w:r>
-        <w:rPr>
-          <w:b w:val="0"/>
-          <w:bCs w:val="0"/>
-        </w:rPr>
-        <w:instrText xml:space="preserve"> LINK Excel.Sheet.12 "https://d.docs.live.net/2e28296c225434f2/Documents/2024 spring/kge/Transportation-Facilities-KGE-Project/Phase 1 - Purpose Formalization/PFSheet.xlsx" "Sheet!R1C1:R4C7" \a \f 4 \h  \* MERGEFORMAT </w:instrText>
-      </w:r>
-      <w:r>
-        <w:rPr>
-          <w:b w:val="0"/>
-          <w:bCs w:val="0"/>
-        </w:rPr>
-        <w:fldChar w:fldCharType="separate"/>
       </w:r>
     </w:p>
     <w:p>
@@ -6823,105 +8008,10 @@
         </w:tabs>
         <w:spacing w:before="0"/>
         <w:rPr>
-          <w:b w:val="0"/>
-          <w:bCs w:val="0"/>
           <w:sz w:val="24"/>
           <w:szCs w:val="24"/>
         </w:rPr>
       </w:pPr>
-      <w:r>
-        <w:rPr>
-          <w:b w:val="0"/>
-          <w:bCs w:val="0"/>
-          <w:sz w:val="24"/>
-          <w:szCs w:val="24"/>
-        </w:rPr>
-        <w:fldChar w:fldCharType="end"/>
-      </w:r>
-    </w:p>
-    <w:p>
-      <w:pPr>
-        <w:pStyle w:val="Heading1"/>
-        <w:tabs>
-          <w:tab w:val="left" w:pos="649"/>
-          <w:tab w:val="left" w:pos="650"/>
-        </w:tabs>
-        <w:spacing w:before="0"/>
-        <w:rPr>
-          <w:sz w:val="24"/>
-          <w:szCs w:val="24"/>
-        </w:rPr>
-      </w:pPr>
-      <w:r>
-        <w:rPr>
-          <w:sz w:val="24"/>
-          <w:szCs w:val="24"/>
-        </w:rPr>
-        <w:t>4.5</w:t>
-      </w:r>
-      <w:r>
-        <w:rPr>
-          <w:sz w:val="24"/>
-          <w:szCs w:val="24"/>
-        </w:rPr>
-        <w:tab/>
-        <w:t>ER model definition</w:t>
-      </w:r>
-    </w:p>
-    <w:p>
-      <w:pPr>
-        <w:pStyle w:val="Heading1"/>
-        <w:tabs>
-          <w:tab w:val="left" w:pos="649"/>
-          <w:tab w:val="left" w:pos="650"/>
-        </w:tabs>
-        <w:spacing w:before="0"/>
-        <w:rPr>
-          <w:sz w:val="24"/>
-          <w:szCs w:val="24"/>
-        </w:rPr>
-      </w:pPr>
-      <w:r>
-        <w:rPr>
-          <w:sz w:val="24"/>
-          <w:szCs w:val="24"/>
-        </w:rPr>
-        <w:drawing>
-          <wp:inline distT="0" distB="0" distL="0" distR="0" wp14:anchorId="52C019F3" wp14:editId="10D8A377">
-            <wp:extent cx="5148372" cy="3138055"/>
-            <wp:effectExtent l="0" t="0" r="0" b="5715"/>
-            <wp:docPr id="2036419798" name="Picture 1"/>
-            <wp:cNvGraphicFramePr>
-              <a:graphicFrameLocks xmlns:a="http://schemas.openxmlformats.org/drawingml/2006/main" noChangeAspect="1"/>
-            </wp:cNvGraphicFramePr>
-            <a:graphic xmlns:a="http://schemas.openxmlformats.org/drawingml/2006/main">
-              <a:graphicData uri="http://schemas.openxmlformats.org/drawingml/2006/picture">
-                <pic:pic xmlns:pic="http://schemas.openxmlformats.org/drawingml/2006/picture">
-                  <pic:nvPicPr>
-                    <pic:cNvPr id="2036419798" name=""/>
-                    <pic:cNvPicPr/>
-                  </pic:nvPicPr>
-                  <pic:blipFill>
-                    <a:blip r:embed="rId15"/>
-                    <a:stretch>
-                      <a:fillRect/>
-                    </a:stretch>
-                  </pic:blipFill>
-                  <pic:spPr>
-                    <a:xfrm>
-                      <a:off x="0" y="0"/>
-                      <a:ext cx="5179526" cy="3157044"/>
-                    </a:xfrm>
-                    <a:prstGeom prst="rect">
-                      <a:avLst/>
-                    </a:prstGeom>
-                  </pic:spPr>
-                </pic:pic>
-              </a:graphicData>
-            </a:graphic>
-          </wp:inline>
-        </w:drawing>
-      </w:r>
     </w:p>
     <w:p>
       <w:pPr>
@@ -6960,7 +8050,6 @@
         <w:ind w:hanging="537"/>
       </w:pPr>
       <w:r>
-        <w:lastRenderedPageBreak/>
         <w:t>Information</w:t>
       </w:r>
       <w:r>
@@ -7012,6 +8101,7 @@
         <w:t xml:space="preserve"> </w:t>
       </w:r>
       <w:r>
+        <w:lastRenderedPageBreak/>
         <w:t>dimensions. The first one considers the parallel execution of the producer and consumer pro-</w:t>
       </w:r>
       <w:r>
@@ -18218,7 +19308,7 @@
               <v:stroke joinstyle="miter"/>
               <v:path gradientshapeok="t" o:connecttype="rect"/>
             </v:shapetype>
-            <v:shape id="Text Box 2" o:spid="_x0000_s1031" type="#_x0000_t202" style="position:absolute;margin-left:282.3pt;margin-top:735.35pt;width:50.45pt;height:13.15pt;z-index:-15926784;visibility:visible;mso-wrap-style:square;mso-width-percent:0;mso-height-percent:0;mso-wrap-distance-left:9pt;mso-wrap-distance-top:0;mso-wrap-distance-right:9pt;mso-wrap-distance-bottom:0;mso-position-horizontal:absolute;mso-position-horizontal-relative:page;mso-position-vertical:absolute;mso-position-vertical-relative:page;mso-width-percent:0;mso-height-percent:0;mso-width-relative:page;mso-height-relative:page;v-text-anchor:top" o:gfxdata="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" filled="f" stroked="f">
+            <v:shape id="Text Box 2" o:spid="_x0000_s1031" type="#_x0000_t202" style="position:absolute;margin-left:282.3pt;margin-top:735.35pt;width:50.45pt;height:13.15pt;z-index:-15926784;visibility:visible;mso-wrap-style:square;mso-width-percent:0;mso-height-percent:0;mso-wrap-distance-left:9pt;mso-wrap-distance-top:0;mso-wrap-distance-right:9pt;mso-wrap-distance-bottom:0;mso-position-horizontal:absolute;mso-position-horizontal-relative:page;mso-position-vertical:absolute;mso-position-vertical-relative:page;mso-width-percent:0;mso-height-percent:0;mso-width-relative:page;mso-height-relative:page;v-text-anchor:top" o:gfxdata="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" filled="f" stroked="f">
               <v:textbox inset="0,0,0,0">
                 <w:txbxContent>
                   <w:p>
@@ -18512,7 +19602,7 @@
               <v:stroke joinstyle="miter"/>
               <v:path gradientshapeok="t" o:connecttype="rect"/>
             </v:shapetype>
-            <v:shape id="Text Box 1" o:spid="_x0000_s1032" type="#_x0000_t202" style="position:absolute;margin-left:282.3pt;margin-top:735.35pt;width:50.45pt;height:13.15pt;z-index:-15925760;visibility:visible;mso-wrap-style:square;mso-width-percent:0;mso-height-percent:0;mso-wrap-distance-left:9pt;mso-wrap-distance-top:0;mso-wrap-distance-right:9pt;mso-wrap-distance-bottom:0;mso-position-horizontal:absolute;mso-position-horizontal-relative:page;mso-position-vertical:absolute;mso-position-vertical-relative:page;mso-width-percent:0;mso-height-percent:0;mso-width-relative:page;mso-height-relative:page;v-text-anchor:top" o:gfxdata="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" filled="f" stroked="f">
+            <v:shape id="Text Box 1" o:spid="_x0000_s1032" type="#_x0000_t202" style="position:absolute;margin-left:282.3pt;margin-top:735.35pt;width:50.45pt;height:13.15pt;z-index:-15925760;visibility:visible;mso-wrap-style:square;mso-width-percent:0;mso-height-percent:0;mso-wrap-distance-left:9pt;mso-wrap-distance-top:0;mso-wrap-distance-right:9pt;mso-wrap-distance-bottom:0;mso-position-horizontal:absolute;mso-position-horizontal-relative:page;mso-position-vertical:absolute;mso-position-vertical-relative:page;mso-width-percent:0;mso-height-percent:0;mso-width-relative:page;mso-height-relative:page;v-text-anchor:top" o:gfxdata="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" filled="f" stroked="f">
               <v:textbox inset="0,0,0,0">
                 <w:txbxContent>
                   <w:p>
@@ -19769,6 +20859,7 @@
   <w:style w:type="paragraph" w:styleId="Heading1">
     <w:name w:val="heading 1"/>
     <w:basedOn w:val="Normal"/>
+    <w:link w:val="Heading1Char"/>
     <w:uiPriority w:val="9"/>
     <w:qFormat/>
     <w:pPr>
@@ -19805,6 +20896,7 @@
   <w:style w:type="character" w:default="1" w:styleId="DefaultParagraphFont">
     <w:name w:val="Default Paragraph Font"/>
     <w:uiPriority w:val="1"/>
+    <w:semiHidden/>
     <w:unhideWhenUsed/>
   </w:style>
   <w:style w:type="table" w:default="1" w:styleId="TableNormal">
@@ -19933,6 +21025,20 @@
       <w:rFonts w:ascii="Arial MT" w:eastAsia="Arial MT" w:hAnsi="Arial MT" w:cs="Arial MT"/>
       <w:sz w:val="24"/>
       <w:szCs w:val="24"/>
+    </w:rPr>
+  </w:style>
+  <w:style w:type="character" w:customStyle="1" w:styleId="Heading1Char">
+    <w:name w:val="Heading 1 Char"/>
+    <w:basedOn w:val="DefaultParagraphFont"/>
+    <w:link w:val="Heading1"/>
+    <w:uiPriority w:val="9"/>
+    <w:rsid w:val="00E826B6"/>
+    <w:rPr>
+      <w:rFonts w:ascii="Arial" w:eastAsia="Arial" w:hAnsi="Arial" w:cs="Arial"/>
+      <w:b/>
+      <w:bCs/>
+      <w:sz w:val="34"/>
+      <w:szCs w:val="34"/>
     </w:rPr>
   </w:style>
 </w:styles>

</xml_diff>

<commit_message>
convert: json to csv
</commit_message>
<xml_diff>
--- a/Documentation/Project-report.docx
+++ b/Documentation/Project-report.docx
@@ -92,12 +92,14 @@
           <w:sz w:val="20"/>
         </w:rPr>
       </w:pPr>
+      <w:proofErr w:type="spellStart"/>
       <w:r>
         <w:rPr>
           <w:sz w:val="20"/>
         </w:rPr>
         <w:t>Dipartimento</w:t>
       </w:r>
+      <w:proofErr w:type="spellEnd"/>
       <w:r>
         <w:rPr>
           <w:spacing w:val="-4"/>
@@ -118,12 +120,14 @@
         </w:rPr>
         <w:t xml:space="preserve"> </w:t>
       </w:r>
+      <w:proofErr w:type="spellStart"/>
       <w:r>
         <w:rPr>
           <w:sz w:val="20"/>
         </w:rPr>
         <w:t>Ingegneria</w:t>
       </w:r>
+      <w:proofErr w:type="spellEnd"/>
       <w:r>
         <w:rPr>
           <w:spacing w:val="-4"/>
@@ -144,12 +148,14 @@
         </w:rPr>
         <w:t xml:space="preserve"> </w:t>
       </w:r>
+      <w:proofErr w:type="spellStart"/>
       <w:r>
         <w:rPr>
           <w:sz w:val="20"/>
         </w:rPr>
         <w:t>Scienza</w:t>
       </w:r>
+      <w:proofErr w:type="spellEnd"/>
       <w:r>
         <w:rPr>
           <w:spacing w:val="-4"/>
@@ -157,12 +163,14 @@
         </w:rPr>
         <w:t xml:space="preserve"> </w:t>
       </w:r>
+      <w:proofErr w:type="spellStart"/>
       <w:r>
         <w:rPr>
           <w:sz w:val="20"/>
         </w:rPr>
         <w:t>dell’Informazione</w:t>
       </w:r>
+      <w:proofErr w:type="spellEnd"/>
     </w:p>
     <w:p>
       <w:pPr>
@@ -191,12 +199,14 @@
         </w:rPr>
         <w:t xml:space="preserve"> </w:t>
       </w:r>
+      <w:proofErr w:type="spellStart"/>
       <w:r>
         <w:rPr>
           <w:sz w:val="28"/>
         </w:rPr>
         <w:t>KnowDive</w:t>
       </w:r>
+      <w:proofErr w:type="spellEnd"/>
       <w:r>
         <w:rPr>
           <w:spacing w:val="15"/>
@@ -750,12 +760,14 @@
         </w:rPr>
         <w:t xml:space="preserve"> </w:t>
       </w:r>
+      <w:proofErr w:type="spellStart"/>
       <w:r>
         <w:rPr>
           <w:sz w:val="20"/>
         </w:rPr>
         <w:t>AuthorN</w:t>
       </w:r>
+      <w:proofErr w:type="spellEnd"/>
     </w:p>
     <w:p>
       <w:pPr>
@@ -855,11 +867,19 @@
         </w:rPr>
         <w:t xml:space="preserve"> </w:t>
       </w:r>
+      <w:proofErr w:type="spellStart"/>
       <w:r>
         <w:rPr>
           <w:sz w:val="20"/>
         </w:rPr>
-        <w:t>Trento,</w:t>
+        <w:t>Trento</w:t>
+      </w:r>
+      <w:proofErr w:type="spellEnd"/>
+      <w:r>
+        <w:rPr>
+          <w:sz w:val="20"/>
+        </w:rPr>
+        <w:t>,</w:t>
       </w:r>
       <w:r>
         <w:rPr>
@@ -949,11 +969,33 @@
           </wp:anchor>
         </w:drawing>
       </w:r>
+      <w:proofErr w:type="spellStart"/>
       <w:r>
         <w:rPr>
           <w:sz w:val="18"/>
         </w:rPr>
-        <w:t>KnowDive (internal) reports are for internal only use within the KnowDive Group.</w:t>
+        <w:t>KnowDive</w:t>
+      </w:r>
+      <w:proofErr w:type="spellEnd"/>
+      <w:r>
+        <w:rPr>
+          <w:sz w:val="18"/>
+        </w:rPr>
+        <w:t xml:space="preserve"> (internal) reports are for internal only use within the </w:t>
+      </w:r>
+      <w:proofErr w:type="spellStart"/>
+      <w:r>
+        <w:rPr>
+          <w:sz w:val="18"/>
+        </w:rPr>
+        <w:t>KnowDive</w:t>
+      </w:r>
+      <w:proofErr w:type="spellEnd"/>
+      <w:r>
+        <w:rPr>
+          <w:sz w:val="18"/>
+        </w:rPr>
+        <w:t xml:space="preserve"> Group.</w:t>
       </w:r>
       <w:r>
         <w:rPr>
@@ -979,7 +1021,21 @@
         <w:rPr>
           <w:sz w:val="18"/>
         </w:rPr>
-        <w:t>work which should not be disclosed outside the group. KnowDive reports cannot be mentioned or cited by documents which</w:t>
+        <w:t xml:space="preserve">work which should not be disclosed outside the group. </w:t>
+      </w:r>
+      <w:proofErr w:type="spellStart"/>
+      <w:r>
+        <w:rPr>
+          <w:sz w:val="18"/>
+        </w:rPr>
+        <w:t>KnowDive</w:t>
+      </w:r>
+      <w:proofErr w:type="spellEnd"/>
+      <w:r>
+        <w:rPr>
+          <w:sz w:val="18"/>
+        </w:rPr>
+        <w:t xml:space="preserve"> reports cannot be mentioned or cited by documents which</w:t>
       </w:r>
       <w:r>
         <w:rPr>
@@ -992,7 +1048,49 @@
         <w:rPr>
           <w:sz w:val="18"/>
         </w:rPr>
-        <w:t>are not KnowDive reports. KnowDive reports are the result of the collaborative work of members of the KnowDive group. The</w:t>
+        <w:t xml:space="preserve">are not </w:t>
+      </w:r>
+      <w:proofErr w:type="spellStart"/>
+      <w:r>
+        <w:rPr>
+          <w:sz w:val="18"/>
+        </w:rPr>
+        <w:t>KnowDive</w:t>
+      </w:r>
+      <w:proofErr w:type="spellEnd"/>
+      <w:r>
+        <w:rPr>
+          <w:sz w:val="18"/>
+        </w:rPr>
+        <w:t xml:space="preserve"> reports. </w:t>
+      </w:r>
+      <w:proofErr w:type="spellStart"/>
+      <w:r>
+        <w:rPr>
+          <w:sz w:val="18"/>
+        </w:rPr>
+        <w:t>KnowDive</w:t>
+      </w:r>
+      <w:proofErr w:type="spellEnd"/>
+      <w:r>
+        <w:rPr>
+          <w:sz w:val="18"/>
+        </w:rPr>
+        <w:t xml:space="preserve"> reports are the result of the collaborative work of members of the </w:t>
+      </w:r>
+      <w:proofErr w:type="spellStart"/>
+      <w:r>
+        <w:rPr>
+          <w:sz w:val="18"/>
+        </w:rPr>
+        <w:t>KnowDive</w:t>
+      </w:r>
+      <w:proofErr w:type="spellEnd"/>
+      <w:r>
+        <w:rPr>
+          <w:sz w:val="18"/>
+        </w:rPr>
+        <w:t xml:space="preserve"> group. The</w:t>
       </w:r>
       <w:r>
         <w:rPr>
@@ -1330,7 +1428,21 @@
         <w:rPr>
           <w:sz w:val="18"/>
         </w:rPr>
-        <w:t>detailed information about its contents. Official, citable material produced by the KnowDive group may take any of the official</w:t>
+        <w:t xml:space="preserve">detailed information about its contents. Official, citable material produced by the </w:t>
+      </w:r>
+      <w:proofErr w:type="spellStart"/>
+      <w:r>
+        <w:rPr>
+          <w:sz w:val="18"/>
+        </w:rPr>
+        <w:t>KnowDive</w:t>
+      </w:r>
+      <w:proofErr w:type="spellEnd"/>
+      <w:r>
+        <w:rPr>
+          <w:sz w:val="18"/>
+        </w:rPr>
+        <w:t xml:space="preserve"> group may take any of the official</w:t>
       </w:r>
       <w:r>
         <w:rPr>
@@ -1612,7 +1724,6 @@
           <w:docPartUnique/>
         </w:docPartObj>
       </w:sdtPr>
-      <w:sdtEndPr/>
       <w:sdtContent>
         <w:p>
           <w:pPr>
@@ -1703,7 +1814,15 @@
               <w:t xml:space="preserve"> </w:t>
             </w:r>
             <w:r>
-              <w:t>(DoI)</w:t>
+              <w:t>(</w:t>
+            </w:r>
+            <w:proofErr w:type="spellStart"/>
+            <w:r>
+              <w:t>DoI</w:t>
+            </w:r>
+            <w:proofErr w:type="spellEnd"/>
+            <w:r>
+              <w:t>)</w:t>
             </w:r>
           </w:hyperlink>
           <w:r>
@@ -2843,12 +2962,14 @@
         </w:rPr>
         <w:t xml:space="preserve"> </w:t>
       </w:r>
+      <w:proofErr w:type="spellStart"/>
       <w:r>
         <w:rPr>
           <w:w w:val="95"/>
         </w:rPr>
         <w:t>reusabiltiy</w:t>
       </w:r>
+      <w:proofErr w:type="spellEnd"/>
       <w:r>
         <w:rPr>
           <w:spacing w:val="-61"/>
@@ -4713,7 +4834,15 @@
         <w:t xml:space="preserve"> </w:t>
       </w:r>
       <w:r>
-        <w:t>(DoI)</w:t>
+        <w:t>(</w:t>
+      </w:r>
+      <w:proofErr w:type="spellStart"/>
+      <w:r>
+        <w:t>DoI</w:t>
+      </w:r>
+      <w:proofErr w:type="spellEnd"/>
+      <w:r>
+        <w:t>)</w:t>
       </w:r>
     </w:p>
     <w:p>
@@ -6737,6 +6866,7 @@
           <w:szCs w:val="24"/>
         </w:rPr>
       </w:pPr>
+      <w:proofErr w:type="spellStart"/>
       <w:r>
         <w:rPr>
           <w:b w:val="0"/>
@@ -6744,7 +6874,17 @@
           <w:sz w:val="24"/>
           <w:szCs w:val="24"/>
         </w:rPr>
-        <w:t>Khuyagaa is a late-night commuter who works unconventional hours and relies on public transportation to commute home after finishing work late at night. He needs to catch a bus before the service ends on weekdays.</w:t>
+        <w:t>Khuyagaa</w:t>
+      </w:r>
+      <w:proofErr w:type="spellEnd"/>
+      <w:r>
+        <w:rPr>
+          <w:b w:val="0"/>
+          <w:bCs w:val="0"/>
+          <w:sz w:val="24"/>
+          <w:szCs w:val="24"/>
+        </w:rPr>
+        <w:t xml:space="preserve"> is a late-night commuter who works unconventional hours and relies on public transportation to commute home after finishing work late at night. He needs to catch a bus before the service ends on weekdays.</w:t>
       </w:r>
     </w:p>
     <w:p>
@@ -7138,7 +7278,27 @@
           <w:sz w:val="24"/>
           <w:szCs w:val="24"/>
         </w:rPr>
-        <w:t>Can Khuyagaa easily find information within the knowledge graph about bus routes and departure times before the service ends on weekdays?</w:t>
+        <w:t xml:space="preserve">Can </w:t>
+      </w:r>
+      <w:proofErr w:type="spellStart"/>
+      <w:r>
+        <w:rPr>
+          <w:b w:val="0"/>
+          <w:bCs w:val="0"/>
+          <w:sz w:val="24"/>
+          <w:szCs w:val="24"/>
+        </w:rPr>
+        <w:t>Khuyagaa</w:t>
+      </w:r>
+      <w:proofErr w:type="spellEnd"/>
+      <w:r>
+        <w:rPr>
+          <w:b w:val="0"/>
+          <w:bCs w:val="0"/>
+          <w:sz w:val="24"/>
+          <w:szCs w:val="24"/>
+        </w:rPr>
+        <w:t xml:space="preserve"> easily find information within the knowledge graph about bus routes and departure times before the service ends on weekdays?</w:t>
       </w:r>
     </w:p>
     <w:p>
@@ -7186,8 +7346,9 @@
           <w:sz w:val="24"/>
           <w:szCs w:val="24"/>
         </w:rPr>
-        <w:t>Can Khuy</w:t>
-      </w:r>
+        <w:t xml:space="preserve">Can </w:t>
+      </w:r>
+      <w:proofErr w:type="spellStart"/>
       <w:r>
         <w:rPr>
           <w:b w:val="0"/>
@@ -7195,7 +7356,7 @@
           <w:sz w:val="24"/>
           <w:szCs w:val="24"/>
         </w:rPr>
-        <w:t>a</w:t>
+        <w:t>Khuy</w:t>
       </w:r>
       <w:r>
         <w:rPr>
@@ -7204,7 +7365,26 @@
           <w:sz w:val="24"/>
           <w:szCs w:val="24"/>
         </w:rPr>
-        <w:t>gaa determine whether he can reach home before the bus service stops?</w:t>
+        <w:t>a</w:t>
+      </w:r>
+      <w:r>
+        <w:rPr>
+          <w:b w:val="0"/>
+          <w:bCs w:val="0"/>
+          <w:sz w:val="24"/>
+          <w:szCs w:val="24"/>
+        </w:rPr>
+        <w:t>gaa</w:t>
+      </w:r>
+      <w:proofErr w:type="spellEnd"/>
+      <w:r>
+        <w:rPr>
+          <w:b w:val="0"/>
+          <w:bCs w:val="0"/>
+          <w:sz w:val="24"/>
+          <w:szCs w:val="24"/>
+        </w:rPr>
+        <w:t xml:space="preserve"> determine whether he can reach home before the bus service stops?</w:t>
       </w:r>
     </w:p>
     <w:p>
@@ -7804,6 +7984,381 @@
         <w:jc w:val="both"/>
       </w:pPr>
       <w:r>
+        <w:t>5.1</w:t>
+      </w:r>
+      <w:r>
+        <w:tab/>
+        <w:t>Resource Collection</w:t>
+      </w:r>
+    </w:p>
+    <w:p>
+      <w:pPr>
+        <w:pStyle w:val="BodyText"/>
+        <w:spacing w:before="320" w:line="254" w:lineRule="auto"/>
+        <w:ind w:left="113" w:right="413"/>
+        <w:jc w:val="both"/>
+      </w:pPr>
+      <w:r>
+        <w:lastRenderedPageBreak/>
+        <w:t>Consumer process:</w:t>
+      </w:r>
+    </w:p>
+    <w:p>
+      <w:pPr>
+        <w:pStyle w:val="BodyText"/>
+        <w:spacing w:before="320" w:line="254" w:lineRule="auto"/>
+        <w:ind w:left="113" w:right="413"/>
+        <w:jc w:val="both"/>
+      </w:pPr>
+      <w:r>
+        <w:t>Producer process:</w:t>
+      </w:r>
+    </w:p>
+    <w:p>
+      <w:pPr>
+        <w:pStyle w:val="BodyText"/>
+        <w:spacing w:before="320" w:after="240" w:line="254" w:lineRule="auto"/>
+        <w:ind w:left="113" w:right="413"/>
+        <w:jc w:val="both"/>
+      </w:pPr>
+      <w:r>
+        <w:t>We scrape data from the web pages of compan</w:t>
+      </w:r>
+      <w:r>
+        <w:t>y (</w:t>
+      </w:r>
+      <w:hyperlink r:id="rId16" w:history="1">
+        <w:r>
+          <w:rPr>
+            <w:rStyle w:val="Hyperlink"/>
+          </w:rPr>
+          <w:t>https://u-m</w:t>
+        </w:r>
+        <w:r>
+          <w:rPr>
+            <w:rStyle w:val="Hyperlink"/>
+          </w:rPr>
+          <w:t>o</w:t>
+        </w:r>
+        <w:r>
+          <w:rPr>
+            <w:rStyle w:val="Hyperlink"/>
+          </w:rPr>
+          <w:t>ney.mn/bus-tracker</w:t>
+        </w:r>
+      </w:hyperlink>
+      <w:r>
+        <w:t>)</w:t>
+      </w:r>
+      <w:r>
+        <w:t xml:space="preserve"> monitoring the transportation system in Ulaanbaatar.</w:t>
+      </w:r>
+      <w:r>
+        <w:t xml:space="preserve"> We have collected three datasets in JSON format.</w:t>
+      </w:r>
+    </w:p>
+    <w:p>
+      <w:pPr>
+        <w:pStyle w:val="BodyText"/>
+        <w:numPr>
+          <w:ilvl w:val="0"/>
+          <w:numId w:val="6"/>
+        </w:numPr>
+        <w:spacing w:line="254" w:lineRule="auto"/>
+        <w:ind w:right="413"/>
+        <w:jc w:val="both"/>
+      </w:pPr>
+      <w:r>
+        <w:t>bus_lines.json</w:t>
+      </w:r>
+      <w:r>
+        <w:t xml:space="preserve"> – JSON data about bus lines operates in Ulaanbaatar city.</w:t>
+      </w:r>
+    </w:p>
+    <w:p>
+      <w:pPr>
+        <w:pStyle w:val="BodyText"/>
+        <w:spacing w:line="254" w:lineRule="auto"/>
+        <w:ind w:left="833" w:right="413"/>
+        <w:jc w:val="both"/>
+      </w:pPr>
+      <w:r>
+        <w:drawing>
+          <wp:inline distT="0" distB="0" distL="0" distR="0" wp14:anchorId="0D9A1F19" wp14:editId="4CB60DAE">
+            <wp:extent cx="3938926" cy="1558690"/>
+            <wp:effectExtent l="0" t="0" r="4445" b="3810"/>
+            <wp:docPr id="11550389" name="Picture 1"/>
+            <wp:cNvGraphicFramePr>
+              <a:graphicFrameLocks xmlns:a="http://schemas.openxmlformats.org/drawingml/2006/main" noChangeAspect="1"/>
+            </wp:cNvGraphicFramePr>
+            <a:graphic xmlns:a="http://schemas.openxmlformats.org/drawingml/2006/main">
+              <a:graphicData uri="http://schemas.openxmlformats.org/drawingml/2006/picture">
+                <pic:pic xmlns:pic="http://schemas.openxmlformats.org/drawingml/2006/picture">
+                  <pic:nvPicPr>
+                    <pic:cNvPr id="11550389" name=""/>
+                    <pic:cNvPicPr/>
+                  </pic:nvPicPr>
+                  <pic:blipFill>
+                    <a:blip r:embed="rId17"/>
+                    <a:stretch>
+                      <a:fillRect/>
+                    </a:stretch>
+                  </pic:blipFill>
+                  <pic:spPr>
+                    <a:xfrm>
+                      <a:off x="0" y="0"/>
+                      <a:ext cx="4006535" cy="1585444"/>
+                    </a:xfrm>
+                    <a:prstGeom prst="rect">
+                      <a:avLst/>
+                    </a:prstGeom>
+                  </pic:spPr>
+                </pic:pic>
+              </a:graphicData>
+            </a:graphic>
+          </wp:inline>
+        </w:drawing>
+      </w:r>
+    </w:p>
+    <w:p>
+      <w:pPr>
+        <w:pStyle w:val="BodyText"/>
+        <w:spacing w:line="254" w:lineRule="auto"/>
+        <w:ind w:left="833" w:right="413"/>
+        <w:jc w:val="both"/>
+      </w:pPr>
+    </w:p>
+    <w:p>
+      <w:pPr>
+        <w:pStyle w:val="BodyText"/>
+        <w:numPr>
+          <w:ilvl w:val="0"/>
+          <w:numId w:val="6"/>
+        </w:numPr>
+        <w:spacing w:line="254" w:lineRule="auto"/>
+        <w:ind w:right="413"/>
+        <w:jc w:val="both"/>
+      </w:pPr>
+      <w:r>
+        <w:t>startTrips.json – JSON data about each bus line</w:t>
+      </w:r>
+      <w:r>
+        <w:t>’s route</w:t>
+      </w:r>
+      <w:r>
+        <w:t xml:space="preserve"> </w:t>
+      </w:r>
+      <w:r>
+        <w:t>through bus stops from start to</w:t>
+      </w:r>
+      <w:r>
+        <w:t xml:space="preserve"> end</w:t>
+      </w:r>
+      <w:r>
+        <w:t xml:space="preserve"> its</w:t>
+      </w:r>
+      <w:r>
+        <w:t xml:space="preserve"> trip.</w:t>
+      </w:r>
+    </w:p>
+    <w:p>
+      <w:pPr>
+        <w:pStyle w:val="BodyText"/>
+        <w:numPr>
+          <w:ilvl w:val="0"/>
+          <w:numId w:val="6"/>
+        </w:numPr>
+        <w:spacing w:line="254" w:lineRule="auto"/>
+        <w:ind w:right="413"/>
+        <w:jc w:val="both"/>
+      </w:pPr>
+      <w:r>
+        <w:t xml:space="preserve">endTrips.json – JSON data about each bus line’s route through bus stops from </w:t>
+      </w:r>
+      <w:r>
+        <w:t>end to start its trip.</w:t>
+      </w:r>
+    </w:p>
+    <w:p>
+      <w:pPr>
+        <w:pStyle w:val="BodyText"/>
+        <w:spacing w:line="254" w:lineRule="auto"/>
+        <w:ind w:left="833" w:right="413"/>
+        <w:jc w:val="both"/>
+      </w:pPr>
+      <w:r>
+        <w:drawing>
+          <wp:inline distT="0" distB="0" distL="0" distR="0" wp14:anchorId="0438A544" wp14:editId="0C28E298">
+            <wp:extent cx="4706190" cy="4288011"/>
+            <wp:effectExtent l="0" t="0" r="0" b="0"/>
+            <wp:docPr id="252613843" name="Picture 1"/>
+            <wp:cNvGraphicFramePr>
+              <a:graphicFrameLocks xmlns:a="http://schemas.openxmlformats.org/drawingml/2006/main" noChangeAspect="1"/>
+            </wp:cNvGraphicFramePr>
+            <a:graphic xmlns:a="http://schemas.openxmlformats.org/drawingml/2006/main">
+              <a:graphicData uri="http://schemas.openxmlformats.org/drawingml/2006/picture">
+                <pic:pic xmlns:pic="http://schemas.openxmlformats.org/drawingml/2006/picture">
+                  <pic:nvPicPr>
+                    <pic:cNvPr id="252613843" name=""/>
+                    <pic:cNvPicPr/>
+                  </pic:nvPicPr>
+                  <pic:blipFill>
+                    <a:blip r:embed="rId18"/>
+                    <a:stretch>
+                      <a:fillRect/>
+                    </a:stretch>
+                  </pic:blipFill>
+                  <pic:spPr>
+                    <a:xfrm>
+                      <a:off x="0" y="0"/>
+                      <a:ext cx="4710337" cy="4291789"/>
+                    </a:xfrm>
+                    <a:prstGeom prst="rect">
+                      <a:avLst/>
+                    </a:prstGeom>
+                  </pic:spPr>
+                </pic:pic>
+              </a:graphicData>
+            </a:graphic>
+          </wp:inline>
+        </w:drawing>
+      </w:r>
+    </w:p>
+    <w:p>
+      <w:pPr>
+        <w:pStyle w:val="BodyText"/>
+        <w:spacing w:before="320" w:line="254" w:lineRule="auto"/>
+        <w:ind w:left="113" w:right="413"/>
+        <w:jc w:val="both"/>
+      </w:pPr>
+    </w:p>
+    <w:p>
+      <w:pPr>
+        <w:pStyle w:val="BodyText"/>
+        <w:spacing w:before="320" w:line="254" w:lineRule="auto"/>
+        <w:ind w:left="113" w:right="413"/>
+        <w:jc w:val="both"/>
+      </w:pPr>
+    </w:p>
+    <w:p>
+      <w:pPr>
+        <w:pStyle w:val="BodyText"/>
+        <w:spacing w:before="320" w:line="254" w:lineRule="auto"/>
+        <w:ind w:left="113" w:right="413"/>
+        <w:jc w:val="both"/>
+      </w:pPr>
+      <w:r>
+        <w:lastRenderedPageBreak/>
+        <w:t>5.2</w:t>
+      </w:r>
+      <w:r>
+        <w:tab/>
+        <w:t>Data Cleaning</w:t>
+      </w:r>
+    </w:p>
+    <w:p>
+      <w:pPr>
+        <w:pStyle w:val="BodyText"/>
+        <w:spacing w:before="320" w:line="254" w:lineRule="auto"/>
+        <w:ind w:left="113" w:right="413"/>
+        <w:jc w:val="both"/>
+      </w:pPr>
+      <w:r>
+        <w:t>5.3</w:t>
+      </w:r>
+      <w:r>
+        <w:tab/>
+        <w:t>Data Formatting</w:t>
+      </w:r>
+    </w:p>
+    <w:p>
+      <w:pPr>
+        <w:pStyle w:val="BodyText"/>
+        <w:spacing w:before="320" w:after="240" w:line="254" w:lineRule="auto"/>
+        <w:ind w:left="113" w:right="413"/>
+        <w:jc w:val="both"/>
+      </w:pPr>
+      <w:r>
+        <w:t>We decided on CSV format for our datasets, so we performed some format alignment and created new CSV datasets from the JSON files we scraped</w:t>
+      </w:r>
+      <w:r>
+        <w:t xml:space="preserve"> on producer side</w:t>
+      </w:r>
+      <w:r>
+        <w:t>.</w:t>
+      </w:r>
+    </w:p>
+    <w:p>
+      <w:pPr>
+        <w:pStyle w:val="BodyText"/>
+        <w:numPr>
+          <w:ilvl w:val="0"/>
+          <w:numId w:val="7"/>
+        </w:numPr>
+        <w:spacing w:line="254" w:lineRule="auto"/>
+        <w:ind w:right="413"/>
+        <w:jc w:val="both"/>
+      </w:pPr>
+      <w:r>
+        <w:t>Convert JSON data about bus lines in Ulaanbaatar to CSV.</w:t>
+      </w:r>
+    </w:p>
+    <w:p>
+      <w:pPr>
+        <w:pStyle w:val="BodyText"/>
+        <w:numPr>
+          <w:ilvl w:val="0"/>
+          <w:numId w:val="7"/>
+        </w:numPr>
+        <w:spacing w:line="254" w:lineRule="auto"/>
+        <w:ind w:right="413"/>
+        <w:jc w:val="both"/>
+      </w:pPr>
+      <w:r>
+        <w:t>Extract data about bus stops in Ulaanbaatar from the bus lines' information.</w:t>
+      </w:r>
+    </w:p>
+    <w:p>
+      <w:pPr>
+        <w:pStyle w:val="BodyText"/>
+        <w:numPr>
+          <w:ilvl w:val="0"/>
+          <w:numId w:val="7"/>
+        </w:numPr>
+        <w:spacing w:line="254" w:lineRule="auto"/>
+        <w:ind w:right="413"/>
+        <w:jc w:val="both"/>
+      </w:pPr>
+      <w:r>
+        <w:t xml:space="preserve">Convert </w:t>
+      </w:r>
+      <w:r>
+        <w:t>JSON data about bus lines into CSV.</w:t>
+      </w:r>
+    </w:p>
+    <w:p>
+      <w:pPr>
+        <w:pStyle w:val="BodyText"/>
+        <w:spacing w:before="320" w:line="254" w:lineRule="auto"/>
+        <w:ind w:left="113" w:right="413"/>
+        <w:jc w:val="both"/>
+      </w:pPr>
+      <w:r>
+        <w:t>5.4</w:t>
+      </w:r>
+      <w:r>
+        <w:tab/>
+        <w:t>Knowledge Modeling</w:t>
+      </w:r>
+    </w:p>
+    <w:p>
+      <w:pPr>
+        <w:pStyle w:val="BodyText"/>
+        <w:spacing w:before="320" w:line="254" w:lineRule="auto"/>
+        <w:ind w:left="113" w:right="413"/>
+        <w:jc w:val="both"/>
+      </w:pPr>
+      <w:r>
         <w:t>This section aims at reporting the execution of the activities involved in the Information Gath-</w:t>
       </w:r>
       <w:r>
@@ -7812,8 +8367,21 @@
         </w:rPr>
         <w:t xml:space="preserve"> </w:t>
       </w:r>
-      <w:r>
-        <w:t>ering iTelos phase. The report, starting from the current section, is organized along two main</w:t>
+      <w:proofErr w:type="spellStart"/>
+      <w:r>
+        <w:t>ering</w:t>
+      </w:r>
+      <w:proofErr w:type="spellEnd"/>
+      <w:r>
+        <w:t xml:space="preserve"> </w:t>
+      </w:r>
+      <w:proofErr w:type="spellStart"/>
+      <w:r>
+        <w:t>iTelos</w:t>
+      </w:r>
+      <w:proofErr w:type="spellEnd"/>
+      <w:r>
+        <w:t xml:space="preserve"> phase. The report, starting from the current section, is organized along two main</w:t>
       </w:r>
       <w:r>
         <w:rPr>
@@ -7822,7 +8390,6 @@
         <w:t xml:space="preserve"> </w:t>
       </w:r>
       <w:r>
-        <w:lastRenderedPageBreak/>
         <w:t>dimensions. The first one considers the parallel execution of the producer and consumer pro-</w:t>
       </w:r>
       <w:r>
@@ -7831,8 +8398,13 @@
         </w:rPr>
         <w:t xml:space="preserve"> </w:t>
       </w:r>
-      <w:r>
-        <w:t>cesses, while the second dimension takes into account the activities operating over data and</w:t>
+      <w:proofErr w:type="spellStart"/>
+      <w:r>
+        <w:t>cesses</w:t>
+      </w:r>
+      <w:proofErr w:type="spellEnd"/>
+      <w:r>
+        <w:t>, while the second dimension takes into account the activities operating over data and</w:t>
       </w:r>
       <w:r>
         <w:rPr>
@@ -7975,7 +8547,19 @@
         <w:rPr>
           <w:sz w:val="24"/>
         </w:rPr>
-        <w:t>: these activities aim at collecting ”informal” resources from sources</w:t>
+        <w:t xml:space="preserve">: these activities aim at </w:t>
+      </w:r>
+      <w:r>
+        <w:rPr>
+          <w:sz w:val="24"/>
+        </w:rPr>
+        <w:t>collecting “informal</w:t>
+      </w:r>
+      <w:r>
+        <w:rPr>
+          <w:sz w:val="24"/>
+        </w:rPr>
+        <w:t>” resources from sources</w:t>
       </w:r>
       <w:r>
         <w:rPr>
@@ -7997,12 +8581,14 @@
         </w:rPr>
         <w:t xml:space="preserve"> </w:t>
       </w:r>
+      <w:proofErr w:type="gramStart"/>
       <w:r>
         <w:rPr>
           <w:sz w:val="24"/>
         </w:rPr>
         <w:t>an</w:t>
       </w:r>
+      <w:proofErr w:type="gramEnd"/>
       <w:r>
         <w:rPr>
           <w:spacing w:val="-11"/>
@@ -8913,7 +9499,19 @@
         <w:rPr>
           <w:sz w:val="24"/>
         </w:rPr>
-        <w:t>More in detail the resources here described, are ”quality and</w:t>
+        <w:t xml:space="preserve">More in detail the resources here described, are </w:t>
+      </w:r>
+      <w:r>
+        <w:rPr>
+          <w:sz w:val="24"/>
+        </w:rPr>
+        <w:t>“</w:t>
+      </w:r>
+      <w:r>
+        <w:rPr>
+          <w:sz w:val="24"/>
+        </w:rPr>
+        <w:t>quality and</w:t>
       </w:r>
       <w:r>
         <w:rPr>
@@ -8926,7 +9524,19 @@
         <w:rPr>
           <w:sz w:val="24"/>
         </w:rPr>
-        <w:t>formal” resources (compliant with the quality and reusability guidelines defined by iTleos.</w:t>
+        <w:t>formal” resources (compliant with the quality and reusability guidelines defined by iT</w:t>
+      </w:r>
+      <w:r>
+        <w:rPr>
+          <w:sz w:val="24"/>
+        </w:rPr>
+        <w:t>el</w:t>
+      </w:r>
+      <w:r>
+        <w:rPr>
+          <w:sz w:val="24"/>
+        </w:rPr>
+        <w:t>os.</w:t>
       </w:r>
       <w:r>
         <w:rPr>
@@ -9141,7 +9751,7 @@
                           </pic:cNvPicPr>
                         </pic:nvPicPr>
                         <pic:blipFill>
-                          <a:blip r:embed="rId16" cstate="print">
+                          <a:blip r:embed="rId19" cstate="print">
                             <a:extLst>
                               <a:ext uri="{28A0092B-C50C-407E-A947-70E740481C1C}">
                                 <a14:useLocalDpi xmlns:a14="http://schemas.microsoft.com/office/drawing/2010/main" val="0"/>
@@ -9321,7 +9931,7 @@
                   <o:lock v:ext="edit" aspectratio="t"/>
                 </v:shapetype>
                 <v:shape id="Picture 4" o:spid="_x0000_s1027" type="#_x0000_t75" style="position:absolute;left:1133;top:466;width:9972;height:897;visibility:visible;mso-wrap-style:square" o:gfxdata="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">
-                  <v:imagedata r:id="rId17" o:title=""/>
+                  <v:imagedata r:id="rId20" o:title=""/>
                 </v:shape>
                 <v:shapetype id="_x0000_t202" coordsize="21600,21600" o:spt="202" path="m,l,21600r21600,l21600,xe">
                   <v:stroke joinstyle="miter"/>
@@ -9420,7 +10030,7 @@
           <w:sz w:val="24"/>
         </w:rPr>
         <w:sectPr>
-          <w:footerReference w:type="default" r:id="rId18"/>
+          <w:footerReference w:type="default" r:id="rId21"/>
           <w:pgSz w:w="12240" w:h="15840"/>
           <w:pgMar w:top="1020" w:right="720" w:bottom="280" w:left="1020" w:header="444" w:footer="0" w:gutter="0"/>
           <w:cols w:space="720"/>
@@ -10116,9 +10726,11 @@
         </w:rPr>
         <w:t xml:space="preserve"> </w:t>
       </w:r>
+      <w:proofErr w:type="gramStart"/>
       <w:r>
         <w:t>words</w:t>
       </w:r>
+      <w:proofErr w:type="gramEnd"/>
       <w:r>
         <w:rPr>
           <w:spacing w:val="-3"/>
@@ -10397,8 +11009,21 @@
         <w:t>the</w:t>
       </w:r>
       <w:r>
-        <w:t xml:space="preserve"> ‘bus_stop’ concept as ConceptID</w:t>
-      </w:r>
+        <w:t xml:space="preserve"> ‘</w:t>
+      </w:r>
+      <w:proofErr w:type="spellStart"/>
+      <w:r>
+        <w:t>bus_stop</w:t>
+      </w:r>
+      <w:proofErr w:type="spellEnd"/>
+      <w:r>
+        <w:t xml:space="preserve">’ concept as </w:t>
+      </w:r>
+      <w:proofErr w:type="spellStart"/>
+      <w:r>
+        <w:t>ConceptID</w:t>
+      </w:r>
+      <w:proofErr w:type="spellEnd"/>
       <w:r>
         <w:t xml:space="preserve"> </w:t>
       </w:r>
@@ -10406,7 +11031,15 @@
         <w:t xml:space="preserve">and </w:t>
       </w:r>
       <w:r>
-        <w:t>its description as Gloss-en.</w:t>
+        <w:t>its description as Gloss-</w:t>
+      </w:r>
+      <w:proofErr w:type="spellStart"/>
+      <w:r>
+        <w:t>en</w:t>
+      </w:r>
+      <w:proofErr w:type="spellEnd"/>
+      <w:r>
+        <w:t>.</w:t>
       </w:r>
     </w:p>
     <w:p>
@@ -10487,6 +11120,7 @@
         <w:ind w:right="411"/>
         <w:jc w:val="both"/>
       </w:pPr>
+      <w:proofErr w:type="spellStart"/>
       <w:r>
         <w:t>b</w:t>
       </w:r>
@@ -10494,7 +11128,11 @@
         <w:t>us</w:t>
       </w:r>
       <w:r>
-        <w:t xml:space="preserve">_guideway – A busway where the vehicle guided by the way (though not a </w:t>
+        <w:t>_guideway</w:t>
+      </w:r>
+      <w:proofErr w:type="spellEnd"/>
+      <w:r>
+        <w:t xml:space="preserve"> – A busway where the vehicle guided by the way (though not a </w:t>
       </w:r>
       <w:r>
         <w:lastRenderedPageBreak/>
@@ -10509,7 +11147,15 @@
         <w:jc w:val="both"/>
       </w:pPr>
       <w:r>
-        <w:t>We thought that 'busway' and 'lane' define parts of the road where buses travel. Therefore, we chose the 'bus_guideway' definition for the 'bus trip' concept.</w:t>
+        <w:t>We thought that 'busway' and 'lane' define parts of the road where buses travel. Therefore, we chose the '</w:t>
+      </w:r>
+      <w:proofErr w:type="spellStart"/>
+      <w:r>
+        <w:t>bus_guideway</w:t>
+      </w:r>
+      <w:proofErr w:type="spellEnd"/>
+      <w:r>
+        <w:t>' definition for the 'bus trip' concept.</w:t>
       </w:r>
     </w:p>
     <w:p>
@@ -10535,7 +11181,31 @@
         <w:jc w:val="both"/>
       </w:pPr>
       <w:r>
-        <w:t>We found a definition that fits our 'position' concept on the OSM page. We collected the link of the page of the 'stop_position' as ConceptID and its description as Gloss-en.</w:t>
+        <w:t>We found a definition that fits our 'position' concept on the OSM page. We collected the link of the page of the '</w:t>
+      </w:r>
+      <w:proofErr w:type="spellStart"/>
+      <w:r>
+        <w:t>stop_position</w:t>
+      </w:r>
+      <w:proofErr w:type="spellEnd"/>
+      <w:r>
+        <w:t xml:space="preserve">' as </w:t>
+      </w:r>
+      <w:proofErr w:type="spellStart"/>
+      <w:r>
+        <w:t>ConceptID</w:t>
+      </w:r>
+      <w:proofErr w:type="spellEnd"/>
+      <w:r>
+        <w:t xml:space="preserve"> and its description as Gloss-</w:t>
+      </w:r>
+      <w:proofErr w:type="spellStart"/>
+      <w:r>
+        <w:t>en</w:t>
+      </w:r>
+      <w:proofErr w:type="spellEnd"/>
+      <w:r>
+        <w:t>.</w:t>
       </w:r>
     </w:p>
     <w:p>
@@ -10567,7 +11237,15 @@
         <w:t xml:space="preserve">. </w:t>
       </w:r>
       <w:r>
-        <w:t>We set the ConceptID using our team-assigned range and wrote a gloss for the new definition.</w:t>
+        <w:t xml:space="preserve">We set the </w:t>
+      </w:r>
+      <w:proofErr w:type="spellStart"/>
+      <w:r>
+        <w:t>ConceptID</w:t>
+      </w:r>
+      <w:proofErr w:type="spellEnd"/>
+      <w:r>
+        <w:t xml:space="preserve"> using our team-assigned range and wrote a gloss for the new definition.</w:t>
       </w:r>
     </w:p>
     <w:p>
@@ -10593,7 +11271,15 @@
         <w:jc w:val="both"/>
       </w:pPr>
       <w:r>
-        <w:t>We found a definition that matches our 'passenger' concept on the UKC page and collected the gloss. However, we couldn’t find the link to the page that leads to that definition. We then set the ConceptID using our team-assigned range.</w:t>
+        <w:t xml:space="preserve">We found a definition that matches our 'passenger' concept on the UKC page and collected the gloss. However, we couldn’t find the link to the page that leads to that definition. We then set the </w:t>
+      </w:r>
+      <w:proofErr w:type="spellStart"/>
+      <w:r>
+        <w:t>ConceptID</w:t>
+      </w:r>
+      <w:proofErr w:type="spellEnd"/>
+      <w:r>
+        <w:t xml:space="preserve"> using our team-assigned range.</w:t>
       </w:r>
     </w:p>
     <w:p>
@@ -10628,6 +11314,9 @@
         <w:tab/>
       </w:r>
       <w:r>
+        <w:rPr>
+          <w:noProof/>
+        </w:rPr>
         <w:drawing>
           <wp:inline distT="0" distB="0" distL="0" distR="0" wp14:anchorId="66772F3E" wp14:editId="4C9F9411">
             <wp:extent cx="6667500" cy="2033270"/>
@@ -10644,7 +11333,7 @@
                     <pic:cNvPicPr/>
                   </pic:nvPicPr>
                   <pic:blipFill>
-                    <a:blip r:embed="rId19"/>
+                    <a:blip r:embed="rId22"/>
                     <a:stretch>
                       <a:fillRect/>
                     </a:stretch>
@@ -10671,6 +11360,9 @@
         <w:t xml:space="preserve"> </w:t>
       </w:r>
       <w:r>
+        <w:rPr>
+          <w:noProof/>
+        </w:rPr>
         <w:lastRenderedPageBreak/>
         <w:drawing>
           <wp:inline distT="0" distB="0" distL="0" distR="0" wp14:anchorId="1A912293" wp14:editId="4DAFAC8B">
@@ -10688,7 +11380,7 @@
                     <pic:cNvPicPr/>
                   </pic:nvPicPr>
                   <pic:blipFill>
-                    <a:blip r:embed="rId20"/>
+                    <a:blip r:embed="rId23"/>
                     <a:stretch>
                       <a:fillRect/>
                     </a:stretch>
@@ -11111,7 +11803,23 @@
           <w:w w:val="95"/>
           <w:sz w:val="24"/>
         </w:rPr>
-        <w:t>these activities aim at defining the knowledge structure of the informa-</w:t>
+        <w:t xml:space="preserve">these activities aim at defining the knowledge structure of the </w:t>
+      </w:r>
+      <w:proofErr w:type="spellStart"/>
+      <w:r>
+        <w:rPr>
+          <w:w w:val="95"/>
+          <w:sz w:val="24"/>
+        </w:rPr>
+        <w:t>informa</w:t>
+      </w:r>
+      <w:proofErr w:type="spellEnd"/>
+      <w:r>
+        <w:rPr>
+          <w:w w:val="95"/>
+          <w:sz w:val="24"/>
+        </w:rPr>
+        <w:t>-</w:t>
       </w:r>
       <w:r>
         <w:rPr>
@@ -11121,12 +11829,14 @@
         </w:rPr>
         <w:t xml:space="preserve"> </w:t>
       </w:r>
+      <w:proofErr w:type="spellStart"/>
       <w:r>
         <w:rPr>
           <w:sz w:val="24"/>
         </w:rPr>
         <w:t>tion</w:t>
       </w:r>
+      <w:proofErr w:type="spellEnd"/>
       <w:r>
         <w:rPr>
           <w:spacing w:val="-6"/>
@@ -11556,12 +12266,14 @@
           <w:sz w:val="24"/>
         </w:rPr>
       </w:pPr>
+      <w:proofErr w:type="spellStart"/>
       <w:r>
         <w:rPr>
           <w:sz w:val="24"/>
         </w:rPr>
         <w:t>Teleontology</w:t>
       </w:r>
+      <w:proofErr w:type="spellEnd"/>
       <w:r>
         <w:rPr>
           <w:spacing w:val="-5"/>
@@ -11746,11 +12458,33 @@
         </w:rPr>
         <w:t xml:space="preserve"> </w:t>
       </w:r>
-      <w:r>
-        <w:rPr>
-          <w:sz w:val="24"/>
-        </w:rPr>
-        <w:t>cuted by the producer before. Nevertheless, the consumer process define the knowledge</w:t>
+      <w:proofErr w:type="spellStart"/>
+      <w:r>
+        <w:rPr>
+          <w:sz w:val="24"/>
+        </w:rPr>
+        <w:t>cuted</w:t>
+      </w:r>
+      <w:proofErr w:type="spellEnd"/>
+      <w:r>
+        <w:rPr>
+          <w:sz w:val="24"/>
+        </w:rPr>
+        <w:t xml:space="preserve"> by the producer before. Nevertheless, the consumer process </w:t>
+      </w:r>
+      <w:proofErr w:type="gramStart"/>
+      <w:r>
+        <w:rPr>
+          <w:sz w:val="24"/>
+        </w:rPr>
+        <w:t>define</w:t>
+      </w:r>
+      <w:proofErr w:type="gramEnd"/>
+      <w:r>
+        <w:rPr>
+          <w:sz w:val="24"/>
+        </w:rPr>
+        <w:t xml:space="preserve"> the knowledge</w:t>
       </w:r>
       <w:r>
         <w:rPr>
@@ -11882,12 +12616,14 @@
           <w:sz w:val="24"/>
         </w:rPr>
       </w:pPr>
+      <w:proofErr w:type="spellStart"/>
       <w:r>
         <w:rPr>
           <w:sz w:val="24"/>
         </w:rPr>
         <w:t>Teleontology</w:t>
       </w:r>
+      <w:proofErr w:type="spellEnd"/>
       <w:r>
         <w:rPr>
           <w:spacing w:val="-5"/>
@@ -12177,9 +12913,11 @@
         </w:rPr>
         <w:t xml:space="preserve"> </w:t>
       </w:r>
+      <w:proofErr w:type="gramStart"/>
       <w:r>
         <w:t>words</w:t>
       </w:r>
+      <w:proofErr w:type="gramEnd"/>
       <w:r>
         <w:rPr>
           <w:spacing w:val="-3"/>
@@ -12235,10 +12973,10 @@
         <w:spacing w:line="254" w:lineRule="auto"/>
         <w:jc w:val="both"/>
         <w:sectPr>
-          <w:headerReference w:type="even" r:id="rId21"/>
-          <w:headerReference w:type="default" r:id="rId22"/>
-          <w:footerReference w:type="even" r:id="rId23"/>
-          <w:footerReference w:type="default" r:id="rId24"/>
+          <w:headerReference w:type="even" r:id="rId24"/>
+          <w:headerReference w:type="default" r:id="rId25"/>
+          <w:footerReference w:type="even" r:id="rId26"/>
+          <w:footerReference w:type="default" r:id="rId27"/>
           <w:pgSz w:w="12240" w:h="15840"/>
           <w:pgMar w:top="1020" w:right="720" w:bottom="1600" w:left="1020" w:header="444" w:footer="1420" w:gutter="0"/>
           <w:cols w:space="720"/>
@@ -13272,11 +14010,19 @@
         </w:rPr>
         <w:t xml:space="preserve"> </w:t>
       </w:r>
-      <w:r>
-        <w:rPr>
-          <w:sz w:val="24"/>
-        </w:rPr>
-        <w:t>teleontology),</w:t>
+      <w:proofErr w:type="spellStart"/>
+      <w:r>
+        <w:rPr>
+          <w:sz w:val="24"/>
+        </w:rPr>
+        <w:t>teleontology</w:t>
+      </w:r>
+      <w:proofErr w:type="spellEnd"/>
+      <w:r>
+        <w:rPr>
+          <w:sz w:val="24"/>
+        </w:rPr>
+        <w:t>),</w:t>
       </w:r>
       <w:r>
         <w:rPr>
@@ -13714,9 +14460,11 @@
         </w:rPr>
         <w:t xml:space="preserve"> </w:t>
       </w:r>
+      <w:proofErr w:type="gramStart"/>
       <w:r>
         <w:t>words</w:t>
       </w:r>
+      <w:proofErr w:type="gramEnd"/>
       <w:r>
         <w:rPr>
           <w:spacing w:val="-3"/>
@@ -13943,8 +14691,13 @@
         </w:rPr>
         <w:t xml:space="preserve"> </w:t>
       </w:r>
-      <w:r>
-        <w:t>ducer plus consumer) over the final outcome of the iTelos methodology. More in details, this</w:t>
+      <w:proofErr w:type="spellStart"/>
+      <w:r>
+        <w:t>ducer</w:t>
+      </w:r>
+      <w:proofErr w:type="spellEnd"/>
+      <w:r>
+        <w:t xml:space="preserve"> plus consumer) over the final outcome of the iTelos methodology. More in details, this</w:t>
       </w:r>
       <w:r>
         <w:rPr>
@@ -14004,7 +14757,21 @@
         <w:rPr>
           <w:sz w:val="24"/>
         </w:rPr>
-        <w:t>the final Knowledge Graph information statistics (like, number of etypes and properties,</w:t>
+        <w:t xml:space="preserve">the final Knowledge Graph information statistics (like, number of </w:t>
+      </w:r>
+      <w:proofErr w:type="spellStart"/>
+      <w:r>
+        <w:rPr>
+          <w:sz w:val="24"/>
+        </w:rPr>
+        <w:t>etypes</w:t>
+      </w:r>
+      <w:proofErr w:type="spellEnd"/>
+      <w:r>
+        <w:rPr>
+          <w:sz w:val="24"/>
+        </w:rPr>
+        <w:t xml:space="preserve"> and properties,</w:t>
       </w:r>
       <w:r>
         <w:rPr>
@@ -14078,11 +14845,19 @@
         </w:rPr>
         <w:t xml:space="preserve"> </w:t>
       </w:r>
-      <w:r>
-        <w:rPr>
-          <w:sz w:val="24"/>
-        </w:rPr>
-        <w:t>etype,</w:t>
+      <w:proofErr w:type="spellStart"/>
+      <w:r>
+        <w:rPr>
+          <w:sz w:val="24"/>
+        </w:rPr>
+        <w:t>etype</w:t>
+      </w:r>
+      <w:proofErr w:type="spellEnd"/>
+      <w:r>
+        <w:rPr>
+          <w:sz w:val="24"/>
+        </w:rPr>
+        <w:t>,</w:t>
       </w:r>
       <w:r>
         <w:rPr>
@@ -15137,9 +15912,11 @@
         </w:rPr>
         <w:t xml:space="preserve"> </w:t>
       </w:r>
+      <w:proofErr w:type="gramStart"/>
       <w:r>
         <w:t>reason</w:t>
       </w:r>
+      <w:proofErr w:type="gramEnd"/>
       <w:r>
         <w:rPr>
           <w:spacing w:val="-16"/>
@@ -15335,9 +16112,11 @@
         </w:rPr>
         <w:t xml:space="preserve"> </w:t>
       </w:r>
+      <w:proofErr w:type="spellStart"/>
       <w:r>
         <w:t>DataScientia</w:t>
       </w:r>
+      <w:proofErr w:type="spellEnd"/>
       <w:r>
         <w:rPr>
           <w:spacing w:val="-2"/>
@@ -16021,6 +16800,7 @@
         </w:rPr>
         <w:t xml:space="preserve"> </w:t>
       </w:r>
+      <w:proofErr w:type="gramStart"/>
       <w:r>
         <w:rPr>
           <w:sz w:val="24"/>
@@ -16040,6 +16820,7 @@
         </w:rPr>
         <w:t>?</w:t>
       </w:r>
+      <w:proofErr w:type="gramEnd"/>
     </w:p>
     <w:p>
       <w:pPr>
@@ -16173,6 +16954,7 @@
         </w:rPr>
         <w:t xml:space="preserve"> </w:t>
       </w:r>
+      <w:proofErr w:type="gramStart"/>
       <w:r>
         <w:rPr>
           <w:sz w:val="24"/>
@@ -16192,6 +16974,7 @@
         </w:rPr>
         <w:t>?</w:t>
       </w:r>
+      <w:proofErr w:type="gramEnd"/>
     </w:p>
     <w:p>
       <w:pPr>
@@ -16275,6 +17058,7 @@
         </w:rPr>
         <w:t xml:space="preserve"> </w:t>
       </w:r>
+      <w:proofErr w:type="gramStart"/>
       <w:r>
         <w:rPr>
           <w:sz w:val="24"/>
@@ -16294,6 +17078,7 @@
         </w:rPr>
         <w:t>?</w:t>
       </w:r>
+      <w:proofErr w:type="gramEnd"/>
       <w:r>
         <w:rPr>
           <w:spacing w:val="20"/>
@@ -16693,6 +17478,7 @@
         </w:rPr>
         <w:t xml:space="preserve"> </w:t>
       </w:r>
+      <w:proofErr w:type="gramStart"/>
       <w:r>
         <w:rPr>
           <w:sz w:val="24"/>
@@ -16712,6 +17498,7 @@
         </w:rPr>
         <w:t>?</w:t>
       </w:r>
+      <w:proofErr w:type="gramEnd"/>
     </w:p>
     <w:sectPr>
       <w:pgSz w:w="12240" w:h="15840"/>
@@ -18279,6 +19066,119 @@
 <file path=word/numbering.xml><?xml version="1.0" encoding="utf-8"?>
 <w:numbering xmlns:wpc="http://schemas.microsoft.com/office/word/2010/wordprocessingCanvas" xmlns:cx="http://schemas.microsoft.com/office/drawing/2014/chartex" xmlns:cx1="http://schemas.microsoft.com/office/drawing/2015/9/8/chartex" xmlns:cx2="http://schemas.microsoft.com/office/drawing/2015/10/21/chartex" xmlns:cx3="http://schemas.microsoft.com/office/drawing/2016/5/9/chartex" xmlns:cx4="http://schemas.microsoft.com/office/drawing/2016/5/10/chartex" xmlns:cx5="http://schemas.microsoft.com/office/drawing/2016/5/11/chartex" xmlns:cx6="http://schemas.microsoft.com/office/drawing/2016/5/12/chartex" xmlns:cx7="http://schemas.microsoft.com/office/drawing/2016/5/13/chartex" xmlns:cx8="http://schemas.microsoft.com/office/drawing/2016/5/14/chartex" xmlns:mc="http://schemas.openxmlformats.org/markup-compatibility/2006" xmlns:aink="http://schemas.microsoft.com/office/drawing/2016/ink" xmlns:am3d="http://schemas.microsoft.com/office/drawing/2017/model3d" xmlns:o="urn:schemas-microsoft-com:office:office" xmlns:oel="http://schemas.microsoft.com/office/2019/extlst" xmlns:r="http://schemas.openxmlformats.org/officeDocument/2006/relationships" xmlns:m="http://schemas.openxmlformats.org/officeDocument/2006/math" xmlns:v="urn:schemas-microsoft-com:vml" xmlns:wp14="http://schemas.microsoft.com/office/word/2010/wordprocessingDrawing" xmlns:wp="http://schemas.openxmlformats.org/drawingml/2006/wordprocessingDrawing" xmlns:w10="urn:schemas-microsoft-com:office:word" xmlns:w="http://schemas.openxmlformats.org/wordprocessingml/2006/main" xmlns:w14="http://schemas.microsoft.com/office/word/2010/wordml" xmlns:w15="http://schemas.microsoft.com/office/word/2012/wordml" xmlns:w16cex="http://schemas.microsoft.com/office/word/2018/wordml/cex" xmlns:w16cid="http://schemas.microsoft.com/office/word/2016/wordml/cid" xmlns:w16="http://schemas.microsoft.com/office/word/2018/wordml" xmlns:w16du="http://schemas.microsoft.com/office/word/2023/wordml/word16du" xmlns:w16sdtdh="http://schemas.microsoft.com/office/word/2020/wordml/sdtdatahash" xmlns:w16se="http://schemas.microsoft.com/office/word/2015/wordml/symex" xmlns:wpg="http://schemas.microsoft.com/office/word/2010/wordprocessingGroup" xmlns:wpi="http://schemas.microsoft.com/office/word/2010/wordprocessingInk" xmlns:wne="http://schemas.microsoft.com/office/word/2006/wordml" xmlns:wps="http://schemas.microsoft.com/office/word/2010/wordprocessingShape" mc:Ignorable="w14 w15 w16se w16cid w16 w16cex w16sdtdh w16du wp14">
   <w:abstractNum w:abstractNumId="0" w15:restartNumberingAfterBreak="0">
+    <w:nsid w:val="03087689"/>
+    <w:multiLevelType w:val="hybridMultilevel"/>
+    <w:tmpl w:val="84E6D5E8"/>
+    <w:lvl w:ilvl="0" w:tplc="04090001">
+      <w:start w:val="1"/>
+      <w:numFmt w:val="bullet"/>
+      <w:lvlText w:val=""/>
+      <w:lvlJc w:val="left"/>
+      <w:pPr>
+        <w:ind w:left="833" w:hanging="360"/>
+      </w:pPr>
+      <w:rPr>
+        <w:rFonts w:ascii="Symbol" w:hAnsi="Symbol" w:hint="default"/>
+      </w:rPr>
+    </w:lvl>
+    <w:lvl w:ilvl="1" w:tplc="04090003" w:tentative="1">
+      <w:start w:val="1"/>
+      <w:numFmt w:val="bullet"/>
+      <w:lvlText w:val="o"/>
+      <w:lvlJc w:val="left"/>
+      <w:pPr>
+        <w:ind w:left="1553" w:hanging="360"/>
+      </w:pPr>
+      <w:rPr>
+        <w:rFonts w:ascii="Courier New" w:hAnsi="Courier New" w:cs="Courier New" w:hint="default"/>
+      </w:rPr>
+    </w:lvl>
+    <w:lvl w:ilvl="2" w:tplc="04090005" w:tentative="1">
+      <w:start w:val="1"/>
+      <w:numFmt w:val="bullet"/>
+      <w:lvlText w:val=""/>
+      <w:lvlJc w:val="left"/>
+      <w:pPr>
+        <w:ind w:left="2273" w:hanging="360"/>
+      </w:pPr>
+      <w:rPr>
+        <w:rFonts w:ascii="Wingdings" w:hAnsi="Wingdings" w:hint="default"/>
+      </w:rPr>
+    </w:lvl>
+    <w:lvl w:ilvl="3" w:tplc="04090001" w:tentative="1">
+      <w:start w:val="1"/>
+      <w:numFmt w:val="bullet"/>
+      <w:lvlText w:val=""/>
+      <w:lvlJc w:val="left"/>
+      <w:pPr>
+        <w:ind w:left="2993" w:hanging="360"/>
+      </w:pPr>
+      <w:rPr>
+        <w:rFonts w:ascii="Symbol" w:hAnsi="Symbol" w:hint="default"/>
+      </w:rPr>
+    </w:lvl>
+    <w:lvl w:ilvl="4" w:tplc="04090003" w:tentative="1">
+      <w:start w:val="1"/>
+      <w:numFmt w:val="bullet"/>
+      <w:lvlText w:val="o"/>
+      <w:lvlJc w:val="left"/>
+      <w:pPr>
+        <w:ind w:left="3713" w:hanging="360"/>
+      </w:pPr>
+      <w:rPr>
+        <w:rFonts w:ascii="Courier New" w:hAnsi="Courier New" w:cs="Courier New" w:hint="default"/>
+      </w:rPr>
+    </w:lvl>
+    <w:lvl w:ilvl="5" w:tplc="04090005" w:tentative="1">
+      <w:start w:val="1"/>
+      <w:numFmt w:val="bullet"/>
+      <w:lvlText w:val=""/>
+      <w:lvlJc w:val="left"/>
+      <w:pPr>
+        <w:ind w:left="4433" w:hanging="360"/>
+      </w:pPr>
+      <w:rPr>
+        <w:rFonts w:ascii="Wingdings" w:hAnsi="Wingdings" w:hint="default"/>
+      </w:rPr>
+    </w:lvl>
+    <w:lvl w:ilvl="6" w:tplc="04090001" w:tentative="1">
+      <w:start w:val="1"/>
+      <w:numFmt w:val="bullet"/>
+      <w:lvlText w:val=""/>
+      <w:lvlJc w:val="left"/>
+      <w:pPr>
+        <w:ind w:left="5153" w:hanging="360"/>
+      </w:pPr>
+      <w:rPr>
+        <w:rFonts w:ascii="Symbol" w:hAnsi="Symbol" w:hint="default"/>
+      </w:rPr>
+    </w:lvl>
+    <w:lvl w:ilvl="7" w:tplc="04090003" w:tentative="1">
+      <w:start w:val="1"/>
+      <w:numFmt w:val="bullet"/>
+      <w:lvlText w:val="o"/>
+      <w:lvlJc w:val="left"/>
+      <w:pPr>
+        <w:ind w:left="5873" w:hanging="360"/>
+      </w:pPr>
+      <w:rPr>
+        <w:rFonts w:ascii="Courier New" w:hAnsi="Courier New" w:cs="Courier New" w:hint="default"/>
+      </w:rPr>
+    </w:lvl>
+    <w:lvl w:ilvl="8" w:tplc="04090005" w:tentative="1">
+      <w:start w:val="1"/>
+      <w:numFmt w:val="bullet"/>
+      <w:lvlText w:val=""/>
+      <w:lvlJc w:val="left"/>
+      <w:pPr>
+        <w:ind w:left="6593" w:hanging="360"/>
+      </w:pPr>
+      <w:rPr>
+        <w:rFonts w:ascii="Wingdings" w:hAnsi="Wingdings" w:hint="default"/>
+      </w:rPr>
+    </w:lvl>
+  </w:abstractNum>
+  <w:abstractNum w:abstractNumId="1" w15:restartNumberingAfterBreak="0">
     <w:nsid w:val="095E7BEC"/>
     <w:multiLevelType w:val="hybridMultilevel"/>
     <w:tmpl w:val="2F844EEC"/>
@@ -18391,7 +19291,7 @@
       </w:rPr>
     </w:lvl>
   </w:abstractNum>
-  <w:abstractNum w:abstractNumId="1" w15:restartNumberingAfterBreak="0">
+  <w:abstractNum w:abstractNumId="2" w15:restartNumberingAfterBreak="0">
     <w:nsid w:val="0A674269"/>
     <w:multiLevelType w:val="hybridMultilevel"/>
     <w:tmpl w:val="D0B2F1C2"/>
@@ -18504,7 +19404,120 @@
       </w:rPr>
     </w:lvl>
   </w:abstractNum>
-  <w:abstractNum w:abstractNumId="2" w15:restartNumberingAfterBreak="0">
+  <w:abstractNum w:abstractNumId="3" w15:restartNumberingAfterBreak="0">
+    <w:nsid w:val="13B118A9"/>
+    <w:multiLevelType w:val="hybridMultilevel"/>
+    <w:tmpl w:val="A7C0E354"/>
+    <w:lvl w:ilvl="0" w:tplc="04090001">
+      <w:start w:val="1"/>
+      <w:numFmt w:val="bullet"/>
+      <w:lvlText w:val=""/>
+      <w:lvlJc w:val="left"/>
+      <w:pPr>
+        <w:ind w:left="833" w:hanging="360"/>
+      </w:pPr>
+      <w:rPr>
+        <w:rFonts w:ascii="Symbol" w:hAnsi="Symbol" w:hint="default"/>
+      </w:rPr>
+    </w:lvl>
+    <w:lvl w:ilvl="1" w:tplc="04090003" w:tentative="1">
+      <w:start w:val="1"/>
+      <w:numFmt w:val="bullet"/>
+      <w:lvlText w:val="o"/>
+      <w:lvlJc w:val="left"/>
+      <w:pPr>
+        <w:ind w:left="1553" w:hanging="360"/>
+      </w:pPr>
+      <w:rPr>
+        <w:rFonts w:ascii="Courier New" w:hAnsi="Courier New" w:cs="Courier New" w:hint="default"/>
+      </w:rPr>
+    </w:lvl>
+    <w:lvl w:ilvl="2" w:tplc="04090005" w:tentative="1">
+      <w:start w:val="1"/>
+      <w:numFmt w:val="bullet"/>
+      <w:lvlText w:val=""/>
+      <w:lvlJc w:val="left"/>
+      <w:pPr>
+        <w:ind w:left="2273" w:hanging="360"/>
+      </w:pPr>
+      <w:rPr>
+        <w:rFonts w:ascii="Wingdings" w:hAnsi="Wingdings" w:hint="default"/>
+      </w:rPr>
+    </w:lvl>
+    <w:lvl w:ilvl="3" w:tplc="04090001" w:tentative="1">
+      <w:start w:val="1"/>
+      <w:numFmt w:val="bullet"/>
+      <w:lvlText w:val=""/>
+      <w:lvlJc w:val="left"/>
+      <w:pPr>
+        <w:ind w:left="2993" w:hanging="360"/>
+      </w:pPr>
+      <w:rPr>
+        <w:rFonts w:ascii="Symbol" w:hAnsi="Symbol" w:hint="default"/>
+      </w:rPr>
+    </w:lvl>
+    <w:lvl w:ilvl="4" w:tplc="04090003" w:tentative="1">
+      <w:start w:val="1"/>
+      <w:numFmt w:val="bullet"/>
+      <w:lvlText w:val="o"/>
+      <w:lvlJc w:val="left"/>
+      <w:pPr>
+        <w:ind w:left="3713" w:hanging="360"/>
+      </w:pPr>
+      <w:rPr>
+        <w:rFonts w:ascii="Courier New" w:hAnsi="Courier New" w:cs="Courier New" w:hint="default"/>
+      </w:rPr>
+    </w:lvl>
+    <w:lvl w:ilvl="5" w:tplc="04090005" w:tentative="1">
+      <w:start w:val="1"/>
+      <w:numFmt w:val="bullet"/>
+      <w:lvlText w:val=""/>
+      <w:lvlJc w:val="left"/>
+      <w:pPr>
+        <w:ind w:left="4433" w:hanging="360"/>
+      </w:pPr>
+      <w:rPr>
+        <w:rFonts w:ascii="Wingdings" w:hAnsi="Wingdings" w:hint="default"/>
+      </w:rPr>
+    </w:lvl>
+    <w:lvl w:ilvl="6" w:tplc="04090001" w:tentative="1">
+      <w:start w:val="1"/>
+      <w:numFmt w:val="bullet"/>
+      <w:lvlText w:val=""/>
+      <w:lvlJc w:val="left"/>
+      <w:pPr>
+        <w:ind w:left="5153" w:hanging="360"/>
+      </w:pPr>
+      <w:rPr>
+        <w:rFonts w:ascii="Symbol" w:hAnsi="Symbol" w:hint="default"/>
+      </w:rPr>
+    </w:lvl>
+    <w:lvl w:ilvl="7" w:tplc="04090003" w:tentative="1">
+      <w:start w:val="1"/>
+      <w:numFmt w:val="bullet"/>
+      <w:lvlText w:val="o"/>
+      <w:lvlJc w:val="left"/>
+      <w:pPr>
+        <w:ind w:left="5873" w:hanging="360"/>
+      </w:pPr>
+      <w:rPr>
+        <w:rFonts w:ascii="Courier New" w:hAnsi="Courier New" w:cs="Courier New" w:hint="default"/>
+      </w:rPr>
+    </w:lvl>
+    <w:lvl w:ilvl="8" w:tplc="04090005" w:tentative="1">
+      <w:start w:val="1"/>
+      <w:numFmt w:val="bullet"/>
+      <w:lvlText w:val=""/>
+      <w:lvlJc w:val="left"/>
+      <w:pPr>
+        <w:ind w:left="6593" w:hanging="360"/>
+      </w:pPr>
+      <w:rPr>
+        <w:rFonts w:ascii="Wingdings" w:hAnsi="Wingdings" w:hint="default"/>
+      </w:rPr>
+    </w:lvl>
+  </w:abstractNum>
+  <w:abstractNum w:abstractNumId="4" w15:restartNumberingAfterBreak="0">
     <w:nsid w:val="2C8B7CCA"/>
     <w:multiLevelType w:val="hybridMultilevel"/>
     <w:tmpl w:val="5CFEE9C8"/>
@@ -18635,7 +19648,7 @@
       </w:rPr>
     </w:lvl>
   </w:abstractNum>
-  <w:abstractNum w:abstractNumId="3" w15:restartNumberingAfterBreak="0">
+  <w:abstractNum w:abstractNumId="5" w15:restartNumberingAfterBreak="0">
     <w:nsid w:val="3F5157AD"/>
     <w:multiLevelType w:val="multilevel"/>
     <w:tmpl w:val="2BACE57A"/>
@@ -18758,7 +19771,7 @@
       </w:rPr>
     </w:lvl>
   </w:abstractNum>
-  <w:abstractNum w:abstractNumId="4" w15:restartNumberingAfterBreak="0">
+  <w:abstractNum w:abstractNumId="6" w15:restartNumberingAfterBreak="0">
     <w:nsid w:val="6BAC7CE0"/>
     <w:multiLevelType w:val="multilevel"/>
     <w:tmpl w:val="138646AC"/>
@@ -18879,18 +19892,24 @@
     </w:lvl>
   </w:abstractNum>
   <w:num w:numId="1" w16cid:durableId="98645179">
+    <w:abstractNumId w:val="6"/>
+  </w:num>
+  <w:num w:numId="2" w16cid:durableId="1828545969">
     <w:abstractNumId w:val="4"/>
   </w:num>
-  <w:num w:numId="2" w16cid:durableId="1828545969">
+  <w:num w:numId="3" w16cid:durableId="248737731">
+    <w:abstractNumId w:val="5"/>
+  </w:num>
+  <w:num w:numId="4" w16cid:durableId="426342364">
     <w:abstractNumId w:val="2"/>
   </w:num>
-  <w:num w:numId="3" w16cid:durableId="248737731">
+  <w:num w:numId="5" w16cid:durableId="1763914424">
+    <w:abstractNumId w:val="1"/>
+  </w:num>
+  <w:num w:numId="6" w16cid:durableId="684554131">
     <w:abstractNumId w:val="3"/>
   </w:num>
-  <w:num w:numId="4" w16cid:durableId="426342364">
-    <w:abstractNumId w:val="1"/>
-  </w:num>
-  <w:num w:numId="5" w16cid:durableId="1763914424">
+  <w:num w:numId="7" w16cid:durableId="1078677412">
     <w:abstractNumId w:val="0"/>
   </w:num>
 </w:numbering>
@@ -19485,6 +20504,41 @@
       <w:szCs w:val="34"/>
     </w:rPr>
   </w:style>
+  <w:style w:type="character" w:styleId="Hyperlink">
+    <w:name w:val="Hyperlink"/>
+    <w:basedOn w:val="DefaultParagraphFont"/>
+    <w:uiPriority w:val="99"/>
+    <w:unhideWhenUsed/>
+    <w:rsid w:val="00CE7DDE"/>
+    <w:rPr>
+      <w:color w:val="0000FF" w:themeColor="hyperlink"/>
+      <w:u w:val="single"/>
+    </w:rPr>
+  </w:style>
+  <w:style w:type="character" w:styleId="UnresolvedMention">
+    <w:name w:val="Unresolved Mention"/>
+    <w:basedOn w:val="DefaultParagraphFont"/>
+    <w:uiPriority w:val="99"/>
+    <w:semiHidden/>
+    <w:unhideWhenUsed/>
+    <w:rsid w:val="00CE7DDE"/>
+    <w:rPr>
+      <w:color w:val="605E5C"/>
+      <w:shd w:val="clear" w:color="auto" w:fill="E1DFDD"/>
+    </w:rPr>
+  </w:style>
+  <w:style w:type="character" w:styleId="FollowedHyperlink">
+    <w:name w:val="FollowedHyperlink"/>
+    <w:basedOn w:val="DefaultParagraphFont"/>
+    <w:uiPriority w:val="99"/>
+    <w:semiHidden/>
+    <w:unhideWhenUsed/>
+    <w:rsid w:val="00CE7DDE"/>
+    <w:rPr>
+      <w:color w:val="800080" w:themeColor="followedHyperlink"/>
+      <w:u w:val="single"/>
+    </w:rPr>
+  </w:style>
 </w:styles>
 </file>
 

</xml_diff>

<commit_message>
feat: merge two trip dataset
</commit_message>
<xml_diff>
--- a/Documentation/Project-report.docx
+++ b/Documentation/Project-report.docx
@@ -92,14 +92,12 @@
           <w:sz w:val="20"/>
         </w:rPr>
       </w:pPr>
-      <w:proofErr w:type="spellStart"/>
       <w:r>
         <w:rPr>
           <w:sz w:val="20"/>
         </w:rPr>
         <w:t>Dipartimento</w:t>
       </w:r>
-      <w:proofErr w:type="spellEnd"/>
       <w:r>
         <w:rPr>
           <w:spacing w:val="-4"/>
@@ -120,14 +118,12 @@
         </w:rPr>
         <w:t xml:space="preserve"> </w:t>
       </w:r>
-      <w:proofErr w:type="spellStart"/>
       <w:r>
         <w:rPr>
           <w:sz w:val="20"/>
         </w:rPr>
         <w:t>Ingegneria</w:t>
       </w:r>
-      <w:proofErr w:type="spellEnd"/>
       <w:r>
         <w:rPr>
           <w:spacing w:val="-4"/>
@@ -148,14 +144,12 @@
         </w:rPr>
         <w:t xml:space="preserve"> </w:t>
       </w:r>
-      <w:proofErr w:type="spellStart"/>
       <w:r>
         <w:rPr>
           <w:sz w:val="20"/>
         </w:rPr>
         <w:t>Scienza</w:t>
       </w:r>
-      <w:proofErr w:type="spellEnd"/>
       <w:r>
         <w:rPr>
           <w:spacing w:val="-4"/>
@@ -163,14 +157,12 @@
         </w:rPr>
         <w:t xml:space="preserve"> </w:t>
       </w:r>
-      <w:proofErr w:type="spellStart"/>
       <w:r>
         <w:rPr>
           <w:sz w:val="20"/>
         </w:rPr>
         <w:t>dell’Informazione</w:t>
       </w:r>
-      <w:proofErr w:type="spellEnd"/>
     </w:p>
     <w:p>
       <w:pPr>
@@ -199,14 +191,12 @@
         </w:rPr>
         <w:t xml:space="preserve"> </w:t>
       </w:r>
-      <w:proofErr w:type="spellStart"/>
       <w:r>
         <w:rPr>
           <w:sz w:val="28"/>
         </w:rPr>
         <w:t>KnowDive</w:t>
       </w:r>
-      <w:proofErr w:type="spellEnd"/>
       <w:r>
         <w:rPr>
           <w:spacing w:val="15"/>
@@ -760,14 +750,12 @@
         </w:rPr>
         <w:t xml:space="preserve"> </w:t>
       </w:r>
-      <w:proofErr w:type="spellStart"/>
       <w:r>
         <w:rPr>
           <w:sz w:val="20"/>
         </w:rPr>
         <w:t>AuthorN</w:t>
       </w:r>
-      <w:proofErr w:type="spellEnd"/>
     </w:p>
     <w:p>
       <w:pPr>
@@ -867,19 +855,11 @@
         </w:rPr>
         <w:t xml:space="preserve"> </w:t>
       </w:r>
-      <w:proofErr w:type="spellStart"/>
       <w:r>
         <w:rPr>
           <w:sz w:val="20"/>
         </w:rPr>
-        <w:t>Trento</w:t>
-      </w:r>
-      <w:proofErr w:type="spellEnd"/>
-      <w:r>
-        <w:rPr>
-          <w:sz w:val="20"/>
-        </w:rPr>
-        <w:t>,</w:t>
+        <w:t>Trento,</w:t>
       </w:r>
       <w:r>
         <w:rPr>
@@ -969,33 +949,11 @@
           </wp:anchor>
         </w:drawing>
       </w:r>
-      <w:proofErr w:type="spellStart"/>
       <w:r>
         <w:rPr>
           <w:sz w:val="18"/>
         </w:rPr>
-        <w:t>KnowDive</w:t>
-      </w:r>
-      <w:proofErr w:type="spellEnd"/>
-      <w:r>
-        <w:rPr>
-          <w:sz w:val="18"/>
-        </w:rPr>
-        <w:t xml:space="preserve"> (internal) reports are for internal only use within the </w:t>
-      </w:r>
-      <w:proofErr w:type="spellStart"/>
-      <w:r>
-        <w:rPr>
-          <w:sz w:val="18"/>
-        </w:rPr>
-        <w:t>KnowDive</w:t>
-      </w:r>
-      <w:proofErr w:type="spellEnd"/>
-      <w:r>
-        <w:rPr>
-          <w:sz w:val="18"/>
-        </w:rPr>
-        <w:t xml:space="preserve"> Group.</w:t>
+        <w:t>KnowDive (internal) reports are for internal only use within the KnowDive Group.</w:t>
       </w:r>
       <w:r>
         <w:rPr>
@@ -1021,21 +979,7 @@
         <w:rPr>
           <w:sz w:val="18"/>
         </w:rPr>
-        <w:t xml:space="preserve">work which should not be disclosed outside the group. </w:t>
-      </w:r>
-      <w:proofErr w:type="spellStart"/>
-      <w:r>
-        <w:rPr>
-          <w:sz w:val="18"/>
-        </w:rPr>
-        <w:t>KnowDive</w:t>
-      </w:r>
-      <w:proofErr w:type="spellEnd"/>
-      <w:r>
-        <w:rPr>
-          <w:sz w:val="18"/>
-        </w:rPr>
-        <w:t xml:space="preserve"> reports cannot be mentioned or cited by documents which</w:t>
+        <w:t>work which should not be disclosed outside the group. KnowDive reports cannot be mentioned or cited by documents which</w:t>
       </w:r>
       <w:r>
         <w:rPr>
@@ -1048,49 +992,7 @@
         <w:rPr>
           <w:sz w:val="18"/>
         </w:rPr>
-        <w:t xml:space="preserve">are not </w:t>
-      </w:r>
-      <w:proofErr w:type="spellStart"/>
-      <w:r>
-        <w:rPr>
-          <w:sz w:val="18"/>
-        </w:rPr>
-        <w:t>KnowDive</w:t>
-      </w:r>
-      <w:proofErr w:type="spellEnd"/>
-      <w:r>
-        <w:rPr>
-          <w:sz w:val="18"/>
-        </w:rPr>
-        <w:t xml:space="preserve"> reports. </w:t>
-      </w:r>
-      <w:proofErr w:type="spellStart"/>
-      <w:r>
-        <w:rPr>
-          <w:sz w:val="18"/>
-        </w:rPr>
-        <w:t>KnowDive</w:t>
-      </w:r>
-      <w:proofErr w:type="spellEnd"/>
-      <w:r>
-        <w:rPr>
-          <w:sz w:val="18"/>
-        </w:rPr>
-        <w:t xml:space="preserve"> reports are the result of the collaborative work of members of the </w:t>
-      </w:r>
-      <w:proofErr w:type="spellStart"/>
-      <w:r>
-        <w:rPr>
-          <w:sz w:val="18"/>
-        </w:rPr>
-        <w:t>KnowDive</w:t>
-      </w:r>
-      <w:proofErr w:type="spellEnd"/>
-      <w:r>
-        <w:rPr>
-          <w:sz w:val="18"/>
-        </w:rPr>
-        <w:t xml:space="preserve"> group. The</w:t>
+        <w:t>are not KnowDive reports. KnowDive reports are the result of the collaborative work of members of the KnowDive group. The</w:t>
       </w:r>
       <w:r>
         <w:rPr>
@@ -1428,21 +1330,7 @@
         <w:rPr>
           <w:sz w:val="18"/>
         </w:rPr>
-        <w:t xml:space="preserve">detailed information about its contents. Official, citable material produced by the </w:t>
-      </w:r>
-      <w:proofErr w:type="spellStart"/>
-      <w:r>
-        <w:rPr>
-          <w:sz w:val="18"/>
-        </w:rPr>
-        <w:t>KnowDive</w:t>
-      </w:r>
-      <w:proofErr w:type="spellEnd"/>
-      <w:r>
-        <w:rPr>
-          <w:sz w:val="18"/>
-        </w:rPr>
-        <w:t xml:space="preserve"> group may take any of the official</w:t>
+        <w:t>detailed information about its contents. Official, citable material produced by the KnowDive group may take any of the official</w:t>
       </w:r>
       <w:r>
         <w:rPr>
@@ -1724,6 +1612,7 @@
           <w:docPartUnique/>
         </w:docPartObj>
       </w:sdtPr>
+      <w:sdtEndPr/>
       <w:sdtContent>
         <w:p>
           <w:pPr>
@@ -1814,15 +1703,7 @@
               <w:t xml:space="preserve"> </w:t>
             </w:r>
             <w:r>
-              <w:t>(</w:t>
-            </w:r>
-            <w:proofErr w:type="spellStart"/>
-            <w:r>
-              <w:t>DoI</w:t>
-            </w:r>
-            <w:proofErr w:type="spellEnd"/>
-            <w:r>
-              <w:t>)</w:t>
+              <w:t>(DoI)</w:t>
             </w:r>
           </w:hyperlink>
           <w:r>
@@ -2962,14 +2843,12 @@
         </w:rPr>
         <w:t xml:space="preserve"> </w:t>
       </w:r>
-      <w:proofErr w:type="spellStart"/>
       <w:r>
         <w:rPr>
           <w:w w:val="95"/>
         </w:rPr>
         <w:t>reusabiltiy</w:t>
       </w:r>
-      <w:proofErr w:type="spellEnd"/>
       <w:r>
         <w:rPr>
           <w:spacing w:val="-61"/>
@@ -4834,15 +4713,7 @@
         <w:t xml:space="preserve"> </w:t>
       </w:r>
       <w:r>
-        <w:t>(</w:t>
-      </w:r>
-      <w:proofErr w:type="spellStart"/>
-      <w:r>
-        <w:t>DoI</w:t>
-      </w:r>
-      <w:proofErr w:type="spellEnd"/>
-      <w:r>
-        <w:t>)</w:t>
+        <w:t>(DoI)</w:t>
       </w:r>
     </w:p>
     <w:p>
@@ -6866,7 +6737,6 @@
           <w:szCs w:val="24"/>
         </w:rPr>
       </w:pPr>
-      <w:proofErr w:type="spellStart"/>
       <w:r>
         <w:rPr>
           <w:b w:val="0"/>
@@ -6874,17 +6744,7 @@
           <w:sz w:val="24"/>
           <w:szCs w:val="24"/>
         </w:rPr>
-        <w:t>Khuyagaa</w:t>
-      </w:r>
-      <w:proofErr w:type="spellEnd"/>
-      <w:r>
-        <w:rPr>
-          <w:b w:val="0"/>
-          <w:bCs w:val="0"/>
-          <w:sz w:val="24"/>
-          <w:szCs w:val="24"/>
-        </w:rPr>
-        <w:t xml:space="preserve"> is a late-night commuter who works unconventional hours and relies on public transportation to commute home after finishing work late at night. He needs to catch a bus before the service ends on weekdays.</w:t>
+        <w:t>Khuyagaa is a late-night commuter who works unconventional hours and relies on public transportation to commute home after finishing work late at night. He needs to catch a bus before the service ends on weekdays.</w:t>
       </w:r>
     </w:p>
     <w:p>
@@ -7278,27 +7138,7 @@
           <w:sz w:val="24"/>
           <w:szCs w:val="24"/>
         </w:rPr>
-        <w:t xml:space="preserve">Can </w:t>
-      </w:r>
-      <w:proofErr w:type="spellStart"/>
-      <w:r>
-        <w:rPr>
-          <w:b w:val="0"/>
-          <w:bCs w:val="0"/>
-          <w:sz w:val="24"/>
-          <w:szCs w:val="24"/>
-        </w:rPr>
-        <w:t>Khuyagaa</w:t>
-      </w:r>
-      <w:proofErr w:type="spellEnd"/>
-      <w:r>
-        <w:rPr>
-          <w:b w:val="0"/>
-          <w:bCs w:val="0"/>
-          <w:sz w:val="24"/>
-          <w:szCs w:val="24"/>
-        </w:rPr>
-        <w:t xml:space="preserve"> easily find information within the knowledge graph about bus routes and departure times before the service ends on weekdays?</w:t>
+        <w:t>Can Khuyagaa easily find information within the knowledge graph about bus routes and departure times before the service ends on weekdays?</w:t>
       </w:r>
     </w:p>
     <w:p>
@@ -7346,9 +7186,8 @@
           <w:sz w:val="24"/>
           <w:szCs w:val="24"/>
         </w:rPr>
-        <w:t xml:space="preserve">Can </w:t>
-      </w:r>
-      <w:proofErr w:type="spellStart"/>
+        <w:t>Can Khuy</w:t>
+      </w:r>
       <w:r>
         <w:rPr>
           <w:b w:val="0"/>
@@ -7356,7 +7195,7 @@
           <w:sz w:val="24"/>
           <w:szCs w:val="24"/>
         </w:rPr>
-        <w:t>Khuy</w:t>
+        <w:t>a</w:t>
       </w:r>
       <w:r>
         <w:rPr>
@@ -7365,26 +7204,7 @@
           <w:sz w:val="24"/>
           <w:szCs w:val="24"/>
         </w:rPr>
-        <w:t>a</w:t>
-      </w:r>
-      <w:r>
-        <w:rPr>
-          <w:b w:val="0"/>
-          <w:bCs w:val="0"/>
-          <w:sz w:val="24"/>
-          <w:szCs w:val="24"/>
-        </w:rPr>
-        <w:t>gaa</w:t>
-      </w:r>
-      <w:proofErr w:type="spellEnd"/>
-      <w:r>
-        <w:rPr>
-          <w:b w:val="0"/>
-          <w:bCs w:val="0"/>
-          <w:sz w:val="24"/>
-          <w:szCs w:val="24"/>
-        </w:rPr>
-        <w:t xml:space="preserve"> determine whether he can reach home before the bus service stops?</w:t>
+        <w:t>gaa determine whether he can reach home before the bus service stops?</w:t>
       </w:r>
     </w:p>
     <w:p>
@@ -8032,19 +7852,7 @@
           <w:rPr>
             <w:rStyle w:val="Hyperlink"/>
           </w:rPr>
-          <w:t>https://u-m</w:t>
-        </w:r>
-        <w:r>
-          <w:rPr>
-            <w:rStyle w:val="Hyperlink"/>
-          </w:rPr>
-          <w:t>o</w:t>
-        </w:r>
-        <w:r>
-          <w:rPr>
-            <w:rStyle w:val="Hyperlink"/>
-          </w:rPr>
-          <w:t>ney.mn/bus-tracker</w:t>
+          <w:t>https://u-money.mn/bus-tracker</w:t>
         </w:r>
       </w:hyperlink>
       <w:r>
@@ -8083,6 +7891,9 @@
         <w:jc w:val="both"/>
       </w:pPr>
       <w:r>
+        <w:rPr>
+          <w:noProof/>
+        </w:rPr>
         <w:drawing>
           <wp:inline distT="0" distB="0" distL="0" distR="0" wp14:anchorId="0D9A1F19" wp14:editId="4CB60DAE">
             <wp:extent cx="3938926" cy="1558690"/>
@@ -8187,6 +7998,9 @@
         <w:jc w:val="both"/>
       </w:pPr>
       <w:r>
+        <w:rPr>
+          <w:noProof/>
+        </w:rPr>
         <w:drawing>
           <wp:inline distT="0" distB="0" distL="0" distR="0" wp14:anchorId="0438A544" wp14:editId="0C28E298">
             <wp:extent cx="4706190" cy="4288011"/>
@@ -8330,10 +8144,52 @@
         <w:jc w:val="both"/>
       </w:pPr>
       <w:r>
+        <w:t xml:space="preserve">Extract </w:t>
+      </w:r>
+      <w:r>
+        <w:t>latitude and longitude from bus stops to create dataset about position.</w:t>
+      </w:r>
+    </w:p>
+    <w:p>
+      <w:pPr>
+        <w:pStyle w:val="BodyText"/>
+        <w:numPr>
+          <w:ilvl w:val="0"/>
+          <w:numId w:val="7"/>
+        </w:numPr>
+        <w:spacing w:line="254" w:lineRule="auto"/>
+        <w:ind w:right="413"/>
+        <w:jc w:val="both"/>
+      </w:pPr>
+      <w:r>
         <w:t xml:space="preserve">Convert </w:t>
       </w:r>
       <w:r>
         <w:t>JSON data about bus lines into CSV.</w:t>
+      </w:r>
+    </w:p>
+    <w:p>
+      <w:pPr>
+        <w:pStyle w:val="BodyText"/>
+        <w:numPr>
+          <w:ilvl w:val="0"/>
+          <w:numId w:val="7"/>
+        </w:numPr>
+        <w:spacing w:line="254" w:lineRule="auto"/>
+        <w:ind w:right="413"/>
+        <w:jc w:val="both"/>
+      </w:pPr>
+      <w:r>
+        <w:t>Merge two dataset</w:t>
+      </w:r>
+      <w:r>
+        <w:t>s</w:t>
+      </w:r>
+      <w:r>
+        <w:t xml:space="preserve"> about </w:t>
+      </w:r>
+      <w:r>
+        <w:t>bus lines into one CSV.</w:t>
       </w:r>
     </w:p>
     <w:p>
@@ -8367,21 +8223,8 @@
         </w:rPr>
         <w:t xml:space="preserve"> </w:t>
       </w:r>
-      <w:proofErr w:type="spellStart"/>
-      <w:r>
-        <w:t>ering</w:t>
-      </w:r>
-      <w:proofErr w:type="spellEnd"/>
-      <w:r>
-        <w:t xml:space="preserve"> </w:t>
-      </w:r>
-      <w:proofErr w:type="spellStart"/>
-      <w:r>
-        <w:t>iTelos</w:t>
-      </w:r>
-      <w:proofErr w:type="spellEnd"/>
-      <w:r>
-        <w:t xml:space="preserve"> phase. The report, starting from the current section, is organized along two main</w:t>
+      <w:r>
+        <w:t>ering iTelos phase. The report, starting from the current section, is organized along two main</w:t>
       </w:r>
       <w:r>
         <w:rPr>
@@ -8398,13 +8241,8 @@
         </w:rPr>
         <w:t xml:space="preserve"> </w:t>
       </w:r>
-      <w:proofErr w:type="spellStart"/>
-      <w:r>
-        <w:t>cesses</w:t>
-      </w:r>
-      <w:proofErr w:type="spellEnd"/>
-      <w:r>
-        <w:t>, while the second dimension takes into account the activities operating over data and</w:t>
+      <w:r>
+        <w:t>cesses, while the second dimension takes into account the activities operating over data and</w:t>
       </w:r>
       <w:r>
         <w:rPr>
@@ -11009,21 +10847,8 @@
         <w:t>the</w:t>
       </w:r>
       <w:r>
-        <w:t xml:space="preserve"> ‘</w:t>
-      </w:r>
-      <w:proofErr w:type="spellStart"/>
-      <w:r>
-        <w:t>bus_stop</w:t>
-      </w:r>
-      <w:proofErr w:type="spellEnd"/>
-      <w:r>
-        <w:t xml:space="preserve">’ concept as </w:t>
-      </w:r>
-      <w:proofErr w:type="spellStart"/>
-      <w:r>
-        <w:t>ConceptID</w:t>
-      </w:r>
-      <w:proofErr w:type="spellEnd"/>
+        <w:t xml:space="preserve"> ‘bus_stop’ concept as ConceptID</w:t>
+      </w:r>
       <w:r>
         <w:t xml:space="preserve"> </w:t>
       </w:r>
@@ -11031,15 +10856,7 @@
         <w:t xml:space="preserve">and </w:t>
       </w:r>
       <w:r>
-        <w:t>its description as Gloss-</w:t>
-      </w:r>
-      <w:proofErr w:type="spellStart"/>
-      <w:r>
-        <w:t>en</w:t>
-      </w:r>
-      <w:proofErr w:type="spellEnd"/>
-      <w:r>
-        <w:t>.</w:t>
+        <w:t>its description as Gloss-en.</w:t>
       </w:r>
     </w:p>
     <w:p>
@@ -11120,7 +10937,6 @@
         <w:ind w:right="411"/>
         <w:jc w:val="both"/>
       </w:pPr>
-      <w:proofErr w:type="spellStart"/>
       <w:r>
         <w:t>b</w:t>
       </w:r>
@@ -11128,11 +10944,7 @@
         <w:t>us</w:t>
       </w:r>
       <w:r>
-        <w:t>_guideway</w:t>
-      </w:r>
-      <w:proofErr w:type="spellEnd"/>
-      <w:r>
-        <w:t xml:space="preserve"> – A busway where the vehicle guided by the way (though not a </w:t>
+        <w:t xml:space="preserve">_guideway – A busway where the vehicle guided by the way (though not a </w:t>
       </w:r>
       <w:r>
         <w:lastRenderedPageBreak/>
@@ -11147,15 +10959,7 @@
         <w:jc w:val="both"/>
       </w:pPr>
       <w:r>
-        <w:t>We thought that 'busway' and 'lane' define parts of the road where buses travel. Therefore, we chose the '</w:t>
-      </w:r>
-      <w:proofErr w:type="spellStart"/>
-      <w:r>
-        <w:t>bus_guideway</w:t>
-      </w:r>
-      <w:proofErr w:type="spellEnd"/>
-      <w:r>
-        <w:t>' definition for the 'bus trip' concept.</w:t>
+        <w:t>We thought that 'busway' and 'lane' define parts of the road where buses travel. Therefore, we chose the 'bus_guideway' definition for the 'bus trip' concept.</w:t>
       </w:r>
     </w:p>
     <w:p>
@@ -11181,31 +10985,7 @@
         <w:jc w:val="both"/>
       </w:pPr>
       <w:r>
-        <w:t>We found a definition that fits our 'position' concept on the OSM page. We collected the link of the page of the '</w:t>
-      </w:r>
-      <w:proofErr w:type="spellStart"/>
-      <w:r>
-        <w:t>stop_position</w:t>
-      </w:r>
-      <w:proofErr w:type="spellEnd"/>
-      <w:r>
-        <w:t xml:space="preserve">' as </w:t>
-      </w:r>
-      <w:proofErr w:type="spellStart"/>
-      <w:r>
-        <w:t>ConceptID</w:t>
-      </w:r>
-      <w:proofErr w:type="spellEnd"/>
-      <w:r>
-        <w:t xml:space="preserve"> and its description as Gloss-</w:t>
-      </w:r>
-      <w:proofErr w:type="spellStart"/>
-      <w:r>
-        <w:t>en</w:t>
-      </w:r>
-      <w:proofErr w:type="spellEnd"/>
-      <w:r>
-        <w:t>.</w:t>
+        <w:t>We found a definition that fits our 'position' concept on the OSM page. We collected the link of the page of the 'stop_position' as ConceptID and its description as Gloss-en.</w:t>
       </w:r>
     </w:p>
     <w:p>
@@ -11237,15 +11017,7 @@
         <w:t xml:space="preserve">. </w:t>
       </w:r>
       <w:r>
-        <w:t xml:space="preserve">We set the </w:t>
-      </w:r>
-      <w:proofErr w:type="spellStart"/>
-      <w:r>
-        <w:t>ConceptID</w:t>
-      </w:r>
-      <w:proofErr w:type="spellEnd"/>
-      <w:r>
-        <w:t xml:space="preserve"> using our team-assigned range and wrote a gloss for the new definition.</w:t>
+        <w:t>We set the ConceptID using our team-assigned range and wrote a gloss for the new definition.</w:t>
       </w:r>
     </w:p>
     <w:p>
@@ -11271,15 +11043,7 @@
         <w:jc w:val="both"/>
       </w:pPr>
       <w:r>
-        <w:t xml:space="preserve">We found a definition that matches our 'passenger' concept on the UKC page and collected the gloss. However, we couldn’t find the link to the page that leads to that definition. We then set the </w:t>
-      </w:r>
-      <w:proofErr w:type="spellStart"/>
-      <w:r>
-        <w:t>ConceptID</w:t>
-      </w:r>
-      <w:proofErr w:type="spellEnd"/>
-      <w:r>
-        <w:t xml:space="preserve"> using our team-assigned range.</w:t>
+        <w:t>We found a definition that matches our 'passenger' concept on the UKC page and collected the gloss. However, we couldn’t find the link to the page that leads to that definition. We then set the ConceptID using our team-assigned range.</w:t>
       </w:r>
     </w:p>
     <w:p>
@@ -11803,23 +11567,7 @@
           <w:w w:val="95"/>
           <w:sz w:val="24"/>
         </w:rPr>
-        <w:t xml:space="preserve">these activities aim at defining the knowledge structure of the </w:t>
-      </w:r>
-      <w:proofErr w:type="spellStart"/>
-      <w:r>
-        <w:rPr>
-          <w:w w:val="95"/>
-          <w:sz w:val="24"/>
-        </w:rPr>
-        <w:t>informa</w:t>
-      </w:r>
-      <w:proofErr w:type="spellEnd"/>
-      <w:r>
-        <w:rPr>
-          <w:w w:val="95"/>
-          <w:sz w:val="24"/>
-        </w:rPr>
-        <w:t>-</w:t>
+        <w:t>these activities aim at defining the knowledge structure of the informa-</w:t>
       </w:r>
       <w:r>
         <w:rPr>
@@ -11829,14 +11577,12 @@
         </w:rPr>
         <w:t xml:space="preserve"> </w:t>
       </w:r>
-      <w:proofErr w:type="spellStart"/>
       <w:r>
         <w:rPr>
           <w:sz w:val="24"/>
         </w:rPr>
         <w:t>tion</w:t>
       </w:r>
-      <w:proofErr w:type="spellEnd"/>
       <w:r>
         <w:rPr>
           <w:spacing w:val="-6"/>
@@ -12266,14 +12012,12 @@
           <w:sz w:val="24"/>
         </w:rPr>
       </w:pPr>
-      <w:proofErr w:type="spellStart"/>
       <w:r>
         <w:rPr>
           <w:sz w:val="24"/>
         </w:rPr>
         <w:t>Teleontology</w:t>
       </w:r>
-      <w:proofErr w:type="spellEnd"/>
       <w:r>
         <w:rPr>
           <w:spacing w:val="-5"/>
@@ -12458,19 +12202,11 @@
         </w:rPr>
         <w:t xml:space="preserve"> </w:t>
       </w:r>
-      <w:proofErr w:type="spellStart"/>
-      <w:r>
-        <w:rPr>
-          <w:sz w:val="24"/>
-        </w:rPr>
-        <w:t>cuted</w:t>
-      </w:r>
-      <w:proofErr w:type="spellEnd"/>
-      <w:r>
-        <w:rPr>
-          <w:sz w:val="24"/>
-        </w:rPr>
-        <w:t xml:space="preserve"> by the producer before. Nevertheless, the consumer process </w:t>
+      <w:r>
+        <w:rPr>
+          <w:sz w:val="24"/>
+        </w:rPr>
+        <w:t xml:space="preserve">cuted by the producer before. Nevertheless, the consumer process </w:t>
       </w:r>
       <w:proofErr w:type="gramStart"/>
       <w:r>
@@ -12616,14 +12352,12 @@
           <w:sz w:val="24"/>
         </w:rPr>
       </w:pPr>
-      <w:proofErr w:type="spellStart"/>
       <w:r>
         <w:rPr>
           <w:sz w:val="24"/>
         </w:rPr>
         <w:t>Teleontology</w:t>
       </w:r>
-      <w:proofErr w:type="spellEnd"/>
       <w:r>
         <w:rPr>
           <w:spacing w:val="-5"/>
@@ -14010,19 +13744,11 @@
         </w:rPr>
         <w:t xml:space="preserve"> </w:t>
       </w:r>
-      <w:proofErr w:type="spellStart"/>
-      <w:r>
-        <w:rPr>
-          <w:sz w:val="24"/>
-        </w:rPr>
-        <w:t>teleontology</w:t>
-      </w:r>
-      <w:proofErr w:type="spellEnd"/>
-      <w:r>
-        <w:rPr>
-          <w:sz w:val="24"/>
-        </w:rPr>
-        <w:t>),</w:t>
+      <w:r>
+        <w:rPr>
+          <w:sz w:val="24"/>
+        </w:rPr>
+        <w:t>teleontology),</w:t>
       </w:r>
       <w:r>
         <w:rPr>
@@ -14691,13 +14417,8 @@
         </w:rPr>
         <w:t xml:space="preserve"> </w:t>
       </w:r>
-      <w:proofErr w:type="spellStart"/>
-      <w:r>
-        <w:t>ducer</w:t>
-      </w:r>
-      <w:proofErr w:type="spellEnd"/>
-      <w:r>
-        <w:t xml:space="preserve"> plus consumer) over the final outcome of the iTelos methodology. More in details, this</w:t>
+      <w:r>
+        <w:t>ducer plus consumer) over the final outcome of the iTelos methodology. More in details, this</w:t>
       </w:r>
       <w:r>
         <w:rPr>
@@ -14757,21 +14478,7 @@
         <w:rPr>
           <w:sz w:val="24"/>
         </w:rPr>
-        <w:t xml:space="preserve">the final Knowledge Graph information statistics (like, number of </w:t>
-      </w:r>
-      <w:proofErr w:type="spellStart"/>
-      <w:r>
-        <w:rPr>
-          <w:sz w:val="24"/>
-        </w:rPr>
-        <w:t>etypes</w:t>
-      </w:r>
-      <w:proofErr w:type="spellEnd"/>
-      <w:r>
-        <w:rPr>
-          <w:sz w:val="24"/>
-        </w:rPr>
-        <w:t xml:space="preserve"> and properties,</w:t>
+        <w:t>the final Knowledge Graph information statistics (like, number of etypes and properties,</w:t>
       </w:r>
       <w:r>
         <w:rPr>
@@ -14845,19 +14552,11 @@
         </w:rPr>
         <w:t xml:space="preserve"> </w:t>
       </w:r>
-      <w:proofErr w:type="spellStart"/>
-      <w:r>
-        <w:rPr>
-          <w:sz w:val="24"/>
-        </w:rPr>
-        <w:t>etype</w:t>
-      </w:r>
-      <w:proofErr w:type="spellEnd"/>
-      <w:r>
-        <w:rPr>
-          <w:sz w:val="24"/>
-        </w:rPr>
-        <w:t>,</w:t>
+      <w:r>
+        <w:rPr>
+          <w:sz w:val="24"/>
+        </w:rPr>
+        <w:t>etype,</w:t>
       </w:r>
       <w:r>
         <w:rPr>
@@ -16112,11 +15811,9 @@
         </w:rPr>
         <w:t xml:space="preserve"> </w:t>
       </w:r>
-      <w:proofErr w:type="spellStart"/>
       <w:r>
         <w:t>DataScientia</w:t>
       </w:r>
-      <w:proofErr w:type="spellEnd"/>
       <w:r>
         <w:rPr>
           <w:spacing w:val="-2"/>

</xml_diff>

<commit_message>
ontology: for each dataset
</commit_message>
<xml_diff>
--- a/Documentation/Project-report.docx
+++ b/Documentation/Project-report.docx
@@ -92,12 +92,14 @@
           <w:sz w:val="20"/>
         </w:rPr>
       </w:pPr>
+      <w:proofErr w:type="spellStart"/>
       <w:r>
         <w:rPr>
           <w:sz w:val="20"/>
         </w:rPr>
         <w:t>Dipartimento</w:t>
       </w:r>
+      <w:proofErr w:type="spellEnd"/>
       <w:r>
         <w:rPr>
           <w:spacing w:val="-4"/>
@@ -118,12 +120,14 @@
         </w:rPr>
         <w:t xml:space="preserve"> </w:t>
       </w:r>
+      <w:proofErr w:type="spellStart"/>
       <w:r>
         <w:rPr>
           <w:sz w:val="20"/>
         </w:rPr>
         <w:t>Ingegneria</w:t>
       </w:r>
+      <w:proofErr w:type="spellEnd"/>
       <w:r>
         <w:rPr>
           <w:spacing w:val="-4"/>
@@ -144,12 +148,14 @@
         </w:rPr>
         <w:t xml:space="preserve"> </w:t>
       </w:r>
+      <w:proofErr w:type="spellStart"/>
       <w:r>
         <w:rPr>
           <w:sz w:val="20"/>
         </w:rPr>
         <w:t>Scienza</w:t>
       </w:r>
+      <w:proofErr w:type="spellEnd"/>
       <w:r>
         <w:rPr>
           <w:spacing w:val="-4"/>
@@ -157,12 +163,14 @@
         </w:rPr>
         <w:t xml:space="preserve"> </w:t>
       </w:r>
+      <w:proofErr w:type="spellStart"/>
       <w:r>
         <w:rPr>
           <w:sz w:val="20"/>
         </w:rPr>
         <w:t>dell’Informazione</w:t>
       </w:r>
+      <w:proofErr w:type="spellEnd"/>
     </w:p>
     <w:p>
       <w:pPr>
@@ -191,12 +199,14 @@
         </w:rPr>
         <w:t xml:space="preserve"> </w:t>
       </w:r>
+      <w:proofErr w:type="spellStart"/>
       <w:r>
         <w:rPr>
           <w:sz w:val="28"/>
         </w:rPr>
         <w:t>KnowDive</w:t>
       </w:r>
+      <w:proofErr w:type="spellEnd"/>
       <w:r>
         <w:rPr>
           <w:spacing w:val="15"/>
@@ -750,12 +760,14 @@
         </w:rPr>
         <w:t xml:space="preserve"> </w:t>
       </w:r>
+      <w:proofErr w:type="spellStart"/>
       <w:r>
         <w:rPr>
           <w:sz w:val="20"/>
         </w:rPr>
         <w:t>AuthorN</w:t>
       </w:r>
+      <w:proofErr w:type="spellEnd"/>
     </w:p>
     <w:p>
       <w:pPr>
@@ -855,11 +867,19 @@
         </w:rPr>
         <w:t xml:space="preserve"> </w:t>
       </w:r>
+      <w:proofErr w:type="spellStart"/>
       <w:r>
         <w:rPr>
           <w:sz w:val="20"/>
         </w:rPr>
-        <w:t>Trento,</w:t>
+        <w:t>Trento</w:t>
+      </w:r>
+      <w:proofErr w:type="spellEnd"/>
+      <w:r>
+        <w:rPr>
+          <w:sz w:val="20"/>
+        </w:rPr>
+        <w:t>,</w:t>
       </w:r>
       <w:r>
         <w:rPr>
@@ -949,11 +969,33 @@
           </wp:anchor>
         </w:drawing>
       </w:r>
+      <w:proofErr w:type="spellStart"/>
       <w:r>
         <w:rPr>
           <w:sz w:val="18"/>
         </w:rPr>
-        <w:t>KnowDive (internal) reports are for internal only use within the KnowDive Group.</w:t>
+        <w:t>KnowDive</w:t>
+      </w:r>
+      <w:proofErr w:type="spellEnd"/>
+      <w:r>
+        <w:rPr>
+          <w:sz w:val="18"/>
+        </w:rPr>
+        <w:t xml:space="preserve"> (internal) reports are for internal only use within the </w:t>
+      </w:r>
+      <w:proofErr w:type="spellStart"/>
+      <w:r>
+        <w:rPr>
+          <w:sz w:val="18"/>
+        </w:rPr>
+        <w:t>KnowDive</w:t>
+      </w:r>
+      <w:proofErr w:type="spellEnd"/>
+      <w:r>
+        <w:rPr>
+          <w:sz w:val="18"/>
+        </w:rPr>
+        <w:t xml:space="preserve"> Group.</w:t>
       </w:r>
       <w:r>
         <w:rPr>
@@ -979,7 +1021,21 @@
         <w:rPr>
           <w:sz w:val="18"/>
         </w:rPr>
-        <w:t>work which should not be disclosed outside the group. KnowDive reports cannot be mentioned or cited by documents which</w:t>
+        <w:t xml:space="preserve">work which should not be disclosed outside the group. </w:t>
+      </w:r>
+      <w:proofErr w:type="spellStart"/>
+      <w:r>
+        <w:rPr>
+          <w:sz w:val="18"/>
+        </w:rPr>
+        <w:t>KnowDive</w:t>
+      </w:r>
+      <w:proofErr w:type="spellEnd"/>
+      <w:r>
+        <w:rPr>
+          <w:sz w:val="18"/>
+        </w:rPr>
+        <w:t xml:space="preserve"> reports cannot be mentioned or cited by documents which</w:t>
       </w:r>
       <w:r>
         <w:rPr>
@@ -992,7 +1048,49 @@
         <w:rPr>
           <w:sz w:val="18"/>
         </w:rPr>
-        <w:t>are not KnowDive reports. KnowDive reports are the result of the collaborative work of members of the KnowDive group. The</w:t>
+        <w:t xml:space="preserve">are not </w:t>
+      </w:r>
+      <w:proofErr w:type="spellStart"/>
+      <w:r>
+        <w:rPr>
+          <w:sz w:val="18"/>
+        </w:rPr>
+        <w:t>KnowDive</w:t>
+      </w:r>
+      <w:proofErr w:type="spellEnd"/>
+      <w:r>
+        <w:rPr>
+          <w:sz w:val="18"/>
+        </w:rPr>
+        <w:t xml:space="preserve"> reports. </w:t>
+      </w:r>
+      <w:proofErr w:type="spellStart"/>
+      <w:r>
+        <w:rPr>
+          <w:sz w:val="18"/>
+        </w:rPr>
+        <w:t>KnowDive</w:t>
+      </w:r>
+      <w:proofErr w:type="spellEnd"/>
+      <w:r>
+        <w:rPr>
+          <w:sz w:val="18"/>
+        </w:rPr>
+        <w:t xml:space="preserve"> reports are the result of the collaborative work of members of the </w:t>
+      </w:r>
+      <w:proofErr w:type="spellStart"/>
+      <w:r>
+        <w:rPr>
+          <w:sz w:val="18"/>
+        </w:rPr>
+        <w:t>KnowDive</w:t>
+      </w:r>
+      <w:proofErr w:type="spellEnd"/>
+      <w:r>
+        <w:rPr>
+          <w:sz w:val="18"/>
+        </w:rPr>
+        <w:t xml:space="preserve"> group. The</w:t>
       </w:r>
       <w:r>
         <w:rPr>
@@ -1330,7 +1428,21 @@
         <w:rPr>
           <w:sz w:val="18"/>
         </w:rPr>
-        <w:t>detailed information about its contents. Official, citable material produced by the KnowDive group may take any of the official</w:t>
+        <w:t xml:space="preserve">detailed information about its contents. Official, citable material produced by the </w:t>
+      </w:r>
+      <w:proofErr w:type="spellStart"/>
+      <w:r>
+        <w:rPr>
+          <w:sz w:val="18"/>
+        </w:rPr>
+        <w:t>KnowDive</w:t>
+      </w:r>
+      <w:proofErr w:type="spellEnd"/>
+      <w:r>
+        <w:rPr>
+          <w:sz w:val="18"/>
+        </w:rPr>
+        <w:t xml:space="preserve"> group may take any of the official</w:t>
       </w:r>
       <w:r>
         <w:rPr>
@@ -1612,7 +1724,6 @@
           <w:docPartUnique/>
         </w:docPartObj>
       </w:sdtPr>
-      <w:sdtEndPr/>
       <w:sdtContent>
         <w:p>
           <w:pPr>
@@ -1703,7 +1814,15 @@
               <w:t xml:space="preserve"> </w:t>
             </w:r>
             <w:r>
-              <w:t>(DoI)</w:t>
+              <w:t>(</w:t>
+            </w:r>
+            <w:proofErr w:type="spellStart"/>
+            <w:r>
+              <w:t>DoI</w:t>
+            </w:r>
+            <w:proofErr w:type="spellEnd"/>
+            <w:r>
+              <w:t>)</w:t>
             </w:r>
           </w:hyperlink>
           <w:r>
@@ -2843,12 +2962,14 @@
         </w:rPr>
         <w:t xml:space="preserve"> </w:t>
       </w:r>
+      <w:proofErr w:type="spellStart"/>
       <w:r>
         <w:rPr>
           <w:w w:val="95"/>
         </w:rPr>
         <w:t>reusabiltiy</w:t>
       </w:r>
+      <w:proofErr w:type="spellEnd"/>
       <w:r>
         <w:rPr>
           <w:spacing w:val="-61"/>
@@ -4713,7 +4834,15 @@
         <w:t xml:space="preserve"> </w:t>
       </w:r>
       <w:r>
-        <w:t>(DoI)</w:t>
+        <w:t>(</w:t>
+      </w:r>
+      <w:proofErr w:type="spellStart"/>
+      <w:r>
+        <w:t>DoI</w:t>
+      </w:r>
+      <w:proofErr w:type="spellEnd"/>
+      <w:r>
+        <w:t>)</w:t>
       </w:r>
     </w:p>
     <w:p>
@@ -6737,6 +6866,7 @@
           <w:szCs w:val="24"/>
         </w:rPr>
       </w:pPr>
+      <w:proofErr w:type="spellStart"/>
       <w:r>
         <w:rPr>
           <w:b w:val="0"/>
@@ -6744,7 +6874,17 @@
           <w:sz w:val="24"/>
           <w:szCs w:val="24"/>
         </w:rPr>
-        <w:t>Khuyagaa is a late-night commuter who works unconventional hours and relies on public transportation to commute home after finishing work late at night. He needs to catch a bus before the service ends on weekdays.</w:t>
+        <w:t>Khuyagaa</w:t>
+      </w:r>
+      <w:proofErr w:type="spellEnd"/>
+      <w:r>
+        <w:rPr>
+          <w:b w:val="0"/>
+          <w:bCs w:val="0"/>
+          <w:sz w:val="24"/>
+          <w:szCs w:val="24"/>
+        </w:rPr>
+        <w:t xml:space="preserve"> is a late-night commuter who works unconventional hours and relies on public transportation to commute home after finishing work late at night. He needs to catch a bus before the service ends on weekdays.</w:t>
       </w:r>
     </w:p>
     <w:p>
@@ -7138,7 +7278,27 @@
           <w:sz w:val="24"/>
           <w:szCs w:val="24"/>
         </w:rPr>
-        <w:t>Can Khuyagaa easily find information within the knowledge graph about bus routes and departure times before the service ends on weekdays?</w:t>
+        <w:t xml:space="preserve">Can </w:t>
+      </w:r>
+      <w:proofErr w:type="spellStart"/>
+      <w:r>
+        <w:rPr>
+          <w:b w:val="0"/>
+          <w:bCs w:val="0"/>
+          <w:sz w:val="24"/>
+          <w:szCs w:val="24"/>
+        </w:rPr>
+        <w:t>Khuyagaa</w:t>
+      </w:r>
+      <w:proofErr w:type="spellEnd"/>
+      <w:r>
+        <w:rPr>
+          <w:b w:val="0"/>
+          <w:bCs w:val="0"/>
+          <w:sz w:val="24"/>
+          <w:szCs w:val="24"/>
+        </w:rPr>
+        <w:t xml:space="preserve"> easily find information within the knowledge graph about bus routes and departure times before the service ends on weekdays?</w:t>
       </w:r>
     </w:p>
     <w:p>
@@ -7186,8 +7346,9 @@
           <w:sz w:val="24"/>
           <w:szCs w:val="24"/>
         </w:rPr>
-        <w:t>Can Khuy</w:t>
-      </w:r>
+        <w:t xml:space="preserve">Can </w:t>
+      </w:r>
+      <w:proofErr w:type="spellStart"/>
       <w:r>
         <w:rPr>
           <w:b w:val="0"/>
@@ -7195,7 +7356,7 @@
           <w:sz w:val="24"/>
           <w:szCs w:val="24"/>
         </w:rPr>
-        <w:t>a</w:t>
+        <w:t>Khuy</w:t>
       </w:r>
       <w:r>
         <w:rPr>
@@ -7204,7 +7365,26 @@
           <w:sz w:val="24"/>
           <w:szCs w:val="24"/>
         </w:rPr>
-        <w:t>gaa determine whether he can reach home before the bus service stops?</w:t>
+        <w:t>a</w:t>
+      </w:r>
+      <w:r>
+        <w:rPr>
+          <w:b w:val="0"/>
+          <w:bCs w:val="0"/>
+          <w:sz w:val="24"/>
+          <w:szCs w:val="24"/>
+        </w:rPr>
+        <w:t>gaa</w:t>
+      </w:r>
+      <w:proofErr w:type="spellEnd"/>
+      <w:r>
+        <w:rPr>
+          <w:b w:val="0"/>
+          <w:bCs w:val="0"/>
+          <w:sz w:val="24"/>
+          <w:szCs w:val="24"/>
+        </w:rPr>
+        <w:t xml:space="preserve"> determine whether he can reach home before the bus service stops?</w:t>
       </w:r>
     </w:p>
     <w:p>
@@ -7820,17 +8000,6 @@
       </w:pPr>
       <w:r>
         <w:lastRenderedPageBreak/>
-        <w:t>Consumer process:</w:t>
-      </w:r>
-    </w:p>
-    <w:p>
-      <w:pPr>
-        <w:pStyle w:val="BodyText"/>
-        <w:spacing w:before="320" w:line="254" w:lineRule="auto"/>
-        <w:ind w:left="113" w:right="413"/>
-        <w:jc w:val="both"/>
-      </w:pPr>
-      <w:r>
         <w:t>Producer process:</w:t>
       </w:r>
     </w:p>
@@ -7890,46 +8059,14 @@
         <w:ind w:left="833" w:right="413"/>
         <w:jc w:val="both"/>
       </w:pPr>
-      <w:r>
-        <w:rPr>
-          <w:noProof/>
-        </w:rPr>
-        <w:drawing>
-          <wp:inline distT="0" distB="0" distL="0" distR="0" wp14:anchorId="0D9A1F19" wp14:editId="4CB60DAE">
-            <wp:extent cx="3938926" cy="1558690"/>
-            <wp:effectExtent l="0" t="0" r="4445" b="3810"/>
-            <wp:docPr id="11550389" name="Picture 1"/>
-            <wp:cNvGraphicFramePr>
-              <a:graphicFrameLocks xmlns:a="http://schemas.openxmlformats.org/drawingml/2006/main" noChangeAspect="1"/>
-            </wp:cNvGraphicFramePr>
-            <a:graphic xmlns:a="http://schemas.openxmlformats.org/drawingml/2006/main">
-              <a:graphicData uri="http://schemas.openxmlformats.org/drawingml/2006/picture">
-                <pic:pic xmlns:pic="http://schemas.openxmlformats.org/drawingml/2006/picture">
-                  <pic:nvPicPr>
-                    <pic:cNvPr id="11550389" name=""/>
-                    <pic:cNvPicPr/>
-                  </pic:nvPicPr>
-                  <pic:blipFill>
-                    <a:blip r:embed="rId17"/>
-                    <a:stretch>
-                      <a:fillRect/>
-                    </a:stretch>
-                  </pic:blipFill>
-                  <pic:spPr>
-                    <a:xfrm>
-                      <a:off x="0" y="0"/>
-                      <a:ext cx="4006535" cy="1585444"/>
-                    </a:xfrm>
-                    <a:prstGeom prst="rect">
-                      <a:avLst/>
-                    </a:prstGeom>
-                  </pic:spPr>
-                </pic:pic>
-              </a:graphicData>
-            </a:graphic>
-          </wp:inline>
-        </w:drawing>
-      </w:r>
+      <w:hyperlink r:id="rId17" w:history="1">
+        <w:r>
+          <w:rPr>
+            <w:rStyle w:val="Hyperlink"/>
+          </w:rPr>
+          <w:t>https://github.com/belgeee/Transportation-Facilities-KGE-Project/blob/main/Phase%202%20-%20Information%20Gathering/u-money/json/bus_lines.json</w:t>
+        </w:r>
+      </w:hyperlink>
     </w:p>
     <w:p>
       <w:pPr>
@@ -7975,6 +8112,30 @@
     <w:p>
       <w:pPr>
         <w:pStyle w:val="BodyText"/>
+        <w:spacing w:line="254" w:lineRule="auto"/>
+        <w:ind w:left="833" w:right="413"/>
+        <w:jc w:val="both"/>
+      </w:pPr>
+      <w:hyperlink r:id="rId18" w:history="1">
+        <w:r>
+          <w:rPr>
+            <w:rStyle w:val="Hyperlink"/>
+          </w:rPr>
+          <w:t>https://github.com/belgeee/Transportation-Facilities-KGE-Project/blob/main/Phase%202%20-%20Information%20Gathering/u-money/json/startTrips.json</w:t>
+        </w:r>
+      </w:hyperlink>
+    </w:p>
+    <w:p>
+      <w:pPr>
+        <w:pStyle w:val="BodyText"/>
+        <w:spacing w:line="254" w:lineRule="auto"/>
+        <w:ind w:left="833" w:right="413"/>
+        <w:jc w:val="both"/>
+      </w:pPr>
+    </w:p>
+    <w:p>
+      <w:pPr>
+        <w:pStyle w:val="BodyText"/>
         <w:numPr>
           <w:ilvl w:val="0"/>
           <w:numId w:val="6"/>
@@ -7997,92 +8158,129 @@
         <w:ind w:left="833" w:right="413"/>
         <w:jc w:val="both"/>
       </w:pPr>
-      <w:r>
-        <w:rPr>
-          <w:noProof/>
-        </w:rPr>
-        <w:drawing>
-          <wp:inline distT="0" distB="0" distL="0" distR="0" wp14:anchorId="0438A544" wp14:editId="0C28E298">
-            <wp:extent cx="4706190" cy="4288011"/>
-            <wp:effectExtent l="0" t="0" r="0" b="0"/>
-            <wp:docPr id="252613843" name="Picture 1"/>
-            <wp:cNvGraphicFramePr>
-              <a:graphicFrameLocks xmlns:a="http://schemas.openxmlformats.org/drawingml/2006/main" noChangeAspect="1"/>
-            </wp:cNvGraphicFramePr>
-            <a:graphic xmlns:a="http://schemas.openxmlformats.org/drawingml/2006/main">
-              <a:graphicData uri="http://schemas.openxmlformats.org/drawingml/2006/picture">
-                <pic:pic xmlns:pic="http://schemas.openxmlformats.org/drawingml/2006/picture">
-                  <pic:nvPicPr>
-                    <pic:cNvPr id="252613843" name=""/>
-                    <pic:cNvPicPr/>
-                  </pic:nvPicPr>
-                  <pic:blipFill>
-                    <a:blip r:embed="rId18"/>
-                    <a:stretch>
-                      <a:fillRect/>
-                    </a:stretch>
-                  </pic:blipFill>
-                  <pic:spPr>
-                    <a:xfrm>
-                      <a:off x="0" y="0"/>
-                      <a:ext cx="4710337" cy="4291789"/>
-                    </a:xfrm>
-                    <a:prstGeom prst="rect">
-                      <a:avLst/>
-                    </a:prstGeom>
-                  </pic:spPr>
-                </pic:pic>
-              </a:graphicData>
-            </a:graphic>
-          </wp:inline>
-        </w:drawing>
-      </w:r>
+      <w:hyperlink r:id="rId19" w:history="1">
+        <w:r>
+          <w:rPr>
+            <w:rStyle w:val="Hyperlink"/>
+          </w:rPr>
+          <w:t>https://github.com/belgeee/Transportation-Facilities-KGE-Project/blob/main/Phase%202%20-%20Information%20Gathering/u-money/json/endTrips.json</w:t>
+        </w:r>
+      </w:hyperlink>
     </w:p>
     <w:p>
       <w:pPr>
         <w:pStyle w:val="BodyText"/>
-        <w:spacing w:before="320" w:line="254" w:lineRule="auto"/>
+        <w:spacing w:line="254" w:lineRule="auto"/>
+        <w:ind w:right="413"/>
+        <w:jc w:val="both"/>
+      </w:pPr>
+    </w:p>
+    <w:p>
+      <w:pPr>
+        <w:pStyle w:val="BodyText"/>
+        <w:spacing w:after="240" w:line="254" w:lineRule="auto"/>
+        <w:ind w:right="413"/>
+        <w:jc w:val="both"/>
+      </w:pPr>
+      <w:r>
+        <w:t xml:space="preserve">We obtain data about bus stops </w:t>
+      </w:r>
+      <w:r>
+        <w:t xml:space="preserve">in Ulaanbaatar city </w:t>
+      </w:r>
+      <w:r>
+        <w:t>and their position from OSM.</w:t>
+      </w:r>
+    </w:p>
+    <w:p>
+      <w:pPr>
+        <w:pStyle w:val="BodyText"/>
+        <w:numPr>
+          <w:ilvl w:val="0"/>
+          <w:numId w:val="6"/>
+        </w:numPr>
+        <w:spacing w:line="254" w:lineRule="auto"/>
+        <w:ind w:right="413"/>
+        <w:jc w:val="both"/>
+      </w:pPr>
+      <w:r>
+        <w:t>bus_stop_data.csv – CSV data about bus stops in Ulaanbaatar city.</w:t>
+      </w:r>
+    </w:p>
+    <w:p>
+      <w:pPr>
+        <w:pStyle w:val="BodyText"/>
+        <w:spacing w:line="254" w:lineRule="auto"/>
+        <w:ind w:left="833" w:right="413"/>
+        <w:jc w:val="both"/>
+      </w:pPr>
+      <w:hyperlink r:id="rId20" w:history="1">
+        <w:r>
+          <w:rPr>
+            <w:rStyle w:val="Hyperlink"/>
+          </w:rPr>
+          <w:t>https://github.com/belgeee/Transportation-Facilities-KGE-Project/blob/main/Metadata/bus_stop_data.csv</w:t>
+        </w:r>
+      </w:hyperlink>
+    </w:p>
+    <w:p>
+      <w:pPr>
+        <w:pStyle w:val="BodyText"/>
+        <w:spacing w:line="254" w:lineRule="auto"/>
+        <w:ind w:left="833" w:right="413"/>
+        <w:jc w:val="both"/>
+      </w:pPr>
+    </w:p>
+    <w:p>
+      <w:pPr>
+        <w:pStyle w:val="BodyText"/>
+        <w:numPr>
+          <w:ilvl w:val="0"/>
+          <w:numId w:val="6"/>
+        </w:numPr>
+        <w:spacing w:line="254" w:lineRule="auto"/>
+        <w:ind w:right="413"/>
+        <w:jc w:val="both"/>
+      </w:pPr>
+      <w:r>
+        <w:t>position.csv – CSV data about latitude and longitude of bus stops.</w:t>
+      </w:r>
+    </w:p>
+    <w:p>
+      <w:pPr>
+        <w:pStyle w:val="BodyText"/>
+        <w:spacing w:line="254" w:lineRule="auto"/>
+        <w:ind w:left="833" w:right="413"/>
+        <w:jc w:val="both"/>
+      </w:pPr>
+      <w:hyperlink r:id="rId21" w:history="1">
+        <w:r>
+          <w:rPr>
+            <w:rStyle w:val="Hyperlink"/>
+          </w:rPr>
+          <w:t>https://github.com/belgeee/Transportation-Facilities-KGE-Project/blob/main/Metadata/position.csv</w:t>
+        </w:r>
+      </w:hyperlink>
+    </w:p>
+    <w:p>
+      <w:pPr>
+        <w:pStyle w:val="BodyText"/>
+        <w:spacing w:before="320" w:after="240" w:line="254" w:lineRule="auto"/>
         <w:ind w:left="113" w:right="413"/>
         <w:jc w:val="both"/>
       </w:pPr>
-    </w:p>
-    <w:p>
-      <w:pPr>
-        <w:pStyle w:val="BodyText"/>
-        <w:spacing w:before="320" w:line="254" w:lineRule="auto"/>
-        <w:ind w:left="113" w:right="413"/>
-        <w:jc w:val="both"/>
-      </w:pPr>
-    </w:p>
-    <w:p>
-      <w:pPr>
-        <w:pStyle w:val="BodyText"/>
-        <w:spacing w:before="320" w:line="254" w:lineRule="auto"/>
-        <w:ind w:left="113" w:right="413"/>
-        <w:jc w:val="both"/>
-      </w:pPr>
-      <w:r>
-        <w:lastRenderedPageBreak/>
+      <w:r>
         <w:t>5.2</w:t>
       </w:r>
       <w:r>
         <w:tab/>
-        <w:t>Data Cleaning</w:t>
-      </w:r>
-    </w:p>
-    <w:p>
-      <w:pPr>
-        <w:pStyle w:val="BodyText"/>
-        <w:spacing w:before="320" w:line="254" w:lineRule="auto"/>
-        <w:ind w:left="113" w:right="413"/>
-        <w:jc w:val="both"/>
-      </w:pPr>
-      <w:r>
-        <w:t>5.3</w:t>
-      </w:r>
-      <w:r>
-        <w:tab/>
-        <w:t>Data Formatting</w:t>
+        <w:t xml:space="preserve">Data </w:t>
+      </w:r>
+      <w:r>
+        <w:t>Formatting</w:t>
+      </w:r>
+      <w:r>
+        <w:t xml:space="preserve"> </w:t>
       </w:r>
     </w:p>
     <w:p>
@@ -8120,17 +8318,66 @@
     <w:p>
       <w:pPr>
         <w:pStyle w:val="BodyText"/>
-        <w:numPr>
-          <w:ilvl w:val="0"/>
-          <w:numId w:val="7"/>
-        </w:numPr>
         <w:spacing w:line="254" w:lineRule="auto"/>
-        <w:ind w:right="413"/>
+        <w:ind w:left="833" w:right="413"/>
         <w:jc w:val="both"/>
       </w:pPr>
-      <w:r>
-        <w:t>Extract data about bus stops in Ulaanbaatar from the bus lines' information.</w:t>
-      </w:r>
+      <w:hyperlink r:id="rId22" w:history="1">
+        <w:r>
+          <w:rPr>
+            <w:rStyle w:val="Hyperlink"/>
+          </w:rPr>
+          <w:t>https://github.com/belgeee/Transportation-Facilities-KGE-Project/blob/main/Phase%202%20-%20Information%20Gathering/u-money/csv/bus_lines.csv</w:t>
+        </w:r>
+      </w:hyperlink>
+    </w:p>
+    <w:p>
+      <w:pPr>
+        <w:pStyle w:val="BodyText"/>
+        <w:spacing w:line="254" w:lineRule="auto"/>
+        <w:ind w:left="833" w:right="413"/>
+        <w:jc w:val="both"/>
+      </w:pPr>
+    </w:p>
+    <w:p>
+      <w:pPr>
+        <w:pStyle w:val="BodyText"/>
+        <w:spacing w:line="254" w:lineRule="auto"/>
+        <w:ind w:left="833" w:right="413"/>
+        <w:jc w:val="both"/>
+      </w:pPr>
+    </w:p>
+    <w:p>
+      <w:pPr>
+        <w:pStyle w:val="BodyText"/>
+        <w:spacing w:line="254" w:lineRule="auto"/>
+        <w:ind w:left="833" w:right="413"/>
+        <w:jc w:val="both"/>
+      </w:pPr>
+    </w:p>
+    <w:p>
+      <w:pPr>
+        <w:pStyle w:val="BodyText"/>
+        <w:spacing w:line="254" w:lineRule="auto"/>
+        <w:ind w:left="833" w:right="413"/>
+        <w:jc w:val="both"/>
+      </w:pPr>
+    </w:p>
+    <w:p>
+      <w:pPr>
+        <w:pStyle w:val="BodyText"/>
+        <w:spacing w:line="254" w:lineRule="auto"/>
+        <w:ind w:left="833" w:right="413"/>
+        <w:jc w:val="both"/>
+      </w:pPr>
+    </w:p>
+    <w:p>
+      <w:pPr>
+        <w:pStyle w:val="BodyText"/>
+        <w:spacing w:line="254" w:lineRule="auto"/>
+        <w:ind w:left="833" w:right="413"/>
+        <w:jc w:val="both"/>
+      </w:pPr>
     </w:p>
     <w:p>
       <w:pPr>
@@ -8144,11 +8391,45 @@
         <w:jc w:val="both"/>
       </w:pPr>
       <w:r>
-        <w:t xml:space="preserve">Extract </w:t>
-      </w:r>
-      <w:r>
-        <w:t>latitude and longitude from bus stops to create dataset about position.</w:t>
-      </w:r>
+        <w:t xml:space="preserve">Extract data about bus stops in Ulaanbaatar from the bus </w:t>
+      </w:r>
+      <w:r>
+        <w:t>trips’</w:t>
+      </w:r>
+      <w:r>
+        <w:t xml:space="preserve"> information.</w:t>
+      </w:r>
+    </w:p>
+    <w:p>
+      <w:pPr>
+        <w:pStyle w:val="BodyText"/>
+        <w:spacing w:line="254" w:lineRule="auto"/>
+        <w:ind w:left="833" w:right="413"/>
+        <w:jc w:val="both"/>
+      </w:pPr>
+      <w:hyperlink r:id="rId23" w:history="1">
+        <w:r>
+          <w:rPr>
+            <w:rStyle w:val="Hyperlink"/>
+          </w:rPr>
+          <w:t>https://github.com/belgeee/Transportation-Facilities-KGE-</w:t>
+        </w:r>
+        <w:r>
+          <w:rPr>
+            <w:rStyle w:val="Hyperlink"/>
+          </w:rPr>
+          <w:lastRenderedPageBreak/>
+          <w:t>Project/blob/main/Phase%202%20-%20Information%20Gathering/u-money/csv/bus_stations.csv</w:t>
+        </w:r>
+      </w:hyperlink>
+    </w:p>
+    <w:p>
+      <w:pPr>
+        <w:pStyle w:val="BodyText"/>
+        <w:spacing w:line="254" w:lineRule="auto"/>
+        <w:ind w:left="833" w:right="413"/>
+        <w:jc w:val="both"/>
+      </w:pPr>
     </w:p>
     <w:p>
       <w:pPr>
@@ -8162,11 +8443,32 @@
         <w:jc w:val="both"/>
       </w:pPr>
       <w:r>
-        <w:t xml:space="preserve">Convert </w:t>
-      </w:r>
-      <w:r>
-        <w:t>JSON data about bus lines into CSV.</w:t>
-      </w:r>
+        <w:t>Extract latitude and longitude from bus stops to create dataset about position.</w:t>
+      </w:r>
+    </w:p>
+    <w:p>
+      <w:pPr>
+        <w:pStyle w:val="BodyText"/>
+        <w:spacing w:line="254" w:lineRule="auto"/>
+        <w:ind w:left="833" w:right="413"/>
+        <w:jc w:val="both"/>
+      </w:pPr>
+      <w:hyperlink r:id="rId24" w:history="1">
+        <w:r>
+          <w:rPr>
+            <w:rStyle w:val="Hyperlink"/>
+          </w:rPr>
+          <w:t>https://github.com/belgeee/Transportation-Facilities-KGE-Project/blob/main/Phase%202%20-%20Information%20Gathering/u-money/csv/position.csv</w:t>
+        </w:r>
+      </w:hyperlink>
+    </w:p>
+    <w:p>
+      <w:pPr>
+        <w:pStyle w:val="BodyText"/>
+        <w:spacing w:line="254" w:lineRule="auto"/>
+        <w:ind w:right="413"/>
+        <w:jc w:val="both"/>
+      </w:pPr>
     </w:p>
     <w:p>
       <w:pPr>
@@ -8180,17 +8482,24 @@
         <w:jc w:val="both"/>
       </w:pPr>
       <w:r>
-        <w:t>Merge two dataset</w:t>
-      </w:r>
-      <w:r>
-        <w:t>s</w:t>
-      </w:r>
-      <w:r>
-        <w:t xml:space="preserve"> about </w:t>
-      </w:r>
-      <w:r>
-        <w:t>bus lines into one CSV.</w:t>
-      </w:r>
+        <w:t>Merge two datasets about bus lines into one CSV.</w:t>
+      </w:r>
+    </w:p>
+    <w:p>
+      <w:pPr>
+        <w:pStyle w:val="BodyText"/>
+        <w:spacing w:line="254" w:lineRule="auto"/>
+        <w:ind w:left="833" w:right="413"/>
+        <w:jc w:val="both"/>
+      </w:pPr>
+      <w:hyperlink r:id="rId25" w:history="1">
+        <w:r>
+          <w:rPr>
+            <w:rStyle w:val="Hyperlink"/>
+          </w:rPr>
+          <w:t>https://github.com/belgeee/Transportation-Facilities-KGE-Project/blob/main/Phase%202%20-%20Information%20Gathering/u-money/csv/bus_trip.csv</w:t>
+        </w:r>
+      </w:hyperlink>
     </w:p>
     <w:p>
       <w:pPr>
@@ -8200,11 +8509,14 @@
         <w:jc w:val="both"/>
       </w:pPr>
       <w:r>
-        <w:t>5.4</w:t>
+        <w:t>5.3</w:t>
       </w:r>
       <w:r>
         <w:tab/>
-        <w:t>Knowledge Modeling</w:t>
+        <w:t xml:space="preserve">Data </w:t>
+      </w:r>
+      <w:r>
+        <w:t>Cleaning</w:t>
       </w:r>
     </w:p>
     <w:p>
@@ -8215,2409 +8527,54 @@
         <w:jc w:val="both"/>
       </w:pPr>
       <w:r>
-        <w:t>This section aims at reporting the execution of the activities involved in the Information Gath-</w:t>
-      </w:r>
-      <w:r>
-        <w:rPr>
-          <w:spacing w:val="1"/>
-        </w:rPr>
-        <w:t xml:space="preserve"> </w:t>
-      </w:r>
-      <w:r>
-        <w:t>ering iTelos phase. The report, starting from the current section, is organized along two main</w:t>
-      </w:r>
-      <w:r>
-        <w:rPr>
-          <w:spacing w:val="1"/>
-        </w:rPr>
-        <w:t xml:space="preserve"> </w:t>
-      </w:r>
-      <w:r>
-        <w:t>dimensions. The first one considers the parallel execution of the producer and consumer pro-</w:t>
-      </w:r>
-      <w:r>
-        <w:rPr>
-          <w:spacing w:val="1"/>
-        </w:rPr>
-        <w:t xml:space="preserve"> </w:t>
-      </w:r>
-      <w:r>
-        <w:t>cesses, while the second dimension takes into account the activities operating over data and</w:t>
-      </w:r>
-      <w:r>
-        <w:rPr>
-          <w:spacing w:val="1"/>
-        </w:rPr>
-        <w:t xml:space="preserve"> </w:t>
-      </w:r>
-      <w:r>
-        <w:t>knowledge</w:t>
-      </w:r>
-      <w:r>
-        <w:rPr>
-          <w:spacing w:val="-2"/>
-        </w:rPr>
-        <w:t xml:space="preserve"> </w:t>
-      </w:r>
-      <w:r>
-        <w:t>layers.</w:t>
+        <w:t xml:space="preserve">In the datasets collected on the producer side, we found no duplicate or null values. Consequently, we have decided to drop certain columns in the next iTelos phase that do not align with our </w:t>
+      </w:r>
+      <w:r>
+        <w:t>purpose</w:t>
+      </w:r>
+      <w:r>
+        <w:t>.</w:t>
       </w:r>
     </w:p>
     <w:p>
       <w:pPr>
         <w:pStyle w:val="BodyText"/>
-        <w:spacing w:before="2" w:line="254" w:lineRule="auto"/>
-        <w:ind w:left="113" w:right="412"/>
+        <w:spacing w:before="320" w:line="254" w:lineRule="auto"/>
+        <w:ind w:left="113" w:right="413"/>
         <w:jc w:val="both"/>
       </w:pPr>
       <w:r>
-        <w:t>In this section are described both the resourced selected, and the sources from which such</w:t>
-      </w:r>
-      <w:r>
-        <w:rPr>
-          <w:spacing w:val="1"/>
-        </w:rPr>
-        <w:t xml:space="preserve"> </w:t>
-      </w:r>
-      <w:r>
-        <w:t>resources</w:t>
-      </w:r>
-      <w:r>
-        <w:rPr>
-          <w:spacing w:val="-2"/>
-        </w:rPr>
-        <w:t xml:space="preserve"> </w:t>
-      </w:r>
-      <w:r>
-        <w:t>have</w:t>
-      </w:r>
-      <w:r>
-        <w:rPr>
-          <w:spacing w:val="-1"/>
-        </w:rPr>
-        <w:t xml:space="preserve"> </w:t>
-      </w:r>
-      <w:r>
-        <w:t>been</w:t>
-      </w:r>
-      <w:r>
-        <w:rPr>
-          <w:spacing w:val="-1"/>
-        </w:rPr>
-        <w:t xml:space="preserve"> </w:t>
-      </w:r>
-      <w:r>
-        <w:t>retrieved.</w:t>
+        <w:t>5.4</w:t>
+      </w:r>
+      <w:r>
+        <w:tab/>
+        <w:t>Knowledge Modelin</w:t>
+      </w:r>
+      <w:r>
+        <w:t>g</w:t>
       </w:r>
     </w:p>
     <w:p>
       <w:pPr>
         <w:pStyle w:val="BodyText"/>
-        <w:spacing w:before="6"/>
-        <w:rPr>
-          <w:sz w:val="25"/>
-        </w:rPr>
+        <w:spacing w:before="320" w:line="254" w:lineRule="auto"/>
+        <w:ind w:left="113" w:right="413"/>
+        <w:jc w:val="both"/>
       </w:pPr>
     </w:p>
     <w:p>
       <w:pPr>
         <w:pStyle w:val="BodyText"/>
-        <w:ind w:left="113"/>
+        <w:spacing w:before="320" w:line="254" w:lineRule="auto"/>
+        <w:ind w:right="413"/>
         <w:jc w:val="both"/>
-      </w:pPr>
-      <w:r>
-        <w:t>Information</w:t>
-      </w:r>
-      <w:r>
-        <w:rPr>
-          <w:spacing w:val="-5"/>
-        </w:rPr>
-        <w:t xml:space="preserve"> </w:t>
-      </w:r>
-      <w:r>
-        <w:t>Gathering</w:t>
-      </w:r>
-      <w:r>
-        <w:rPr>
-          <w:spacing w:val="-4"/>
-        </w:rPr>
-        <w:t xml:space="preserve"> </w:t>
-      </w:r>
-      <w:r>
-        <w:t>sub</w:t>
-      </w:r>
-      <w:r>
-        <w:rPr>
-          <w:spacing w:val="-4"/>
-        </w:rPr>
-        <w:t xml:space="preserve"> </w:t>
-      </w:r>
-      <w:r>
-        <w:t>activities:</w:t>
-      </w:r>
-    </w:p>
-    <w:p>
-      <w:pPr>
-        <w:pStyle w:val="ListParagraph"/>
-        <w:numPr>
-          <w:ilvl w:val="1"/>
-          <w:numId w:val="2"/>
-        </w:numPr>
-        <w:tabs>
-          <w:tab w:val="left" w:pos="612"/>
-        </w:tabs>
-        <w:spacing w:before="176" w:line="254" w:lineRule="auto"/>
-        <w:ind w:left="611" w:right="411"/>
-        <w:jc w:val="both"/>
-        <w:rPr>
-          <w:sz w:val="24"/>
-        </w:rPr>
-      </w:pPr>
-      <w:r>
-        <w:rPr>
-          <w:rFonts w:ascii="Arial" w:hAnsi="Arial"/>
-          <w:b/>
-          <w:sz w:val="24"/>
-        </w:rPr>
-        <w:t>Producer activities</w:t>
-      </w:r>
-      <w:r>
-        <w:rPr>
-          <w:sz w:val="24"/>
-        </w:rPr>
-        <w:t xml:space="preserve">: these activities aim at </w:t>
-      </w:r>
-      <w:r>
-        <w:rPr>
-          <w:sz w:val="24"/>
-        </w:rPr>
-        <w:t>collecting “informal</w:t>
-      </w:r>
-      <w:r>
-        <w:rPr>
-          <w:sz w:val="24"/>
-        </w:rPr>
-        <w:t>” resources from sources</w:t>
-      </w:r>
-      <w:r>
-        <w:rPr>
-          <w:spacing w:val="1"/>
-          <w:sz w:val="24"/>
-        </w:rPr>
-        <w:t xml:space="preserve"> </w:t>
-      </w:r>
-      <w:r>
-        <w:rPr>
-          <w:sz w:val="24"/>
-        </w:rPr>
-        <w:t>with</w:t>
-      </w:r>
-      <w:r>
-        <w:rPr>
-          <w:spacing w:val="-12"/>
-          <w:sz w:val="24"/>
-        </w:rPr>
-        <w:t xml:space="preserve"> </w:t>
-      </w:r>
-      <w:proofErr w:type="gramStart"/>
-      <w:r>
-        <w:rPr>
-          <w:sz w:val="24"/>
-        </w:rPr>
-        <w:t>an</w:t>
-      </w:r>
-      <w:proofErr w:type="gramEnd"/>
-      <w:r>
-        <w:rPr>
-          <w:spacing w:val="-11"/>
-          <w:sz w:val="24"/>
-        </w:rPr>
-        <w:t xml:space="preserve"> </w:t>
-      </w:r>
-      <w:r>
-        <w:rPr>
-          <w:sz w:val="24"/>
-        </w:rPr>
-        <w:t>higher</w:t>
-      </w:r>
-      <w:r>
-        <w:rPr>
-          <w:spacing w:val="-11"/>
-          <w:sz w:val="24"/>
-        </w:rPr>
-        <w:t xml:space="preserve"> </w:t>
-      </w:r>
-      <w:r>
-        <w:rPr>
-          <w:sz w:val="24"/>
-        </w:rPr>
-        <w:t>level</w:t>
-      </w:r>
-      <w:r>
-        <w:rPr>
-          <w:spacing w:val="-11"/>
-          <w:sz w:val="24"/>
-        </w:rPr>
-        <w:t xml:space="preserve"> </w:t>
-      </w:r>
-      <w:r>
-        <w:rPr>
-          <w:sz w:val="24"/>
-        </w:rPr>
-        <w:t>of</w:t>
-      </w:r>
-      <w:r>
-        <w:rPr>
-          <w:spacing w:val="-11"/>
-          <w:sz w:val="24"/>
-        </w:rPr>
-        <w:t xml:space="preserve"> </w:t>
-      </w:r>
-      <w:r>
-        <w:rPr>
-          <w:sz w:val="24"/>
-        </w:rPr>
-        <w:t>heterogeneity.</w:t>
-      </w:r>
-      <w:r>
-        <w:rPr>
-          <w:spacing w:val="14"/>
-          <w:sz w:val="24"/>
-        </w:rPr>
-        <w:t xml:space="preserve"> </w:t>
-      </w:r>
-      <w:r>
-        <w:rPr>
-          <w:sz w:val="24"/>
-        </w:rPr>
-        <w:t>The</w:t>
-      </w:r>
-      <w:r>
-        <w:rPr>
-          <w:spacing w:val="-11"/>
-          <w:sz w:val="24"/>
-        </w:rPr>
-        <w:t xml:space="preserve"> </w:t>
-      </w:r>
-      <w:r>
-        <w:rPr>
-          <w:sz w:val="24"/>
-        </w:rPr>
-        <w:t>resources</w:t>
-      </w:r>
-      <w:r>
-        <w:rPr>
-          <w:spacing w:val="-11"/>
-          <w:sz w:val="24"/>
-        </w:rPr>
-        <w:t xml:space="preserve"> </w:t>
-      </w:r>
-      <w:r>
-        <w:rPr>
-          <w:sz w:val="24"/>
-        </w:rPr>
-        <w:t>collected</w:t>
-      </w:r>
-      <w:r>
-        <w:rPr>
-          <w:spacing w:val="-11"/>
-          <w:sz w:val="24"/>
-        </w:rPr>
-        <w:t xml:space="preserve"> </w:t>
-      </w:r>
-      <w:r>
-        <w:rPr>
-          <w:sz w:val="24"/>
-        </w:rPr>
-        <w:t>by</w:t>
-      </w:r>
-      <w:r>
-        <w:rPr>
-          <w:spacing w:val="-12"/>
-          <w:sz w:val="24"/>
-        </w:rPr>
-        <w:t xml:space="preserve"> </w:t>
-      </w:r>
-      <w:r>
-        <w:rPr>
-          <w:sz w:val="24"/>
-        </w:rPr>
-        <w:t>the</w:t>
-      </w:r>
-      <w:r>
-        <w:rPr>
-          <w:spacing w:val="-11"/>
-          <w:sz w:val="24"/>
-        </w:rPr>
-        <w:t xml:space="preserve"> </w:t>
-      </w:r>
-      <w:r>
-        <w:rPr>
-          <w:sz w:val="24"/>
-        </w:rPr>
-        <w:t>producer</w:t>
-      </w:r>
-      <w:r>
-        <w:rPr>
-          <w:spacing w:val="-11"/>
-          <w:sz w:val="24"/>
-        </w:rPr>
-        <w:t xml:space="preserve"> </w:t>
-      </w:r>
-      <w:r>
-        <w:rPr>
-          <w:sz w:val="24"/>
-        </w:rPr>
-        <w:t>process</w:t>
-      </w:r>
-      <w:r>
-        <w:rPr>
-          <w:spacing w:val="-11"/>
-          <w:sz w:val="24"/>
-        </w:rPr>
-        <w:t xml:space="preserve"> </w:t>
-      </w:r>
-      <w:r>
-        <w:rPr>
-          <w:sz w:val="24"/>
-        </w:rPr>
-        <w:t>are</w:t>
-      </w:r>
-      <w:r>
-        <w:rPr>
-          <w:spacing w:val="-64"/>
-          <w:sz w:val="24"/>
-        </w:rPr>
-        <w:t xml:space="preserve"> </w:t>
-      </w:r>
-      <w:r>
-        <w:rPr>
-          <w:sz w:val="24"/>
-        </w:rPr>
-        <w:t>not compliant with the iTelos quality and reusability guidelines. Those are the resources</w:t>
-      </w:r>
-      <w:r>
-        <w:rPr>
-          <w:spacing w:val="1"/>
-          <w:sz w:val="24"/>
-        </w:rPr>
-        <w:t xml:space="preserve"> </w:t>
-      </w:r>
-      <w:r>
-        <w:rPr>
-          <w:sz w:val="24"/>
-        </w:rPr>
-        <w:t>that</w:t>
-      </w:r>
-      <w:r>
-        <w:rPr>
-          <w:spacing w:val="-2"/>
-          <w:sz w:val="24"/>
-        </w:rPr>
-        <w:t xml:space="preserve"> </w:t>
-      </w:r>
-      <w:r>
-        <w:rPr>
-          <w:sz w:val="24"/>
-        </w:rPr>
-        <w:t>the</w:t>
-      </w:r>
-      <w:r>
-        <w:rPr>
-          <w:spacing w:val="-2"/>
-          <w:sz w:val="24"/>
-        </w:rPr>
-        <w:t xml:space="preserve"> </w:t>
-      </w:r>
-      <w:r>
-        <w:rPr>
-          <w:sz w:val="24"/>
-        </w:rPr>
-        <w:t>producer</w:t>
-      </w:r>
-      <w:r>
-        <w:rPr>
-          <w:spacing w:val="-2"/>
-          <w:sz w:val="24"/>
-        </w:rPr>
-        <w:t xml:space="preserve"> </w:t>
-      </w:r>
-      <w:r>
-        <w:rPr>
-          <w:sz w:val="24"/>
-        </w:rPr>
-        <w:t>will</w:t>
-      </w:r>
-      <w:r>
-        <w:rPr>
-          <w:spacing w:val="-2"/>
-          <w:sz w:val="24"/>
-        </w:rPr>
-        <w:t xml:space="preserve"> </w:t>
-      </w:r>
-      <w:r>
-        <w:rPr>
-          <w:sz w:val="24"/>
-        </w:rPr>
-        <w:t>transform</w:t>
-      </w:r>
-      <w:r>
-        <w:rPr>
-          <w:spacing w:val="-2"/>
-          <w:sz w:val="24"/>
-        </w:rPr>
-        <w:t xml:space="preserve"> </w:t>
-      </w:r>
-      <w:r>
-        <w:rPr>
-          <w:sz w:val="24"/>
-        </w:rPr>
-        <w:t>into</w:t>
-      </w:r>
-      <w:r>
-        <w:rPr>
-          <w:spacing w:val="-2"/>
-          <w:sz w:val="24"/>
-        </w:rPr>
-        <w:t xml:space="preserve"> </w:t>
-      </w:r>
-      <w:r>
-        <w:rPr>
-          <w:sz w:val="24"/>
-        </w:rPr>
-        <w:t>quality</w:t>
-      </w:r>
-      <w:r>
-        <w:rPr>
-          <w:spacing w:val="-2"/>
-          <w:sz w:val="24"/>
-        </w:rPr>
-        <w:t xml:space="preserve"> </w:t>
-      </w:r>
-      <w:r>
-        <w:rPr>
-          <w:sz w:val="24"/>
-        </w:rPr>
-        <w:t>resources</w:t>
-      </w:r>
-      <w:r>
-        <w:rPr>
-          <w:spacing w:val="-2"/>
-          <w:sz w:val="24"/>
-        </w:rPr>
-        <w:t xml:space="preserve"> </w:t>
-      </w:r>
-      <w:r>
-        <w:rPr>
-          <w:sz w:val="24"/>
-        </w:rPr>
-        <w:t>at</w:t>
-      </w:r>
-      <w:r>
-        <w:rPr>
-          <w:spacing w:val="-2"/>
-          <w:sz w:val="24"/>
-        </w:rPr>
-        <w:t xml:space="preserve"> </w:t>
-      </w:r>
-      <w:r>
-        <w:rPr>
-          <w:sz w:val="24"/>
-        </w:rPr>
-        <w:t>the</w:t>
-      </w:r>
-      <w:r>
-        <w:rPr>
-          <w:spacing w:val="-2"/>
-          <w:sz w:val="24"/>
-        </w:rPr>
-        <w:t xml:space="preserve"> </w:t>
-      </w:r>
-      <w:r>
-        <w:rPr>
-          <w:sz w:val="24"/>
-        </w:rPr>
-        <w:t>end</w:t>
-      </w:r>
-      <w:r>
-        <w:rPr>
-          <w:spacing w:val="-2"/>
-          <w:sz w:val="24"/>
-        </w:rPr>
-        <w:t xml:space="preserve"> </w:t>
-      </w:r>
-      <w:r>
-        <w:rPr>
-          <w:sz w:val="24"/>
-        </w:rPr>
-        <w:t>of</w:t>
-      </w:r>
-      <w:r>
-        <w:rPr>
-          <w:spacing w:val="-2"/>
-          <w:sz w:val="24"/>
-        </w:rPr>
-        <w:t xml:space="preserve"> </w:t>
-      </w:r>
-      <w:r>
-        <w:rPr>
-          <w:sz w:val="24"/>
-        </w:rPr>
-        <w:t>the</w:t>
-      </w:r>
-      <w:r>
-        <w:rPr>
-          <w:spacing w:val="-2"/>
-          <w:sz w:val="24"/>
-        </w:rPr>
-        <w:t xml:space="preserve"> </w:t>
-      </w:r>
-      <w:r>
-        <w:rPr>
-          <w:sz w:val="24"/>
-        </w:rPr>
-        <w:t>process.</w:t>
-      </w:r>
-    </w:p>
-    <w:p>
-      <w:pPr>
-        <w:pStyle w:val="ListParagraph"/>
-        <w:numPr>
-          <w:ilvl w:val="2"/>
-          <w:numId w:val="2"/>
-        </w:numPr>
-        <w:tabs>
-          <w:tab w:val="left" w:pos="1051"/>
-        </w:tabs>
-        <w:spacing w:before="161"/>
-        <w:ind w:hanging="234"/>
-        <w:rPr>
-          <w:sz w:val="24"/>
-        </w:rPr>
-      </w:pPr>
-      <w:r>
-        <w:rPr>
-          <w:sz w:val="24"/>
-        </w:rPr>
-        <w:t>Knowledge</w:t>
-      </w:r>
-      <w:r>
-        <w:rPr>
-          <w:spacing w:val="-4"/>
-          <w:sz w:val="24"/>
-        </w:rPr>
-        <w:t xml:space="preserve"> </w:t>
-      </w:r>
-      <w:r>
-        <w:rPr>
-          <w:sz w:val="24"/>
-        </w:rPr>
-        <w:t>layer:</w:t>
-      </w:r>
-    </w:p>
-    <w:p>
-      <w:pPr>
-        <w:pStyle w:val="ListParagraph"/>
-        <w:numPr>
-          <w:ilvl w:val="3"/>
-          <w:numId w:val="2"/>
-        </w:numPr>
-        <w:tabs>
-          <w:tab w:val="left" w:pos="1423"/>
-        </w:tabs>
-        <w:spacing w:before="139" w:line="184" w:lineRule="auto"/>
-        <w:rPr>
-          <w:sz w:val="24"/>
-        </w:rPr>
-      </w:pPr>
-      <w:r>
-        <w:rPr>
-          <w:sz w:val="24"/>
-        </w:rPr>
-        <w:t>Sources</w:t>
-      </w:r>
-      <w:r>
-        <w:rPr>
-          <w:spacing w:val="-5"/>
-          <w:sz w:val="24"/>
-        </w:rPr>
-        <w:t xml:space="preserve"> </w:t>
-      </w:r>
-      <w:r>
-        <w:rPr>
-          <w:sz w:val="24"/>
-        </w:rPr>
-        <w:t>description</w:t>
-      </w:r>
-    </w:p>
-    <w:p>
-      <w:pPr>
-        <w:pStyle w:val="ListParagraph"/>
-        <w:numPr>
-          <w:ilvl w:val="3"/>
-          <w:numId w:val="2"/>
-        </w:numPr>
-        <w:tabs>
-          <w:tab w:val="left" w:pos="1423"/>
-        </w:tabs>
-        <w:spacing w:before="30" w:line="160" w:lineRule="auto"/>
-        <w:rPr>
-          <w:sz w:val="24"/>
-        </w:rPr>
-      </w:pPr>
-      <w:r>
-        <w:rPr>
-          <w:sz w:val="24"/>
-        </w:rPr>
-        <w:t>Informal</w:t>
-      </w:r>
-      <w:r>
-        <w:rPr>
-          <w:spacing w:val="-5"/>
-          <w:sz w:val="24"/>
-        </w:rPr>
-        <w:t xml:space="preserve"> </w:t>
-      </w:r>
-      <w:r>
-        <w:rPr>
-          <w:sz w:val="24"/>
-        </w:rPr>
-        <w:t>resources</w:t>
-      </w:r>
-      <w:r>
-        <w:rPr>
-          <w:spacing w:val="-4"/>
-          <w:sz w:val="24"/>
-        </w:rPr>
-        <w:t xml:space="preserve"> </w:t>
-      </w:r>
-      <w:r>
-        <w:rPr>
-          <w:sz w:val="24"/>
-        </w:rPr>
-        <w:t>collection</w:t>
-      </w:r>
-      <w:r>
-        <w:rPr>
-          <w:spacing w:val="-4"/>
-          <w:sz w:val="24"/>
-        </w:rPr>
-        <w:t xml:space="preserve"> </w:t>
-      </w:r>
-      <w:r>
-        <w:rPr>
-          <w:sz w:val="24"/>
-        </w:rPr>
-        <w:t>and</w:t>
-      </w:r>
-      <w:r>
-        <w:rPr>
-          <w:spacing w:val="-4"/>
-          <w:sz w:val="24"/>
-        </w:rPr>
-        <w:t xml:space="preserve"> </w:t>
-      </w:r>
-      <w:r>
-        <w:rPr>
-          <w:sz w:val="24"/>
-        </w:rPr>
-        <w:t>scraping;</w:t>
-      </w:r>
-    </w:p>
-    <w:p>
-      <w:pPr>
-        <w:pStyle w:val="ListParagraph"/>
-        <w:numPr>
-          <w:ilvl w:val="3"/>
-          <w:numId w:val="2"/>
-        </w:numPr>
-        <w:tabs>
-          <w:tab w:val="left" w:pos="1423"/>
-        </w:tabs>
-        <w:spacing w:before="37" w:line="175" w:lineRule="auto"/>
-        <w:rPr>
-          <w:sz w:val="24"/>
-        </w:rPr>
-      </w:pPr>
-      <w:r>
-        <w:rPr>
-          <w:sz w:val="24"/>
-        </w:rPr>
-        <w:t>Informal</w:t>
-      </w:r>
-      <w:r>
-        <w:rPr>
-          <w:spacing w:val="-5"/>
-          <w:sz w:val="24"/>
-        </w:rPr>
-        <w:t xml:space="preserve"> </w:t>
-      </w:r>
-      <w:r>
-        <w:rPr>
-          <w:sz w:val="24"/>
-        </w:rPr>
-        <w:t>resources</w:t>
-      </w:r>
-      <w:r>
-        <w:rPr>
-          <w:spacing w:val="-4"/>
-          <w:sz w:val="24"/>
-        </w:rPr>
-        <w:t xml:space="preserve"> </w:t>
-      </w:r>
-      <w:r>
-        <w:rPr>
-          <w:sz w:val="24"/>
-        </w:rPr>
-        <w:t>classification</w:t>
-      </w:r>
-      <w:r>
-        <w:rPr>
-          <w:spacing w:val="-4"/>
-          <w:sz w:val="24"/>
-        </w:rPr>
-        <w:t xml:space="preserve"> </w:t>
-      </w:r>
-      <w:r>
-        <w:rPr>
-          <w:sz w:val="24"/>
-        </w:rPr>
-        <w:t>over</w:t>
-      </w:r>
-      <w:r>
-        <w:rPr>
-          <w:spacing w:val="-4"/>
-          <w:sz w:val="24"/>
-        </w:rPr>
-        <w:t xml:space="preserve"> </w:t>
-      </w:r>
-      <w:r>
-        <w:rPr>
-          <w:sz w:val="24"/>
-        </w:rPr>
-        <w:t>common,</w:t>
-      </w:r>
-      <w:r>
-        <w:rPr>
-          <w:spacing w:val="-4"/>
-          <w:sz w:val="24"/>
-        </w:rPr>
-        <w:t xml:space="preserve"> </w:t>
-      </w:r>
-      <w:r>
-        <w:rPr>
-          <w:sz w:val="24"/>
-        </w:rPr>
-        <w:t>core</w:t>
-      </w:r>
-      <w:r>
-        <w:rPr>
-          <w:spacing w:val="-4"/>
-          <w:sz w:val="24"/>
-        </w:rPr>
-        <w:t xml:space="preserve"> </w:t>
-      </w:r>
-      <w:r>
-        <w:rPr>
-          <w:sz w:val="24"/>
-        </w:rPr>
-        <w:t>and</w:t>
-      </w:r>
-      <w:r>
-        <w:rPr>
-          <w:spacing w:val="-4"/>
-          <w:sz w:val="24"/>
-        </w:rPr>
-        <w:t xml:space="preserve"> </w:t>
-      </w:r>
-      <w:r>
-        <w:rPr>
-          <w:sz w:val="24"/>
-        </w:rPr>
-        <w:t>contextual</w:t>
-      </w:r>
-    </w:p>
-    <w:p>
-      <w:pPr>
-        <w:pStyle w:val="ListParagraph"/>
-        <w:numPr>
-          <w:ilvl w:val="2"/>
-          <w:numId w:val="2"/>
-        </w:numPr>
-        <w:tabs>
-          <w:tab w:val="left" w:pos="1051"/>
-        </w:tabs>
-        <w:spacing w:before="19"/>
-        <w:ind w:hanging="234"/>
-        <w:rPr>
-          <w:sz w:val="24"/>
-        </w:rPr>
-      </w:pPr>
-      <w:r>
-        <w:rPr>
-          <w:sz w:val="24"/>
-        </w:rPr>
-        <w:t>Data</w:t>
-      </w:r>
-      <w:r>
-        <w:rPr>
-          <w:spacing w:val="-3"/>
-          <w:sz w:val="24"/>
-        </w:rPr>
-        <w:t xml:space="preserve"> </w:t>
-      </w:r>
-      <w:r>
-        <w:rPr>
-          <w:sz w:val="24"/>
-        </w:rPr>
-        <w:t>layer:</w:t>
-      </w:r>
-    </w:p>
-    <w:p>
-      <w:pPr>
-        <w:pStyle w:val="ListParagraph"/>
-        <w:numPr>
-          <w:ilvl w:val="3"/>
-          <w:numId w:val="2"/>
-        </w:numPr>
-        <w:tabs>
-          <w:tab w:val="left" w:pos="1423"/>
-        </w:tabs>
-        <w:spacing w:before="138" w:line="184" w:lineRule="auto"/>
-        <w:rPr>
-          <w:sz w:val="24"/>
-        </w:rPr>
-      </w:pPr>
-      <w:r>
-        <w:rPr>
-          <w:sz w:val="24"/>
-        </w:rPr>
-        <w:t>Sources</w:t>
-      </w:r>
-      <w:r>
-        <w:rPr>
-          <w:spacing w:val="-5"/>
-          <w:sz w:val="24"/>
-        </w:rPr>
-        <w:t xml:space="preserve"> </w:t>
-      </w:r>
-      <w:r>
-        <w:rPr>
-          <w:sz w:val="24"/>
-        </w:rPr>
-        <w:t>description</w:t>
-      </w:r>
-    </w:p>
-    <w:p>
-      <w:pPr>
-        <w:pStyle w:val="ListParagraph"/>
-        <w:numPr>
-          <w:ilvl w:val="3"/>
-          <w:numId w:val="2"/>
-        </w:numPr>
-        <w:tabs>
-          <w:tab w:val="left" w:pos="1423"/>
-        </w:tabs>
-        <w:spacing w:before="30" w:line="160" w:lineRule="auto"/>
-        <w:rPr>
-          <w:sz w:val="24"/>
-        </w:rPr>
-      </w:pPr>
-      <w:r>
-        <w:rPr>
-          <w:sz w:val="24"/>
-        </w:rPr>
-        <w:t>Resources</w:t>
-      </w:r>
-      <w:r>
-        <w:rPr>
-          <w:spacing w:val="-5"/>
-          <w:sz w:val="24"/>
-        </w:rPr>
-        <w:t xml:space="preserve"> </w:t>
-      </w:r>
-      <w:r>
-        <w:rPr>
-          <w:sz w:val="24"/>
-        </w:rPr>
-        <w:t>collection</w:t>
-      </w:r>
-      <w:r>
-        <w:rPr>
-          <w:spacing w:val="-4"/>
-          <w:sz w:val="24"/>
-        </w:rPr>
-        <w:t xml:space="preserve"> </w:t>
-      </w:r>
-      <w:r>
-        <w:rPr>
-          <w:sz w:val="24"/>
-        </w:rPr>
-        <w:t>and</w:t>
-      </w:r>
-      <w:r>
-        <w:rPr>
-          <w:spacing w:val="-4"/>
-          <w:sz w:val="24"/>
-        </w:rPr>
-        <w:t xml:space="preserve"> </w:t>
-      </w:r>
-      <w:r>
-        <w:rPr>
-          <w:sz w:val="24"/>
-        </w:rPr>
-        <w:t>scraping;</w:t>
-      </w:r>
-    </w:p>
-    <w:p>
-      <w:pPr>
-        <w:pStyle w:val="ListParagraph"/>
-        <w:numPr>
-          <w:ilvl w:val="3"/>
-          <w:numId w:val="2"/>
-        </w:numPr>
-        <w:tabs>
-          <w:tab w:val="left" w:pos="1423"/>
-        </w:tabs>
-        <w:spacing w:before="37" w:line="175" w:lineRule="auto"/>
-        <w:rPr>
-          <w:sz w:val="24"/>
-        </w:rPr>
-      </w:pPr>
-      <w:r>
-        <w:rPr>
-          <w:sz w:val="24"/>
-        </w:rPr>
-        <w:t>Resources</w:t>
-      </w:r>
-      <w:r>
-        <w:rPr>
-          <w:spacing w:val="-5"/>
-          <w:sz w:val="24"/>
-        </w:rPr>
-        <w:t xml:space="preserve"> </w:t>
-      </w:r>
-      <w:r>
-        <w:rPr>
-          <w:sz w:val="24"/>
-        </w:rPr>
-        <w:t>classification</w:t>
-      </w:r>
-      <w:r>
-        <w:rPr>
-          <w:spacing w:val="-4"/>
-          <w:sz w:val="24"/>
-        </w:rPr>
-        <w:t xml:space="preserve"> </w:t>
-      </w:r>
-      <w:r>
-        <w:rPr>
-          <w:sz w:val="24"/>
-        </w:rPr>
-        <w:t>over</w:t>
-      </w:r>
-      <w:r>
-        <w:rPr>
-          <w:spacing w:val="-4"/>
-          <w:sz w:val="24"/>
-        </w:rPr>
-        <w:t xml:space="preserve"> </w:t>
-      </w:r>
-      <w:r>
-        <w:rPr>
-          <w:sz w:val="24"/>
-        </w:rPr>
-        <w:t>common,</w:t>
-      </w:r>
-      <w:r>
-        <w:rPr>
-          <w:spacing w:val="-4"/>
-          <w:sz w:val="24"/>
-        </w:rPr>
-        <w:t xml:space="preserve"> </w:t>
-      </w:r>
-      <w:r>
-        <w:rPr>
-          <w:sz w:val="24"/>
-        </w:rPr>
-        <w:t>core</w:t>
-      </w:r>
-      <w:r>
-        <w:rPr>
-          <w:spacing w:val="-4"/>
-          <w:sz w:val="24"/>
-        </w:rPr>
-        <w:t xml:space="preserve"> </w:t>
-      </w:r>
-      <w:r>
-        <w:rPr>
-          <w:sz w:val="24"/>
-        </w:rPr>
-        <w:t>and</w:t>
-      </w:r>
-      <w:r>
-        <w:rPr>
-          <w:spacing w:val="-4"/>
-          <w:sz w:val="24"/>
-        </w:rPr>
-        <w:t xml:space="preserve"> </w:t>
-      </w:r>
-      <w:r>
-        <w:rPr>
-          <w:sz w:val="24"/>
-        </w:rPr>
-        <w:t>contextual</w:t>
-      </w:r>
-    </w:p>
-    <w:p>
-      <w:pPr>
-        <w:pStyle w:val="ListParagraph"/>
-        <w:numPr>
-          <w:ilvl w:val="1"/>
-          <w:numId w:val="2"/>
-        </w:numPr>
-        <w:tabs>
-          <w:tab w:val="left" w:pos="612"/>
-        </w:tabs>
-        <w:spacing w:before="99" w:line="254" w:lineRule="auto"/>
-        <w:ind w:left="611" w:right="411"/>
-        <w:jc w:val="both"/>
-        <w:rPr>
-          <w:sz w:val="24"/>
-        </w:rPr>
-      </w:pPr>
-      <w:r>
-        <w:rPr>
-          <w:rFonts w:ascii="Arial" w:hAnsi="Arial"/>
-          <w:b/>
-          <w:sz w:val="24"/>
-        </w:rPr>
-        <w:t>Consumer activities</w:t>
-      </w:r>
-      <w:r>
-        <w:rPr>
-          <w:sz w:val="24"/>
-        </w:rPr>
-        <w:t>:</w:t>
-      </w:r>
-      <w:r>
-        <w:rPr>
-          <w:spacing w:val="1"/>
-          <w:sz w:val="24"/>
-        </w:rPr>
-        <w:t xml:space="preserve"> </w:t>
-      </w:r>
-      <w:r>
-        <w:rPr>
-          <w:sz w:val="24"/>
-        </w:rPr>
-        <w:t>these activities aim at collecting the already available resources</w:t>
-      </w:r>
-      <w:r>
-        <w:rPr>
-          <w:spacing w:val="1"/>
-          <w:sz w:val="24"/>
-        </w:rPr>
-        <w:t xml:space="preserve"> </w:t>
-      </w:r>
-      <w:r>
-        <w:rPr>
-          <w:sz w:val="24"/>
-        </w:rPr>
-        <w:t>considered for the project.</w:t>
-      </w:r>
-      <w:r>
-        <w:rPr>
-          <w:spacing w:val="1"/>
-          <w:sz w:val="24"/>
-        </w:rPr>
-        <w:t xml:space="preserve"> </w:t>
-      </w:r>
-      <w:r>
-        <w:rPr>
-          <w:sz w:val="24"/>
-        </w:rPr>
-        <w:t xml:space="preserve">More in detail the resources here described, are </w:t>
-      </w:r>
-      <w:r>
-        <w:rPr>
-          <w:sz w:val="24"/>
-        </w:rPr>
-        <w:t>“</w:t>
-      </w:r>
-      <w:r>
-        <w:rPr>
-          <w:sz w:val="24"/>
-        </w:rPr>
-        <w:t>quality and</w:t>
-      </w:r>
-      <w:r>
-        <w:rPr>
-          <w:spacing w:val="1"/>
-          <w:sz w:val="24"/>
-        </w:rPr>
-        <w:t xml:space="preserve"> </w:t>
-      </w:r>
-      <w:r>
-        <w:rPr>
-          <w:sz w:val="24"/>
-        </w:rPr>
-        <w:t>formal” resources (compliant with the quality and reusability guidelines defined by iT</w:t>
-      </w:r>
-      <w:r>
-        <w:rPr>
-          <w:sz w:val="24"/>
-        </w:rPr>
-        <w:t>el</w:t>
-      </w:r>
-      <w:r>
-        <w:rPr>
-          <w:sz w:val="24"/>
-        </w:rPr>
-        <w:t>os.</w:t>
-      </w:r>
-      <w:r>
-        <w:rPr>
-          <w:spacing w:val="1"/>
-          <w:sz w:val="24"/>
-        </w:rPr>
-        <w:t xml:space="preserve"> </w:t>
-      </w:r>
-      <w:r>
-        <w:rPr>
-          <w:sz w:val="24"/>
-        </w:rPr>
-        <w:t>6*, or at least 5*) which don’t need to be processed or created by a data producer.</w:t>
-      </w:r>
-      <w:r>
-        <w:rPr>
-          <w:spacing w:val="1"/>
-          <w:sz w:val="24"/>
-        </w:rPr>
-        <w:t xml:space="preserve"> </w:t>
-      </w:r>
-      <w:r>
-        <w:rPr>
-          <w:sz w:val="24"/>
-        </w:rPr>
-        <w:t>The</w:t>
-      </w:r>
-      <w:r>
-        <w:rPr>
-          <w:spacing w:val="1"/>
-          <w:sz w:val="24"/>
-        </w:rPr>
-        <w:t xml:space="preserve"> </w:t>
-      </w:r>
-      <w:r>
-        <w:rPr>
-          <w:sz w:val="24"/>
-        </w:rPr>
-        <w:t>resources described in this section are those that can be already composed by the data</w:t>
-      </w:r>
-      <w:r>
-        <w:rPr>
-          <w:spacing w:val="1"/>
-          <w:sz w:val="24"/>
-        </w:rPr>
-        <w:t xml:space="preserve"> </w:t>
-      </w:r>
-      <w:r>
-        <w:rPr>
-          <w:sz w:val="24"/>
-        </w:rPr>
-        <w:t>consumer</w:t>
-      </w:r>
-      <w:r>
-        <w:rPr>
-          <w:spacing w:val="-2"/>
-          <w:sz w:val="24"/>
-        </w:rPr>
-        <w:t xml:space="preserve"> </w:t>
-      </w:r>
-      <w:r>
-        <w:rPr>
-          <w:sz w:val="24"/>
-        </w:rPr>
-        <w:t>to</w:t>
-      </w:r>
-      <w:r>
-        <w:rPr>
-          <w:spacing w:val="-1"/>
-          <w:sz w:val="24"/>
-        </w:rPr>
-        <w:t xml:space="preserve"> </w:t>
-      </w:r>
-      <w:r>
-        <w:rPr>
-          <w:sz w:val="24"/>
-        </w:rPr>
-        <w:t>satisfy</w:t>
-      </w:r>
-      <w:r>
-        <w:rPr>
-          <w:spacing w:val="-1"/>
-          <w:sz w:val="24"/>
-        </w:rPr>
-        <w:t xml:space="preserve"> </w:t>
-      </w:r>
-      <w:r>
-        <w:rPr>
-          <w:sz w:val="24"/>
-        </w:rPr>
-        <w:t>the</w:t>
-      </w:r>
-      <w:r>
-        <w:rPr>
-          <w:spacing w:val="-1"/>
-          <w:sz w:val="24"/>
-        </w:rPr>
-        <w:t xml:space="preserve"> </w:t>
-      </w:r>
-      <w:r>
-        <w:rPr>
-          <w:sz w:val="24"/>
-        </w:rPr>
-        <w:t>project’s</w:t>
-      </w:r>
-      <w:r>
-        <w:rPr>
-          <w:spacing w:val="-1"/>
-          <w:sz w:val="24"/>
-        </w:rPr>
-        <w:t xml:space="preserve"> </w:t>
-      </w:r>
-      <w:r>
-        <w:rPr>
-          <w:sz w:val="24"/>
-        </w:rPr>
-        <w:t>purpose.</w:t>
-      </w:r>
-    </w:p>
-    <w:p>
-      <w:pPr>
-        <w:pStyle w:val="ListParagraph"/>
-        <w:numPr>
-          <w:ilvl w:val="2"/>
-          <w:numId w:val="2"/>
-        </w:numPr>
-        <w:tabs>
-          <w:tab w:val="left" w:pos="1051"/>
-        </w:tabs>
-        <w:spacing w:before="202"/>
-        <w:ind w:hanging="234"/>
-        <w:rPr>
-          <w:sz w:val="24"/>
-        </w:rPr>
-      </w:pPr>
-      <w:r>
-        <w:rPr>
-          <w:sz w:val="24"/>
-        </w:rPr>
-        <w:t>Knowledge</w:t>
-      </w:r>
-      <w:r>
-        <w:rPr>
-          <w:spacing w:val="-4"/>
-          <w:sz w:val="24"/>
-        </w:rPr>
-        <w:t xml:space="preserve"> </w:t>
-      </w:r>
-      <w:r>
-        <w:rPr>
-          <w:sz w:val="24"/>
-        </w:rPr>
-        <w:t>layer:</w:t>
-      </w:r>
-    </w:p>
-    <w:p>
-      <w:pPr>
-        <w:pStyle w:val="ListParagraph"/>
-        <w:numPr>
-          <w:ilvl w:val="3"/>
-          <w:numId w:val="2"/>
-        </w:numPr>
-        <w:tabs>
-          <w:tab w:val="left" w:pos="1423"/>
-        </w:tabs>
-        <w:spacing w:before="96"/>
-        <w:rPr>
-          <w:sz w:val="24"/>
-        </w:rPr>
-      </w:pPr>
-      <w:r>
-        <w:rPr>
-          <w:noProof/>
-        </w:rPr>
-        <mc:AlternateContent>
-          <mc:Choice Requires="wpg">
-            <w:drawing>
-              <wp:anchor distT="0" distB="0" distL="114300" distR="114300" simplePos="0" relativeHeight="15730176" behindDoc="0" locked="0" layoutInCell="1" allowOverlap="1" wp14:anchorId="3D60C609" wp14:editId="089FD1F5">
-                <wp:simplePos x="0" y="0"/>
-                <wp:positionH relativeFrom="page">
-                  <wp:posOffset>720090</wp:posOffset>
-                </wp:positionH>
-                <wp:positionV relativeFrom="paragraph">
-                  <wp:posOffset>296545</wp:posOffset>
-                </wp:positionV>
-                <wp:extent cx="6332220" cy="596265"/>
-                <wp:effectExtent l="0" t="0" r="0" b="0"/>
-                <wp:wrapNone/>
-                <wp:docPr id="1369526046" name="Group 2"/>
-                <wp:cNvGraphicFramePr>
-                  <a:graphicFrameLocks xmlns:a="http://schemas.openxmlformats.org/drawingml/2006/main"/>
-                </wp:cNvGraphicFramePr>
-                <a:graphic xmlns:a="http://schemas.openxmlformats.org/drawingml/2006/main">
-                  <a:graphicData uri="http://schemas.microsoft.com/office/word/2010/wordprocessingGroup">
-                    <wpg:wgp>
-                      <wpg:cNvGrpSpPr>
-                        <a:grpSpLocks/>
-                      </wpg:cNvGrpSpPr>
-                      <wpg:grpSpPr bwMode="auto">
-                        <a:xfrm>
-                          <a:off x="0" y="0"/>
-                          <a:ext cx="6332220" cy="596265"/>
-                          <a:chOff x="1134" y="467"/>
-                          <a:chExt cx="9972" cy="939"/>
-                        </a:xfrm>
-                      </wpg:grpSpPr>
-                      <pic:pic xmlns:pic="http://schemas.openxmlformats.org/drawingml/2006/picture">
-                        <pic:nvPicPr>
-                          <pic:cNvPr id="1742950480" name="Picture 4"/>
-                          <pic:cNvPicPr>
-                            <a:picLocks noChangeAspect="1" noChangeArrowheads="1"/>
-                          </pic:cNvPicPr>
-                        </pic:nvPicPr>
-                        <pic:blipFill>
-                          <a:blip r:embed="rId19" cstate="print">
-                            <a:extLst>
-                              <a:ext uri="{28A0092B-C50C-407E-A947-70E740481C1C}">
-                                <a14:useLocalDpi xmlns:a14="http://schemas.microsoft.com/office/drawing/2010/main" val="0"/>
-                              </a:ext>
-                            </a:extLst>
-                          </a:blip>
-                          <a:srcRect/>
-                          <a:stretch>
-                            <a:fillRect/>
-                          </a:stretch>
-                        </pic:blipFill>
-                        <pic:spPr bwMode="auto">
-                          <a:xfrm>
-                            <a:off x="1133" y="466"/>
-                            <a:ext cx="9972" cy="897"/>
-                          </a:xfrm>
-                          <a:prstGeom prst="rect">
-                            <a:avLst/>
-                          </a:prstGeom>
-                          <a:noFill/>
-                          <a:ln>
-                            <a:noFill/>
-                          </a:ln>
-                          <a:extLst>
-                            <a:ext uri="{909E8E84-426E-40DD-AFC4-6F175D3DCCD1}">
-                              <a14:hiddenFill xmlns:a14="http://schemas.microsoft.com/office/drawing/2010/main">
-                                <a:solidFill>
-                                  <a:srgbClr val="FFFFFF"/>
-                                </a:solidFill>
-                              </a14:hiddenFill>
-                            </a:ext>
-                            <a:ext uri="{91240B29-F687-4F45-9708-019B960494DF}">
-                              <a14:hiddenLine xmlns:a14="http://schemas.microsoft.com/office/drawing/2010/main" w="9525">
-                                <a:solidFill>
-                                  <a:srgbClr val="000000"/>
-                                </a:solidFill>
-                                <a:miter lim="800000"/>
-                                <a:headEnd/>
-                                <a:tailEnd/>
-                              </a14:hiddenLine>
-                            </a:ext>
-                          </a:extLst>
-                        </pic:spPr>
-                      </pic:pic>
-                      <wps:wsp>
-                        <wps:cNvPr id="977309765" name="Text Box 3"/>
-                        <wps:cNvSpPr txBox="1">
-                          <a:spLocks noChangeArrowheads="1"/>
-                        </wps:cNvSpPr>
-                        <wps:spPr bwMode="auto">
-                          <a:xfrm>
-                            <a:off x="5665" y="1182"/>
-                            <a:ext cx="929" cy="223"/>
-                          </a:xfrm>
-                          <a:prstGeom prst="rect">
-                            <a:avLst/>
-                          </a:prstGeom>
-                          <a:noFill/>
-                          <a:ln>
-                            <a:noFill/>
-                          </a:ln>
-                          <a:extLst>
-                            <a:ext uri="{909E8E84-426E-40DD-AFC4-6F175D3DCCD1}">
-                              <a14:hiddenFill xmlns:a14="http://schemas.microsoft.com/office/drawing/2010/main">
-                                <a:solidFill>
-                                  <a:srgbClr val="FFFFFF"/>
-                                </a:solidFill>
-                              </a14:hiddenFill>
-                            </a:ext>
-                            <a:ext uri="{91240B29-F687-4F45-9708-019B960494DF}">
-                              <a14:hiddenLine xmlns:a14="http://schemas.microsoft.com/office/drawing/2010/main" w="9525">
-                                <a:solidFill>
-                                  <a:srgbClr val="000000"/>
-                                </a:solidFill>
-                                <a:miter lim="800000"/>
-                                <a:headEnd/>
-                                <a:tailEnd/>
-                              </a14:hiddenLine>
-                            </a:ext>
-                          </a:extLst>
-                        </wps:spPr>
-                        <wps:txbx>
-                          <w:txbxContent>
-                            <w:p>
-                              <w:pPr>
-                                <w:spacing w:line="223" w:lineRule="exact"/>
-                                <w:rPr>
-                                  <w:sz w:val="20"/>
-                                </w:rPr>
-                              </w:pPr>
-                              <w:r>
-                                <w:rPr>
-                                  <w:sz w:val="20"/>
-                                </w:rPr>
-                                <w:t>Page</w:t>
-                              </w:r>
-                              <w:r>
-                                <w:rPr>
-                                  <w:spacing w:val="-2"/>
-                                  <w:sz w:val="20"/>
-                                </w:rPr>
-                                <w:t xml:space="preserve"> </w:t>
-                              </w:r>
-                              <w:r>
-                                <w:rPr>
-                                  <w:sz w:val="20"/>
-                                </w:rPr>
-                                <w:t>3</w:t>
-                              </w:r>
-                              <w:r>
-                                <w:rPr>
-                                  <w:spacing w:val="-2"/>
-                                  <w:sz w:val="20"/>
-                                </w:rPr>
-                                <w:t xml:space="preserve"> </w:t>
-                              </w:r>
-                              <w:r>
-                                <w:rPr>
-                                  <w:sz w:val="20"/>
-                                </w:rPr>
-                                <w:t>/</w:t>
-                              </w:r>
-                              <w:r>
-                                <w:rPr>
-                                  <w:spacing w:val="-2"/>
-                                  <w:sz w:val="20"/>
-                                </w:rPr>
-                                <w:t xml:space="preserve"> </w:t>
-                              </w:r>
-                              <w:hyperlink w:anchor="_bookmark11" w:history="1">
-                                <w:r>
-                                  <w:rPr>
-                                    <w:sz w:val="20"/>
-                                  </w:rPr>
-                                  <w:t>7</w:t>
-                                </w:r>
-                              </w:hyperlink>
-                            </w:p>
-                          </w:txbxContent>
-                        </wps:txbx>
-                        <wps:bodyPr rot="0" vert="horz" wrap="square" lIns="0" tIns="0" rIns="0" bIns="0" anchor="t" anchorCtr="0" upright="1">
-                          <a:noAutofit/>
-                        </wps:bodyPr>
-                      </wps:wsp>
-                    </wpg:wgp>
-                  </a:graphicData>
-                </a:graphic>
-                <wp14:sizeRelH relativeFrom="page">
-                  <wp14:pctWidth>0</wp14:pctWidth>
-                </wp14:sizeRelH>
-                <wp14:sizeRelV relativeFrom="page">
-                  <wp14:pctHeight>0</wp14:pctHeight>
-                </wp14:sizeRelV>
-              </wp:anchor>
-            </w:drawing>
-          </mc:Choice>
-          <mc:Fallback>
-            <w:pict>
-              <v:group w14:anchorId="3D60C609" id="Group 2" o:spid="_x0000_s1026" style="position:absolute;left:0;text-align:left;margin-left:56.7pt;margin-top:23.35pt;width:498.6pt;height:46.95pt;z-index:15730176;mso-position-horizontal-relative:page" coordorigin="1134,467" coordsize="9972,939" o:gfxdata="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">
-                <v:shapetype id="_x0000_t75" coordsize="21600,21600" o:spt="75" o:preferrelative="t" path="m@4@5l@4@11@9@11@9@5xe" filled="f" stroked="f">
-                  <v:stroke joinstyle="miter"/>
-                  <v:formulas>
-                    <v:f eqn="if lineDrawn pixelLineWidth 0"/>
-                    <v:f eqn="sum @0 1 0"/>
-                    <v:f eqn="sum 0 0 @1"/>
-                    <v:f eqn="prod @2 1 2"/>
-                    <v:f eqn="prod @3 21600 pixelWidth"/>
-                    <v:f eqn="prod @3 21600 pixelHeight"/>
-                    <v:f eqn="sum @0 0 1"/>
-                    <v:f eqn="prod @6 1 2"/>
-                    <v:f eqn="prod @7 21600 pixelWidth"/>
-                    <v:f eqn="sum @8 21600 0"/>
-                    <v:f eqn="prod @7 21600 pixelHeight"/>
-                    <v:f eqn="sum @10 21600 0"/>
-                  </v:formulas>
-                  <v:path o:extrusionok="f" gradientshapeok="t" o:connecttype="rect"/>
-                  <o:lock v:ext="edit" aspectratio="t"/>
-                </v:shapetype>
-                <v:shape id="Picture 4" o:spid="_x0000_s1027" type="#_x0000_t75" style="position:absolute;left:1133;top:466;width:9972;height:897;visibility:visible;mso-wrap-style:square" o:gfxdata="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">
-                  <v:imagedata r:id="rId20" o:title=""/>
-                </v:shape>
-                <v:shapetype id="_x0000_t202" coordsize="21600,21600" o:spt="202" path="m,l,21600r21600,l21600,xe">
-                  <v:stroke joinstyle="miter"/>
-                  <v:path gradientshapeok="t" o:connecttype="rect"/>
-                </v:shapetype>
-                <v:shape id="Text Box 3" o:spid="_x0000_s1028" type="#_x0000_t202" style="position:absolute;left:5665;top:1182;width:929;height:223;visibility:visible;mso-wrap-style:square;v-text-anchor:top" o:gfxdata="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" filled="f" stroked="f">
-                  <v:textbox inset="0,0,0,0">
-                    <w:txbxContent>
-                      <w:p>
-                        <w:pPr>
-                          <w:spacing w:line="223" w:lineRule="exact"/>
-                          <w:rPr>
-                            <w:sz w:val="20"/>
-                          </w:rPr>
-                        </w:pPr>
-                        <w:r>
-                          <w:rPr>
-                            <w:sz w:val="20"/>
-                          </w:rPr>
-                          <w:t>Page</w:t>
-                        </w:r>
-                        <w:r>
-                          <w:rPr>
-                            <w:spacing w:val="-2"/>
-                            <w:sz w:val="20"/>
-                          </w:rPr>
-                          <w:t xml:space="preserve"> </w:t>
-                        </w:r>
-                        <w:r>
-                          <w:rPr>
-                            <w:sz w:val="20"/>
-                          </w:rPr>
-                          <w:t>3</w:t>
-                        </w:r>
-                        <w:r>
-                          <w:rPr>
-                            <w:spacing w:val="-2"/>
-                            <w:sz w:val="20"/>
-                          </w:rPr>
-                          <w:t xml:space="preserve"> </w:t>
-                        </w:r>
-                        <w:r>
-                          <w:rPr>
-                            <w:sz w:val="20"/>
-                          </w:rPr>
-                          <w:t>/</w:t>
-                        </w:r>
-                        <w:r>
-                          <w:rPr>
-                            <w:spacing w:val="-2"/>
-                            <w:sz w:val="20"/>
-                          </w:rPr>
-                          <w:t xml:space="preserve"> </w:t>
-                        </w:r>
-                        <w:hyperlink w:anchor="_bookmark11" w:history="1">
-                          <w:r>
-                            <w:rPr>
-                              <w:sz w:val="20"/>
-                            </w:rPr>
-                            <w:t>7</w:t>
-                          </w:r>
-                        </w:hyperlink>
-                      </w:p>
-                    </w:txbxContent>
-                  </v:textbox>
-                </v:shape>
-                <w10:wrap anchorx="page"/>
-              </v:group>
-            </w:pict>
-          </mc:Fallback>
-        </mc:AlternateContent>
-      </w:r>
-      <w:r>
-        <w:rPr>
-          <w:sz w:val="24"/>
-        </w:rPr>
-        <w:t>Sources</w:t>
-      </w:r>
-      <w:r>
-        <w:rPr>
-          <w:spacing w:val="-5"/>
-          <w:sz w:val="24"/>
-        </w:rPr>
-        <w:t xml:space="preserve"> </w:t>
-      </w:r>
-      <w:r>
-        <w:rPr>
-          <w:sz w:val="24"/>
-        </w:rPr>
-        <w:t>description</w:t>
-      </w:r>
-    </w:p>
-    <w:p>
-      <w:pPr>
-        <w:rPr>
-          <w:sz w:val="24"/>
-        </w:rPr>
         <w:sectPr>
-          <w:footerReference w:type="default" r:id="rId21"/>
+          <w:footerReference w:type="default" r:id="rId26"/>
           <w:pgSz w:w="12240" w:h="15840"/>
           <w:pgMar w:top="1020" w:right="720" w:bottom="280" w:left="1020" w:header="444" w:footer="0" w:gutter="0"/>
           <w:cols w:space="720"/>
         </w:sectPr>
       </w:pPr>
-    </w:p>
-    <w:p>
-      <w:pPr>
-        <w:pStyle w:val="ListParagraph"/>
-        <w:numPr>
-          <w:ilvl w:val="3"/>
-          <w:numId w:val="2"/>
-        </w:numPr>
-        <w:tabs>
-          <w:tab w:val="left" w:pos="1423"/>
-        </w:tabs>
-        <w:spacing w:before="123" w:line="184" w:lineRule="auto"/>
-        <w:rPr>
-          <w:sz w:val="24"/>
-        </w:rPr>
-      </w:pPr>
-      <w:r>
-        <w:rPr>
-          <w:sz w:val="24"/>
-        </w:rPr>
-        <w:lastRenderedPageBreak/>
-        <w:t>Formal</w:t>
-      </w:r>
-      <w:r>
-        <w:rPr>
-          <w:spacing w:val="-5"/>
-          <w:sz w:val="24"/>
-        </w:rPr>
-        <w:t xml:space="preserve"> </w:t>
-      </w:r>
-      <w:r>
-        <w:rPr>
-          <w:sz w:val="24"/>
-        </w:rPr>
-        <w:t>resources</w:t>
-      </w:r>
-      <w:r>
-        <w:rPr>
-          <w:spacing w:val="-4"/>
-          <w:sz w:val="24"/>
-        </w:rPr>
-        <w:t xml:space="preserve"> </w:t>
-      </w:r>
-      <w:r>
-        <w:rPr>
-          <w:sz w:val="24"/>
-        </w:rPr>
-        <w:t>collection;</w:t>
-      </w:r>
-    </w:p>
-    <w:p>
-      <w:pPr>
-        <w:pStyle w:val="ListParagraph"/>
-        <w:numPr>
-          <w:ilvl w:val="3"/>
-          <w:numId w:val="2"/>
-        </w:numPr>
-        <w:tabs>
-          <w:tab w:val="left" w:pos="1423"/>
-        </w:tabs>
-        <w:spacing w:before="30" w:line="160" w:lineRule="auto"/>
-        <w:rPr>
-          <w:sz w:val="24"/>
-        </w:rPr>
-      </w:pPr>
-      <w:r>
-        <w:rPr>
-          <w:sz w:val="24"/>
-        </w:rPr>
-        <w:t>Formal</w:t>
-      </w:r>
-      <w:r>
-        <w:rPr>
-          <w:spacing w:val="-4"/>
-          <w:sz w:val="24"/>
-        </w:rPr>
-        <w:t xml:space="preserve"> </w:t>
-      </w:r>
-      <w:r>
-        <w:rPr>
-          <w:sz w:val="24"/>
-        </w:rPr>
-        <w:t>resources</w:t>
-      </w:r>
-      <w:r>
-        <w:rPr>
-          <w:spacing w:val="-4"/>
-          <w:sz w:val="24"/>
-        </w:rPr>
-        <w:t xml:space="preserve"> </w:t>
-      </w:r>
-      <w:r>
-        <w:rPr>
-          <w:sz w:val="24"/>
-        </w:rPr>
-        <w:t>classification</w:t>
-      </w:r>
-      <w:r>
-        <w:rPr>
-          <w:spacing w:val="-4"/>
-          <w:sz w:val="24"/>
-        </w:rPr>
-        <w:t xml:space="preserve"> </w:t>
-      </w:r>
-      <w:r>
-        <w:rPr>
-          <w:sz w:val="24"/>
-        </w:rPr>
-        <w:t>over</w:t>
-      </w:r>
-      <w:r>
-        <w:rPr>
-          <w:spacing w:val="-4"/>
-          <w:sz w:val="24"/>
-        </w:rPr>
-        <w:t xml:space="preserve"> </w:t>
-      </w:r>
-      <w:r>
-        <w:rPr>
-          <w:sz w:val="24"/>
-        </w:rPr>
-        <w:t>common,</w:t>
-      </w:r>
-      <w:r>
-        <w:rPr>
-          <w:spacing w:val="-4"/>
-          <w:sz w:val="24"/>
-        </w:rPr>
-        <w:t xml:space="preserve"> </w:t>
-      </w:r>
-      <w:r>
-        <w:rPr>
-          <w:sz w:val="24"/>
-        </w:rPr>
-        <w:t>core</w:t>
-      </w:r>
-      <w:r>
-        <w:rPr>
-          <w:spacing w:val="-4"/>
-          <w:sz w:val="24"/>
-        </w:rPr>
-        <w:t xml:space="preserve"> </w:t>
-      </w:r>
-      <w:r>
-        <w:rPr>
-          <w:sz w:val="24"/>
-        </w:rPr>
-        <w:t>and</w:t>
-      </w:r>
-      <w:r>
-        <w:rPr>
-          <w:spacing w:val="-4"/>
-          <w:sz w:val="24"/>
-        </w:rPr>
-        <w:t xml:space="preserve"> </w:t>
-      </w:r>
-      <w:r>
-        <w:rPr>
-          <w:sz w:val="24"/>
-        </w:rPr>
-        <w:t>contextual</w:t>
-      </w:r>
-    </w:p>
-    <w:p>
-      <w:pPr>
-        <w:pStyle w:val="ListParagraph"/>
-        <w:numPr>
-          <w:ilvl w:val="2"/>
-          <w:numId w:val="2"/>
-        </w:numPr>
-        <w:tabs>
-          <w:tab w:val="left" w:pos="1051"/>
-        </w:tabs>
-        <w:spacing w:before="28"/>
-        <w:ind w:hanging="234"/>
-        <w:rPr>
-          <w:sz w:val="24"/>
-        </w:rPr>
-      </w:pPr>
-      <w:r>
-        <w:rPr>
-          <w:sz w:val="24"/>
-        </w:rPr>
-        <w:t>Data</w:t>
-      </w:r>
-      <w:r>
-        <w:rPr>
-          <w:spacing w:val="-3"/>
-          <w:sz w:val="24"/>
-        </w:rPr>
-        <w:t xml:space="preserve"> </w:t>
-      </w:r>
-      <w:r>
-        <w:rPr>
-          <w:sz w:val="24"/>
-        </w:rPr>
-        <w:t>layer:</w:t>
-      </w:r>
-    </w:p>
-    <w:p>
-      <w:pPr>
-        <w:pStyle w:val="ListParagraph"/>
-        <w:numPr>
-          <w:ilvl w:val="3"/>
-          <w:numId w:val="2"/>
-        </w:numPr>
-        <w:tabs>
-          <w:tab w:val="left" w:pos="1423"/>
-        </w:tabs>
-        <w:spacing w:before="138" w:line="184" w:lineRule="auto"/>
-        <w:rPr>
-          <w:sz w:val="24"/>
-        </w:rPr>
-      </w:pPr>
-      <w:r>
-        <w:rPr>
-          <w:sz w:val="24"/>
-        </w:rPr>
-        <w:t>Sources</w:t>
-      </w:r>
-      <w:r>
-        <w:rPr>
-          <w:spacing w:val="-5"/>
-          <w:sz w:val="24"/>
-        </w:rPr>
-        <w:t xml:space="preserve"> </w:t>
-      </w:r>
-      <w:r>
-        <w:rPr>
-          <w:sz w:val="24"/>
-        </w:rPr>
-        <w:t>description</w:t>
-      </w:r>
-    </w:p>
-    <w:p>
-      <w:pPr>
-        <w:pStyle w:val="ListParagraph"/>
-        <w:numPr>
-          <w:ilvl w:val="3"/>
-          <w:numId w:val="2"/>
-        </w:numPr>
-        <w:tabs>
-          <w:tab w:val="left" w:pos="1423"/>
-        </w:tabs>
-        <w:spacing w:before="30" w:line="160" w:lineRule="auto"/>
-        <w:rPr>
-          <w:sz w:val="24"/>
-        </w:rPr>
-      </w:pPr>
-      <w:r>
-        <w:rPr>
-          <w:sz w:val="24"/>
-        </w:rPr>
-        <w:t>Formal</w:t>
-      </w:r>
-      <w:r>
-        <w:rPr>
-          <w:spacing w:val="-5"/>
-          <w:sz w:val="24"/>
-        </w:rPr>
-        <w:t xml:space="preserve"> </w:t>
-      </w:r>
-      <w:r>
-        <w:rPr>
-          <w:sz w:val="24"/>
-        </w:rPr>
-        <w:t>resources</w:t>
-      </w:r>
-      <w:r>
-        <w:rPr>
-          <w:spacing w:val="-4"/>
-          <w:sz w:val="24"/>
-        </w:rPr>
-        <w:t xml:space="preserve"> </w:t>
-      </w:r>
-      <w:r>
-        <w:rPr>
-          <w:sz w:val="24"/>
-        </w:rPr>
-        <w:t>collection;</w:t>
-      </w:r>
-    </w:p>
-    <w:p>
-      <w:pPr>
-        <w:pStyle w:val="ListParagraph"/>
-        <w:numPr>
-          <w:ilvl w:val="3"/>
-          <w:numId w:val="2"/>
-        </w:numPr>
-        <w:tabs>
-          <w:tab w:val="left" w:pos="1423"/>
-        </w:tabs>
-        <w:spacing w:before="37" w:line="175" w:lineRule="auto"/>
-        <w:rPr>
-          <w:sz w:val="24"/>
-        </w:rPr>
-      </w:pPr>
-      <w:r>
-        <w:rPr>
-          <w:sz w:val="24"/>
-        </w:rPr>
-        <w:t>Formal</w:t>
-      </w:r>
-      <w:r>
-        <w:rPr>
-          <w:spacing w:val="-4"/>
-          <w:sz w:val="24"/>
-        </w:rPr>
-        <w:t xml:space="preserve"> </w:t>
-      </w:r>
-      <w:r>
-        <w:rPr>
-          <w:sz w:val="24"/>
-        </w:rPr>
-        <w:t>resources</w:t>
-      </w:r>
-      <w:r>
-        <w:rPr>
-          <w:spacing w:val="-4"/>
-          <w:sz w:val="24"/>
-        </w:rPr>
-        <w:t xml:space="preserve"> </w:t>
-      </w:r>
-      <w:r>
-        <w:rPr>
-          <w:sz w:val="24"/>
-        </w:rPr>
-        <w:t>classification</w:t>
-      </w:r>
-      <w:r>
-        <w:rPr>
-          <w:spacing w:val="-4"/>
-          <w:sz w:val="24"/>
-        </w:rPr>
-        <w:t xml:space="preserve"> </w:t>
-      </w:r>
-      <w:r>
-        <w:rPr>
-          <w:sz w:val="24"/>
-        </w:rPr>
-        <w:t>over</w:t>
-      </w:r>
-      <w:r>
-        <w:rPr>
-          <w:spacing w:val="-4"/>
-          <w:sz w:val="24"/>
-        </w:rPr>
-        <w:t xml:space="preserve"> </w:t>
-      </w:r>
-      <w:r>
-        <w:rPr>
-          <w:sz w:val="24"/>
-        </w:rPr>
-        <w:t>common,</w:t>
-      </w:r>
-      <w:r>
-        <w:rPr>
-          <w:spacing w:val="-4"/>
-          <w:sz w:val="24"/>
-        </w:rPr>
-        <w:t xml:space="preserve"> </w:t>
-      </w:r>
-      <w:r>
-        <w:rPr>
-          <w:sz w:val="24"/>
-        </w:rPr>
-        <w:t>core</w:t>
-      </w:r>
-      <w:r>
-        <w:rPr>
-          <w:spacing w:val="-4"/>
-          <w:sz w:val="24"/>
-        </w:rPr>
-        <w:t xml:space="preserve"> </w:t>
-      </w:r>
-      <w:r>
-        <w:rPr>
-          <w:sz w:val="24"/>
-        </w:rPr>
-        <w:t>and</w:t>
-      </w:r>
-      <w:r>
-        <w:rPr>
-          <w:spacing w:val="-4"/>
-          <w:sz w:val="24"/>
-        </w:rPr>
-        <w:t xml:space="preserve"> </w:t>
-      </w:r>
-      <w:r>
-        <w:rPr>
-          <w:sz w:val="24"/>
-        </w:rPr>
-        <w:t>contextual</w:t>
-      </w:r>
-    </w:p>
-    <w:p>
-      <w:pPr>
-        <w:pStyle w:val="BodyText"/>
-        <w:spacing w:before="139" w:line="254" w:lineRule="auto"/>
-        <w:ind w:left="113" w:right="411"/>
-        <w:jc w:val="both"/>
-      </w:pPr>
-      <w:r>
-        <w:t>The</w:t>
-      </w:r>
-      <w:r>
-        <w:rPr>
-          <w:spacing w:val="-3"/>
-        </w:rPr>
-        <w:t xml:space="preserve"> </w:t>
-      </w:r>
-      <w:r>
-        <w:t>report</w:t>
-      </w:r>
-      <w:r>
-        <w:rPr>
-          <w:spacing w:val="-2"/>
-        </w:rPr>
-        <w:t xml:space="preserve"> </w:t>
-      </w:r>
-      <w:r>
-        <w:t>of</w:t>
-      </w:r>
-      <w:r>
-        <w:rPr>
-          <w:spacing w:val="-3"/>
-        </w:rPr>
-        <w:t xml:space="preserve"> </w:t>
-      </w:r>
-      <w:r>
-        <w:t>the</w:t>
-      </w:r>
-      <w:r>
-        <w:rPr>
-          <w:spacing w:val="-3"/>
-        </w:rPr>
-        <w:t xml:space="preserve"> </w:t>
-      </w:r>
-      <w:r>
-        <w:t>work</w:t>
-      </w:r>
-      <w:r>
-        <w:rPr>
-          <w:spacing w:val="-2"/>
-        </w:rPr>
-        <w:t xml:space="preserve"> </w:t>
-      </w:r>
-      <w:r>
-        <w:t>done</w:t>
-      </w:r>
-      <w:r>
-        <w:rPr>
-          <w:spacing w:val="-3"/>
-        </w:rPr>
-        <w:t xml:space="preserve"> </w:t>
-      </w:r>
-      <w:r>
-        <w:t>during</w:t>
-      </w:r>
-      <w:r>
-        <w:rPr>
-          <w:spacing w:val="-2"/>
-        </w:rPr>
-        <w:t xml:space="preserve"> </w:t>
-      </w:r>
-      <w:r>
-        <w:t>the</w:t>
-      </w:r>
-      <w:r>
-        <w:rPr>
-          <w:spacing w:val="-3"/>
-        </w:rPr>
-        <w:t xml:space="preserve"> </w:t>
-      </w:r>
-      <w:r>
-        <w:t>first</w:t>
-      </w:r>
-      <w:r>
-        <w:rPr>
-          <w:spacing w:val="-2"/>
-        </w:rPr>
-        <w:t xml:space="preserve"> </w:t>
-      </w:r>
-      <w:r>
-        <w:t>phase</w:t>
-      </w:r>
-      <w:r>
-        <w:rPr>
-          <w:spacing w:val="-2"/>
-        </w:rPr>
-        <w:t xml:space="preserve"> </w:t>
-      </w:r>
-      <w:r>
-        <w:t>of</w:t>
-      </w:r>
-      <w:r>
-        <w:rPr>
-          <w:spacing w:val="-3"/>
-        </w:rPr>
-        <w:t xml:space="preserve"> </w:t>
-      </w:r>
-      <w:r>
-        <w:t>the</w:t>
-      </w:r>
-      <w:r>
-        <w:rPr>
-          <w:spacing w:val="-2"/>
-        </w:rPr>
-        <w:t xml:space="preserve"> </w:t>
-      </w:r>
-      <w:r>
-        <w:t>methodology,</w:t>
-      </w:r>
-      <w:r>
-        <w:rPr>
-          <w:spacing w:val="-2"/>
-        </w:rPr>
-        <w:t xml:space="preserve"> </w:t>
-      </w:r>
-      <w:r>
-        <w:t>has</w:t>
-      </w:r>
-      <w:r>
-        <w:rPr>
-          <w:spacing w:val="-3"/>
-        </w:rPr>
-        <w:t xml:space="preserve"> </w:t>
-      </w:r>
-      <w:r>
-        <w:t>to</w:t>
-      </w:r>
-      <w:r>
-        <w:rPr>
-          <w:spacing w:val="-1"/>
-        </w:rPr>
-        <w:t xml:space="preserve"> </w:t>
-      </w:r>
-      <w:r>
-        <w:t>includes</w:t>
-      </w:r>
-      <w:r>
-        <w:rPr>
-          <w:spacing w:val="-3"/>
-        </w:rPr>
-        <w:t xml:space="preserve"> </w:t>
-      </w:r>
-      <w:r>
-        <w:t>also</w:t>
-      </w:r>
-      <w:r>
-        <w:rPr>
-          <w:spacing w:val="-2"/>
-        </w:rPr>
-        <w:t xml:space="preserve"> </w:t>
-      </w:r>
-      <w:r>
-        <w:t>the</w:t>
-      </w:r>
-      <w:r>
-        <w:rPr>
-          <w:spacing w:val="-65"/>
-        </w:rPr>
-        <w:t xml:space="preserve"> </w:t>
-      </w:r>
-      <w:r>
-        <w:t>description</w:t>
-      </w:r>
-      <w:r>
-        <w:rPr>
-          <w:spacing w:val="-4"/>
-        </w:rPr>
-        <w:t xml:space="preserve"> </w:t>
-      </w:r>
-      <w:r>
-        <w:t>of</w:t>
-      </w:r>
-      <w:r>
-        <w:rPr>
-          <w:spacing w:val="-3"/>
-        </w:rPr>
-        <w:t xml:space="preserve"> </w:t>
-      </w:r>
-      <w:r>
-        <w:t>the</w:t>
-      </w:r>
-      <w:r>
-        <w:rPr>
-          <w:spacing w:val="-3"/>
-        </w:rPr>
-        <w:t xml:space="preserve"> </w:t>
-      </w:r>
-      <w:r>
-        <w:t>different</w:t>
-      </w:r>
-      <w:r>
-        <w:rPr>
-          <w:spacing w:val="-3"/>
-        </w:rPr>
-        <w:t xml:space="preserve"> </w:t>
-      </w:r>
-      <w:r>
-        <w:t>choices</w:t>
-      </w:r>
-      <w:r>
-        <w:rPr>
-          <w:spacing w:val="-3"/>
-        </w:rPr>
-        <w:t xml:space="preserve"> </w:t>
-      </w:r>
-      <w:r>
-        <w:t>made,</w:t>
-      </w:r>
-      <w:r>
-        <w:rPr>
-          <w:spacing w:val="-4"/>
-        </w:rPr>
-        <w:t xml:space="preserve"> </w:t>
-      </w:r>
-      <w:r>
-        <w:t>with</w:t>
-      </w:r>
-      <w:r>
-        <w:rPr>
-          <w:spacing w:val="-3"/>
-        </w:rPr>
-        <w:t xml:space="preserve"> </w:t>
-      </w:r>
-      <w:r>
-        <w:t>their</w:t>
-      </w:r>
-      <w:r>
-        <w:rPr>
-          <w:spacing w:val="-3"/>
-        </w:rPr>
-        <w:t xml:space="preserve"> </w:t>
-      </w:r>
-      <w:r>
-        <w:t>strong</w:t>
-      </w:r>
-      <w:r>
-        <w:rPr>
-          <w:spacing w:val="-3"/>
-        </w:rPr>
-        <w:t xml:space="preserve"> </w:t>
-      </w:r>
-      <w:r>
-        <w:t>and</w:t>
-      </w:r>
-      <w:r>
-        <w:rPr>
-          <w:spacing w:val="-3"/>
-        </w:rPr>
-        <w:t xml:space="preserve"> </w:t>
-      </w:r>
-      <w:r>
-        <w:t>weak</w:t>
-      </w:r>
-      <w:r>
-        <w:rPr>
-          <w:spacing w:val="-3"/>
-        </w:rPr>
-        <w:t xml:space="preserve"> </w:t>
-      </w:r>
-      <w:r>
-        <w:t>points.</w:t>
-      </w:r>
-      <w:r>
-        <w:rPr>
-          <w:spacing w:val="18"/>
-        </w:rPr>
-        <w:t xml:space="preserve"> </w:t>
-      </w:r>
-      <w:r>
-        <w:t>In</w:t>
-      </w:r>
-      <w:r>
-        <w:rPr>
-          <w:spacing w:val="-3"/>
-        </w:rPr>
-        <w:t xml:space="preserve"> </w:t>
-      </w:r>
-      <w:r>
-        <w:t>other</w:t>
-      </w:r>
-      <w:r>
-        <w:rPr>
-          <w:spacing w:val="-4"/>
-        </w:rPr>
-        <w:t xml:space="preserve"> </w:t>
-      </w:r>
-      <w:proofErr w:type="gramStart"/>
-      <w:r>
-        <w:t>words</w:t>
-      </w:r>
-      <w:proofErr w:type="gramEnd"/>
-      <w:r>
-        <w:rPr>
-          <w:spacing w:val="-3"/>
-        </w:rPr>
-        <w:t xml:space="preserve"> </w:t>
-      </w:r>
-      <w:r>
-        <w:t>the</w:t>
-      </w:r>
-      <w:r>
-        <w:rPr>
-          <w:spacing w:val="-64"/>
-        </w:rPr>
-        <w:t xml:space="preserve"> </w:t>
-      </w:r>
-      <w:r>
-        <w:t>report should provide to the reader, a clear description of the reasoning conducted by all the</w:t>
-      </w:r>
-      <w:bookmarkStart w:id="12" w:name="Language_Definition"/>
-      <w:bookmarkEnd w:id="12"/>
-      <w:r>
-        <w:rPr>
-          <w:spacing w:val="1"/>
-        </w:rPr>
-        <w:t xml:space="preserve"> </w:t>
-      </w:r>
-      <w:bookmarkStart w:id="13" w:name="_bookmark7"/>
-      <w:bookmarkEnd w:id="13"/>
-      <w:r>
-        <w:t>different</w:t>
-      </w:r>
-      <w:r>
-        <w:rPr>
-          <w:spacing w:val="-2"/>
-        </w:rPr>
-        <w:t xml:space="preserve"> </w:t>
-      </w:r>
-      <w:r>
-        <w:t>team</w:t>
-      </w:r>
-      <w:r>
-        <w:rPr>
-          <w:spacing w:val="-1"/>
-        </w:rPr>
-        <w:t xml:space="preserve"> </w:t>
-      </w:r>
-      <w:r>
-        <w:t>members.</w:t>
-      </w:r>
     </w:p>
     <w:p>
       <w:pPr>
@@ -10847,8 +8804,21 @@
         <w:t>the</w:t>
       </w:r>
       <w:r>
-        <w:t xml:space="preserve"> ‘bus_stop’ concept as ConceptID</w:t>
-      </w:r>
+        <w:t xml:space="preserve"> ‘</w:t>
+      </w:r>
+      <w:proofErr w:type="spellStart"/>
+      <w:r>
+        <w:t>bus_stop</w:t>
+      </w:r>
+      <w:proofErr w:type="spellEnd"/>
+      <w:r>
+        <w:t xml:space="preserve">’ concept as </w:t>
+      </w:r>
+      <w:proofErr w:type="spellStart"/>
+      <w:r>
+        <w:t>ConceptID</w:t>
+      </w:r>
+      <w:proofErr w:type="spellEnd"/>
       <w:r>
         <w:t xml:space="preserve"> </w:t>
       </w:r>
@@ -10856,7 +8826,15 @@
         <w:t xml:space="preserve">and </w:t>
       </w:r>
       <w:r>
-        <w:t>its description as Gloss-en.</w:t>
+        <w:t>its description as Gloss-</w:t>
+      </w:r>
+      <w:proofErr w:type="spellStart"/>
+      <w:r>
+        <w:t>en</w:t>
+      </w:r>
+      <w:proofErr w:type="spellEnd"/>
+      <w:r>
+        <w:t>.</w:t>
       </w:r>
     </w:p>
     <w:p>
@@ -10937,6 +8915,7 @@
         <w:ind w:right="411"/>
         <w:jc w:val="both"/>
       </w:pPr>
+      <w:proofErr w:type="spellStart"/>
       <w:r>
         <w:t>b</w:t>
       </w:r>
@@ -10944,11 +8923,11 @@
         <w:t>us</w:t>
       </w:r>
       <w:r>
-        <w:t xml:space="preserve">_guideway – A busway where the vehicle guided by the way (though not a </w:t>
-      </w:r>
-      <w:r>
-        <w:lastRenderedPageBreak/>
-        <w:t>railway) and is not suitable for other traffic.</w:t>
+        <w:t>_guideway</w:t>
+      </w:r>
+      <w:proofErr w:type="spellEnd"/>
+      <w:r>
+        <w:t xml:space="preserve"> – A busway where the vehicle guided by the way (though not a railway) and is not suitable for other traffic.</w:t>
       </w:r>
     </w:p>
     <w:p>
@@ -10959,7 +8938,15 @@
         <w:jc w:val="both"/>
       </w:pPr>
       <w:r>
-        <w:t>We thought that 'busway' and 'lane' define parts of the road where buses travel. Therefore, we chose the 'bus_guideway' definition for the 'bus trip' concept.</w:t>
+        <w:t>We thought that 'busway' and 'lane' define parts of the road where buses travel. Therefore, we chose the '</w:t>
+      </w:r>
+      <w:proofErr w:type="spellStart"/>
+      <w:r>
+        <w:t>bus_guideway</w:t>
+      </w:r>
+      <w:proofErr w:type="spellEnd"/>
+      <w:r>
+        <w:t>' definition for the 'bus trip' concept.</w:t>
       </w:r>
     </w:p>
     <w:p>
@@ -10985,7 +8972,31 @@
         <w:jc w:val="both"/>
       </w:pPr>
       <w:r>
-        <w:t>We found a definition that fits our 'position' concept on the OSM page. We collected the link of the page of the 'stop_position' as ConceptID and its description as Gloss-en.</w:t>
+        <w:t>We found a definition that fits our 'position' concept on the OSM page. We collected the link of the page of the '</w:t>
+      </w:r>
+      <w:proofErr w:type="spellStart"/>
+      <w:r>
+        <w:t>stop_position</w:t>
+      </w:r>
+      <w:proofErr w:type="spellEnd"/>
+      <w:r>
+        <w:t xml:space="preserve">' as </w:t>
+      </w:r>
+      <w:proofErr w:type="spellStart"/>
+      <w:r>
+        <w:t>ConceptID</w:t>
+      </w:r>
+      <w:proofErr w:type="spellEnd"/>
+      <w:r>
+        <w:t xml:space="preserve"> and its description as Gloss-</w:t>
+      </w:r>
+      <w:proofErr w:type="spellStart"/>
+      <w:r>
+        <w:t>en</w:t>
+      </w:r>
+      <w:proofErr w:type="spellEnd"/>
+      <w:r>
+        <w:t>.</w:t>
       </w:r>
     </w:p>
     <w:p>
@@ -11000,6 +9011,7 @@
         <w:jc w:val="both"/>
       </w:pPr>
       <w:r>
+        <w:lastRenderedPageBreak/>
         <w:t>Transportation company</w:t>
       </w:r>
     </w:p>
@@ -11017,7 +9029,15 @@
         <w:t xml:space="preserve">. </w:t>
       </w:r>
       <w:r>
-        <w:t>We set the ConceptID using our team-assigned range and wrote a gloss for the new definition.</w:t>
+        <w:t xml:space="preserve">We set the </w:t>
+      </w:r>
+      <w:proofErr w:type="spellStart"/>
+      <w:r>
+        <w:t>ConceptID</w:t>
+      </w:r>
+      <w:proofErr w:type="spellEnd"/>
+      <w:r>
+        <w:t xml:space="preserve"> using our team-assigned range and wrote a gloss for the new definition.</w:t>
       </w:r>
     </w:p>
     <w:p>
@@ -11043,7 +9063,15 @@
         <w:jc w:val="both"/>
       </w:pPr>
       <w:r>
-        <w:t>We found a definition that matches our 'passenger' concept on the UKC page and collected the gloss. However, we couldn’t find the link to the page that leads to that definition. We then set the ConceptID using our team-assigned range.</w:t>
+        <w:t xml:space="preserve">We found a definition that matches our 'passenger' concept on the UKC page and collected the gloss. However, we couldn’t find the link to the page that leads to that definition. We then set the </w:t>
+      </w:r>
+      <w:proofErr w:type="spellStart"/>
+      <w:r>
+        <w:t>ConceptID</w:t>
+      </w:r>
+      <w:proofErr w:type="spellEnd"/>
+      <w:r>
+        <w:t xml:space="preserve"> using our team-assigned range.</w:t>
       </w:r>
     </w:p>
     <w:p>
@@ -11097,7 +9125,7 @@
                     <pic:cNvPicPr/>
                   </pic:nvPicPr>
                   <pic:blipFill>
-                    <a:blip r:embed="rId22"/>
+                    <a:blip r:embed="rId27"/>
                     <a:stretch>
                       <a:fillRect/>
                     </a:stretch>
@@ -11127,7 +9155,6 @@
         <w:rPr>
           <w:noProof/>
         </w:rPr>
-        <w:lastRenderedPageBreak/>
         <w:drawing>
           <wp:inline distT="0" distB="0" distL="0" distR="0" wp14:anchorId="1A912293" wp14:editId="4DAFAC8B">
             <wp:extent cx="6667500" cy="2287905"/>
@@ -11144,7 +9171,7 @@
                     <pic:cNvPicPr/>
                   </pic:nvPicPr>
                   <pic:blipFill>
-                    <a:blip r:embed="rId23"/>
+                    <a:blip r:embed="rId28"/>
                     <a:stretch>
                       <a:fillRect/>
                     </a:stretch>
@@ -11247,6 +9274,7 @@
         <w:t xml:space="preserve"> </w:t>
       </w:r>
       <w:r>
+        <w:lastRenderedPageBreak/>
         <w:t>previous section, it aims to describe the different sub activities performed by all the team</w:t>
       </w:r>
       <w:r>
@@ -11567,7 +9595,23 @@
           <w:w w:val="95"/>
           <w:sz w:val="24"/>
         </w:rPr>
-        <w:t>these activities aim at defining the knowledge structure of the informa-</w:t>
+        <w:t xml:space="preserve">these activities aim at defining the knowledge structure of the </w:t>
+      </w:r>
+      <w:proofErr w:type="spellStart"/>
+      <w:r>
+        <w:rPr>
+          <w:w w:val="95"/>
+          <w:sz w:val="24"/>
+        </w:rPr>
+        <w:t>informa</w:t>
+      </w:r>
+      <w:proofErr w:type="spellEnd"/>
+      <w:r>
+        <w:rPr>
+          <w:w w:val="95"/>
+          <w:sz w:val="24"/>
+        </w:rPr>
+        <w:t>-</w:t>
       </w:r>
       <w:r>
         <w:rPr>
@@ -11577,12 +9621,14 @@
         </w:rPr>
         <w:t xml:space="preserve"> </w:t>
       </w:r>
+      <w:proofErr w:type="spellStart"/>
       <w:r>
         <w:rPr>
           <w:sz w:val="24"/>
         </w:rPr>
         <w:t>tion</w:t>
       </w:r>
+      <w:proofErr w:type="spellEnd"/>
       <w:r>
         <w:rPr>
           <w:spacing w:val="-6"/>
@@ -12012,12 +10058,14 @@
           <w:sz w:val="24"/>
         </w:rPr>
       </w:pPr>
+      <w:proofErr w:type="spellStart"/>
       <w:r>
         <w:rPr>
           <w:sz w:val="24"/>
         </w:rPr>
         <w:t>Teleontology</w:t>
       </w:r>
+      <w:proofErr w:type="spellEnd"/>
       <w:r>
         <w:rPr>
           <w:spacing w:val="-5"/>
@@ -12202,11 +10250,19 @@
         </w:rPr>
         <w:t xml:space="preserve"> </w:t>
       </w:r>
-      <w:r>
-        <w:rPr>
-          <w:sz w:val="24"/>
-        </w:rPr>
-        <w:t xml:space="preserve">cuted by the producer before. Nevertheless, the consumer process </w:t>
+      <w:proofErr w:type="spellStart"/>
+      <w:r>
+        <w:rPr>
+          <w:sz w:val="24"/>
+        </w:rPr>
+        <w:t>cuted</w:t>
+      </w:r>
+      <w:proofErr w:type="spellEnd"/>
+      <w:r>
+        <w:rPr>
+          <w:sz w:val="24"/>
+        </w:rPr>
+        <w:t xml:space="preserve"> by the producer before. Nevertheless, the consumer process </w:t>
       </w:r>
       <w:proofErr w:type="gramStart"/>
       <w:r>
@@ -12352,12 +10408,14 @@
           <w:sz w:val="24"/>
         </w:rPr>
       </w:pPr>
+      <w:proofErr w:type="spellStart"/>
       <w:r>
         <w:rPr>
           <w:sz w:val="24"/>
         </w:rPr>
         <w:t>Teleontology</w:t>
       </w:r>
+      <w:proofErr w:type="spellEnd"/>
       <w:r>
         <w:rPr>
           <w:spacing w:val="-5"/>
@@ -12462,7 +10520,6 @@
         <w:rPr>
           <w:sz w:val="24"/>
         </w:rPr>
-        <w:lastRenderedPageBreak/>
         <w:t>Dataset</w:t>
       </w:r>
       <w:r>
@@ -12670,16 +10727,16 @@
       <w:r>
         <w:t>report should provide to the reader, a clear description of the reasoning conducted by all the</w:t>
       </w:r>
-      <w:bookmarkStart w:id="14" w:name="Data_Definition"/>
-      <w:bookmarkEnd w:id="14"/>
+      <w:bookmarkStart w:id="12" w:name="Data_Definition"/>
+      <w:bookmarkEnd w:id="12"/>
       <w:r>
         <w:rPr>
           <w:spacing w:val="1"/>
         </w:rPr>
         <w:t xml:space="preserve"> </w:t>
       </w:r>
-      <w:bookmarkStart w:id="15" w:name="_bookmark9"/>
-      <w:bookmarkEnd w:id="15"/>
+      <w:bookmarkStart w:id="13" w:name="_bookmark9"/>
+      <w:bookmarkEnd w:id="13"/>
       <w:r>
         <w:t>different</w:t>
       </w:r>
@@ -12707,10 +10764,10 @@
         <w:spacing w:line="254" w:lineRule="auto"/>
         <w:jc w:val="both"/>
         <w:sectPr>
-          <w:headerReference w:type="even" r:id="rId24"/>
-          <w:headerReference w:type="default" r:id="rId25"/>
-          <w:footerReference w:type="even" r:id="rId26"/>
-          <w:footerReference w:type="default" r:id="rId27"/>
+          <w:headerReference w:type="even" r:id="rId29"/>
+          <w:headerReference w:type="default" r:id="rId30"/>
+          <w:footerReference w:type="even" r:id="rId31"/>
+          <w:footerReference w:type="default" r:id="rId32"/>
           <w:pgSz w:w="12240" w:h="15840"/>
           <w:pgMar w:top="1020" w:right="720" w:bottom="1600" w:left="1020" w:header="444" w:footer="1420" w:gutter="0"/>
           <w:cols w:space="720"/>
@@ -13744,11 +11801,19 @@
         </w:rPr>
         <w:t xml:space="preserve"> </w:t>
       </w:r>
-      <w:r>
-        <w:rPr>
-          <w:sz w:val="24"/>
-        </w:rPr>
-        <w:t>teleontology),</w:t>
+      <w:proofErr w:type="spellStart"/>
+      <w:r>
+        <w:rPr>
+          <w:sz w:val="24"/>
+        </w:rPr>
+        <w:t>teleontology</w:t>
+      </w:r>
+      <w:proofErr w:type="spellEnd"/>
+      <w:r>
+        <w:rPr>
+          <w:sz w:val="24"/>
+        </w:rPr>
+        <w:t>),</w:t>
       </w:r>
       <w:r>
         <w:rPr>
@@ -14209,16 +12274,16 @@
       <w:r>
         <w:t>report should provide to the reader, a clear description of the reasoning conducted by all the</w:t>
       </w:r>
-      <w:bookmarkStart w:id="16" w:name="Evaluation"/>
-      <w:bookmarkEnd w:id="16"/>
+      <w:bookmarkStart w:id="14" w:name="Evaluation"/>
+      <w:bookmarkEnd w:id="14"/>
       <w:r>
         <w:rPr>
           <w:spacing w:val="1"/>
         </w:rPr>
         <w:t xml:space="preserve"> </w:t>
       </w:r>
-      <w:bookmarkStart w:id="17" w:name="_bookmark10"/>
-      <w:bookmarkEnd w:id="17"/>
+      <w:bookmarkStart w:id="15" w:name="_bookmark10"/>
+      <w:bookmarkEnd w:id="15"/>
       <w:r>
         <w:t>different</w:t>
       </w:r>
@@ -14417,8 +12482,13 @@
         </w:rPr>
         <w:t xml:space="preserve"> </w:t>
       </w:r>
-      <w:r>
-        <w:t>ducer plus consumer) over the final outcome of the iTelos methodology. More in details, this</w:t>
+      <w:proofErr w:type="spellStart"/>
+      <w:r>
+        <w:t>ducer</w:t>
+      </w:r>
+      <w:proofErr w:type="spellEnd"/>
+      <w:r>
+        <w:t xml:space="preserve"> plus consumer) over the final outcome of the iTelos methodology. More in details, this</w:t>
       </w:r>
       <w:r>
         <w:rPr>
@@ -14478,7 +12548,21 @@
         <w:rPr>
           <w:sz w:val="24"/>
         </w:rPr>
-        <w:t>the final Knowledge Graph information statistics (like, number of etypes and properties,</w:t>
+        <w:t xml:space="preserve">the final Knowledge Graph information statistics (like, number of </w:t>
+      </w:r>
+      <w:proofErr w:type="spellStart"/>
+      <w:r>
+        <w:rPr>
+          <w:sz w:val="24"/>
+        </w:rPr>
+        <w:t>etypes</w:t>
+      </w:r>
+      <w:proofErr w:type="spellEnd"/>
+      <w:r>
+        <w:rPr>
+          <w:sz w:val="24"/>
+        </w:rPr>
+        <w:t xml:space="preserve"> and properties,</w:t>
       </w:r>
       <w:r>
         <w:rPr>
@@ -14552,11 +12636,19 @@
         </w:rPr>
         <w:t xml:space="preserve"> </w:t>
       </w:r>
-      <w:r>
-        <w:rPr>
-          <w:sz w:val="24"/>
-        </w:rPr>
-        <w:t>etype,</w:t>
+      <w:proofErr w:type="spellStart"/>
+      <w:r>
+        <w:rPr>
+          <w:sz w:val="24"/>
+        </w:rPr>
+        <w:t>etype</w:t>
+      </w:r>
+      <w:proofErr w:type="spellEnd"/>
+      <w:r>
+        <w:rPr>
+          <w:sz w:val="24"/>
+        </w:rPr>
+        <w:t>,</w:t>
       </w:r>
       <w:r>
         <w:rPr>
@@ -14912,8 +13004,8 @@
           <w:sz w:val="24"/>
         </w:rPr>
       </w:pPr>
-      <w:bookmarkStart w:id="18" w:name="_bookmark11"/>
-      <w:bookmarkEnd w:id="18"/>
+      <w:bookmarkStart w:id="16" w:name="_bookmark11"/>
+      <w:bookmarkEnd w:id="16"/>
       <w:r>
         <w:rPr>
           <w:sz w:val="24"/>
@@ -15396,10 +13488,10 @@
         <w:spacing w:before="188"/>
         <w:ind w:left="841" w:hanging="729"/>
       </w:pPr>
-      <w:bookmarkStart w:id="19" w:name="Metadata_Definition"/>
-      <w:bookmarkStart w:id="20" w:name="_bookmark12"/>
-      <w:bookmarkEnd w:id="19"/>
-      <w:bookmarkEnd w:id="20"/>
+      <w:bookmarkStart w:id="17" w:name="Metadata_Definition"/>
+      <w:bookmarkStart w:id="18" w:name="_bookmark12"/>
+      <w:bookmarkEnd w:id="17"/>
+      <w:bookmarkEnd w:id="18"/>
       <w:r>
         <w:t>Metadata</w:t>
       </w:r>
@@ -15811,9 +13903,11 @@
         </w:rPr>
         <w:t xml:space="preserve"> </w:t>
       </w:r>
+      <w:proofErr w:type="spellStart"/>
       <w:r>
         <w:t>DataScientia</w:t>
       </w:r>
+      <w:proofErr w:type="spellEnd"/>
       <w:r>
         <w:rPr>
           <w:spacing w:val="-2"/>
@@ -16175,10 +14269,10 @@
         <w:spacing w:before="204"/>
         <w:ind w:left="841" w:hanging="729"/>
       </w:pPr>
-      <w:bookmarkStart w:id="21" w:name="Open_Issues"/>
-      <w:bookmarkStart w:id="22" w:name="_bookmark13"/>
-      <w:bookmarkEnd w:id="21"/>
-      <w:bookmarkEnd w:id="22"/>
+      <w:bookmarkStart w:id="19" w:name="Open_Issues"/>
+      <w:bookmarkStart w:id="20" w:name="_bookmark13"/>
+      <w:bookmarkEnd w:id="19"/>
+      <w:bookmarkEnd w:id="20"/>
       <w:r>
         <w:t>Open</w:t>
       </w:r>
@@ -17438,7 +15532,7 @@
               <v:stroke joinstyle="miter"/>
               <v:path gradientshapeok="t" o:connecttype="rect"/>
             </v:shapetype>
-            <v:shape id="Text Box 9" o:spid="_x0000_s1029" type="#_x0000_t202" style="position:absolute;margin-left:282.3pt;margin-top:735.35pt;width:47.45pt;height:13.15pt;z-index:-15931904;visibility:visible;mso-wrap-style:square;mso-width-percent:0;mso-height-percent:0;mso-wrap-distance-left:9pt;mso-wrap-distance-top:0;mso-wrap-distance-right:9pt;mso-wrap-distance-bottom:0;mso-position-horizontal:absolute;mso-position-horizontal-relative:page;mso-position-vertical:absolute;mso-position-vertical-relative:page;mso-width-percent:0;mso-height-percent:0;mso-width-relative:page;mso-height-relative:page;v-text-anchor:top" o:gfxdata="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" filled="f" stroked="f">
+            <v:shape id="Text Box 9" o:spid="_x0000_s1026" type="#_x0000_t202" style="position:absolute;margin-left:282.3pt;margin-top:735.35pt;width:47.45pt;height:13.15pt;z-index:-15931904;visibility:visible;mso-wrap-style:square;mso-width-percent:0;mso-height-percent:0;mso-wrap-distance-left:9pt;mso-wrap-distance-top:0;mso-wrap-distance-right:9pt;mso-wrap-distance-bottom:0;mso-position-horizontal:absolute;mso-position-horizontal-relative:page;mso-position-vertical:absolute;mso-position-vertical-relative:page;mso-width-percent:0;mso-height-percent:0;mso-width-relative:page;mso-height-relative:page;v-text-anchor:top" o:gfxdata="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" filled="f" stroked="f">
               <v:textbox inset="0,0,0,0">
                 <w:txbxContent>
                   <w:p>
@@ -17708,7 +15802,7 @@
               <v:stroke joinstyle="miter"/>
               <v:path gradientshapeok="t" o:connecttype="rect"/>
             </v:shapetype>
-            <v:shape id="Text Box 8" o:spid="_x0000_s1030" type="#_x0000_t202" style="position:absolute;margin-left:282.3pt;margin-top:735.35pt;width:47.45pt;height:13.15pt;z-index:-15930880;visibility:visible;mso-wrap-style:square;mso-width-percent:0;mso-height-percent:0;mso-wrap-distance-left:9pt;mso-wrap-distance-top:0;mso-wrap-distance-right:9pt;mso-wrap-distance-bottom:0;mso-position-horizontal:absolute;mso-position-horizontal-relative:page;mso-position-vertical:absolute;mso-position-vertical-relative:page;mso-width-percent:0;mso-height-percent:0;mso-width-relative:page;mso-height-relative:page;v-text-anchor:top" o:gfxdata="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" filled="f" stroked="f">
+            <v:shape id="Text Box 8" o:spid="_x0000_s1027" type="#_x0000_t202" style="position:absolute;margin-left:282.3pt;margin-top:735.35pt;width:47.45pt;height:13.15pt;z-index:-15930880;visibility:visible;mso-wrap-style:square;mso-width-percent:0;mso-height-percent:0;mso-wrap-distance-left:9pt;mso-wrap-distance-top:0;mso-wrap-distance-right:9pt;mso-wrap-distance-bottom:0;mso-position-horizontal:absolute;mso-position-horizontal-relative:page;mso-position-vertical:absolute;mso-position-vertical-relative:page;mso-width-percent:0;mso-height-percent:0;mso-width-relative:page;mso-height-relative:page;v-text-anchor:top" o:gfxdata="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" filled="f" stroked="f">
               <v:textbox inset="0,0,0,0">
                 <w:txbxContent>
                   <w:p>
@@ -18004,7 +16098,7 @@
               <v:stroke joinstyle="miter"/>
               <v:path gradientshapeok="t" o:connecttype="rect"/>
             </v:shapetype>
-            <v:shape id="Text Box 2" o:spid="_x0000_s1031" type="#_x0000_t202" style="position:absolute;margin-left:282.3pt;margin-top:735.35pt;width:50.45pt;height:13.15pt;z-index:-15926784;visibility:visible;mso-wrap-style:square;mso-width-percent:0;mso-height-percent:0;mso-wrap-distance-left:9pt;mso-wrap-distance-top:0;mso-wrap-distance-right:9pt;mso-wrap-distance-bottom:0;mso-position-horizontal:absolute;mso-position-horizontal-relative:page;mso-position-vertical:absolute;mso-position-vertical-relative:page;mso-width-percent:0;mso-height-percent:0;mso-width-relative:page;mso-height-relative:page;v-text-anchor:top" o:gfxdata="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" filled="f" stroked="f">
+            <v:shape id="Text Box 2" o:spid="_x0000_s1028" type="#_x0000_t202" style="position:absolute;margin-left:282.3pt;margin-top:735.35pt;width:50.45pt;height:13.15pt;z-index:-15926784;visibility:visible;mso-wrap-style:square;mso-width-percent:0;mso-height-percent:0;mso-wrap-distance-left:9pt;mso-wrap-distance-top:0;mso-wrap-distance-right:9pt;mso-wrap-distance-bottom:0;mso-position-horizontal:absolute;mso-position-horizontal-relative:page;mso-position-vertical:absolute;mso-position-vertical-relative:page;mso-width-percent:0;mso-height-percent:0;mso-width-relative:page;mso-height-relative:page;v-text-anchor:top" o:gfxdata="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" filled="f" stroked="f">
               <v:textbox inset="0,0,0,0">
                 <w:txbxContent>
                   <w:p>
@@ -18298,7 +16392,7 @@
               <v:stroke joinstyle="miter"/>
               <v:path gradientshapeok="t" o:connecttype="rect"/>
             </v:shapetype>
-            <v:shape id="Text Box 1" o:spid="_x0000_s1032" type="#_x0000_t202" style="position:absolute;margin-left:282.3pt;margin-top:735.35pt;width:50.45pt;height:13.15pt;z-index:-15925760;visibility:visible;mso-wrap-style:square;mso-width-percent:0;mso-height-percent:0;mso-wrap-distance-left:9pt;mso-wrap-distance-top:0;mso-wrap-distance-right:9pt;mso-wrap-distance-bottom:0;mso-position-horizontal:absolute;mso-position-horizontal-relative:page;mso-position-vertical:absolute;mso-position-vertical-relative:page;mso-width-percent:0;mso-height-percent:0;mso-width-relative:page;mso-height-relative:page;v-text-anchor:top" o:gfxdata="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" filled="f" stroked="f">
+            <v:shape id="Text Box 1" o:spid="_x0000_s1029" type="#_x0000_t202" style="position:absolute;margin-left:282.3pt;margin-top:735.35pt;width:50.45pt;height:13.15pt;z-index:-15925760;visibility:visible;mso-wrap-style:square;mso-width-percent:0;mso-height-percent:0;mso-wrap-distance-left:9pt;mso-wrap-distance-top:0;mso-wrap-distance-right:9pt;mso-wrap-distance-bottom:0;mso-position-horizontal:absolute;mso-position-horizontal-relative:page;mso-position-vertical:absolute;mso-position-vertical-relative:page;mso-width-percent:0;mso-height-percent:0;mso-width-relative:page;mso-height-relative:page;v-text-anchor:top" o:gfxdata="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" filled="f" stroked="f">
               <v:textbox inset="0,0,0,0">
                 <w:txbxContent>
                   <w:p>
@@ -19104,7 +17198,7 @@
   <w:abstractNum w:abstractNumId="3" w15:restartNumberingAfterBreak="0">
     <w:nsid w:val="13B118A9"/>
     <w:multiLevelType w:val="hybridMultilevel"/>
-    <w:tmpl w:val="A7C0E354"/>
+    <w:tmpl w:val="CB56294E"/>
     <w:lvl w:ilvl="0" w:tplc="04090001">
       <w:start w:val="1"/>
       <w:numFmt w:val="bullet"/>

</xml_diff>

<commit_message>
add: phase 3 finished
</commit_message>
<xml_diff>
--- a/Documentation/Project-report.docx
+++ b/Documentation/Project-report.docx
@@ -92,12 +92,14 @@
           <w:sz w:val="20"/>
         </w:rPr>
       </w:pPr>
+      <w:proofErr w:type="spellStart"/>
       <w:r>
         <w:rPr>
           <w:sz w:val="20"/>
         </w:rPr>
         <w:t>Dipartimento</w:t>
       </w:r>
+      <w:proofErr w:type="spellEnd"/>
       <w:r>
         <w:rPr>
           <w:spacing w:val="-4"/>
@@ -118,12 +120,14 @@
         </w:rPr>
         <w:t xml:space="preserve"> </w:t>
       </w:r>
+      <w:proofErr w:type="spellStart"/>
       <w:r>
         <w:rPr>
           <w:sz w:val="20"/>
         </w:rPr>
         <w:t>Ingegneria</w:t>
       </w:r>
+      <w:proofErr w:type="spellEnd"/>
       <w:r>
         <w:rPr>
           <w:spacing w:val="-4"/>
@@ -144,12 +148,14 @@
         </w:rPr>
         <w:t xml:space="preserve"> </w:t>
       </w:r>
+      <w:proofErr w:type="spellStart"/>
       <w:r>
         <w:rPr>
           <w:sz w:val="20"/>
         </w:rPr>
         <w:t>Scienza</w:t>
       </w:r>
+      <w:proofErr w:type="spellEnd"/>
       <w:r>
         <w:rPr>
           <w:spacing w:val="-4"/>
@@ -157,12 +163,14 @@
         </w:rPr>
         <w:t xml:space="preserve"> </w:t>
       </w:r>
+      <w:proofErr w:type="spellStart"/>
       <w:r>
         <w:rPr>
           <w:sz w:val="20"/>
         </w:rPr>
         <w:t>dell’Informazione</w:t>
       </w:r>
+      <w:proofErr w:type="spellEnd"/>
     </w:p>
     <w:p>
       <w:pPr>
@@ -191,12 +199,14 @@
         </w:rPr>
         <w:t xml:space="preserve"> </w:t>
       </w:r>
+      <w:proofErr w:type="spellStart"/>
       <w:r>
         <w:rPr>
           <w:sz w:val="28"/>
         </w:rPr>
         <w:t>KnowDive</w:t>
       </w:r>
+      <w:proofErr w:type="spellEnd"/>
       <w:r>
         <w:rPr>
           <w:spacing w:val="15"/>
@@ -750,12 +760,14 @@
         </w:rPr>
         <w:t xml:space="preserve"> </w:t>
       </w:r>
+      <w:proofErr w:type="spellStart"/>
       <w:r>
         <w:rPr>
           <w:sz w:val="20"/>
         </w:rPr>
         <w:t>AuthorN</w:t>
       </w:r>
+      <w:proofErr w:type="spellEnd"/>
     </w:p>
     <w:p>
       <w:pPr>
@@ -855,11 +867,19 @@
         </w:rPr>
         <w:t xml:space="preserve"> </w:t>
       </w:r>
+      <w:proofErr w:type="spellStart"/>
       <w:r>
         <w:rPr>
           <w:sz w:val="20"/>
         </w:rPr>
-        <w:t>Trento,</w:t>
+        <w:t>Trento</w:t>
+      </w:r>
+      <w:proofErr w:type="spellEnd"/>
+      <w:r>
+        <w:rPr>
+          <w:sz w:val="20"/>
+        </w:rPr>
+        <w:t>,</w:t>
       </w:r>
       <w:r>
         <w:rPr>
@@ -949,11 +969,33 @@
           </wp:anchor>
         </w:drawing>
       </w:r>
+      <w:proofErr w:type="spellStart"/>
       <w:r>
         <w:rPr>
           <w:sz w:val="18"/>
         </w:rPr>
-        <w:t>KnowDive (internal) reports are for internal only use within the KnowDive Group.</w:t>
+        <w:t>KnowDive</w:t>
+      </w:r>
+      <w:proofErr w:type="spellEnd"/>
+      <w:r>
+        <w:rPr>
+          <w:sz w:val="18"/>
+        </w:rPr>
+        <w:t xml:space="preserve"> (internal) reports are for internal only use within the </w:t>
+      </w:r>
+      <w:proofErr w:type="spellStart"/>
+      <w:r>
+        <w:rPr>
+          <w:sz w:val="18"/>
+        </w:rPr>
+        <w:t>KnowDive</w:t>
+      </w:r>
+      <w:proofErr w:type="spellEnd"/>
+      <w:r>
+        <w:rPr>
+          <w:sz w:val="18"/>
+        </w:rPr>
+        <w:t xml:space="preserve"> Group.</w:t>
       </w:r>
       <w:r>
         <w:rPr>
@@ -979,7 +1021,21 @@
         <w:rPr>
           <w:sz w:val="18"/>
         </w:rPr>
-        <w:t>work which should not be disclosed outside the group. KnowDive reports cannot be mentioned or cited by documents which</w:t>
+        <w:t xml:space="preserve">work which should not be disclosed outside the group. </w:t>
+      </w:r>
+      <w:proofErr w:type="spellStart"/>
+      <w:r>
+        <w:rPr>
+          <w:sz w:val="18"/>
+        </w:rPr>
+        <w:t>KnowDive</w:t>
+      </w:r>
+      <w:proofErr w:type="spellEnd"/>
+      <w:r>
+        <w:rPr>
+          <w:sz w:val="18"/>
+        </w:rPr>
+        <w:t xml:space="preserve"> reports cannot be mentioned or cited by documents which</w:t>
       </w:r>
       <w:r>
         <w:rPr>
@@ -992,7 +1048,49 @@
         <w:rPr>
           <w:sz w:val="18"/>
         </w:rPr>
-        <w:t>are not KnowDive reports. KnowDive reports are the result of the collaborative work of members of the KnowDive group. The</w:t>
+        <w:t xml:space="preserve">are not </w:t>
+      </w:r>
+      <w:proofErr w:type="spellStart"/>
+      <w:r>
+        <w:rPr>
+          <w:sz w:val="18"/>
+        </w:rPr>
+        <w:t>KnowDive</w:t>
+      </w:r>
+      <w:proofErr w:type="spellEnd"/>
+      <w:r>
+        <w:rPr>
+          <w:sz w:val="18"/>
+        </w:rPr>
+        <w:t xml:space="preserve"> reports. </w:t>
+      </w:r>
+      <w:proofErr w:type="spellStart"/>
+      <w:r>
+        <w:rPr>
+          <w:sz w:val="18"/>
+        </w:rPr>
+        <w:t>KnowDive</w:t>
+      </w:r>
+      <w:proofErr w:type="spellEnd"/>
+      <w:r>
+        <w:rPr>
+          <w:sz w:val="18"/>
+        </w:rPr>
+        <w:t xml:space="preserve"> reports are the result of the collaborative work of members of the </w:t>
+      </w:r>
+      <w:proofErr w:type="spellStart"/>
+      <w:r>
+        <w:rPr>
+          <w:sz w:val="18"/>
+        </w:rPr>
+        <w:t>KnowDive</w:t>
+      </w:r>
+      <w:proofErr w:type="spellEnd"/>
+      <w:r>
+        <w:rPr>
+          <w:sz w:val="18"/>
+        </w:rPr>
+        <w:t xml:space="preserve"> group. The</w:t>
       </w:r>
       <w:r>
         <w:rPr>
@@ -1330,7 +1428,21 @@
         <w:rPr>
           <w:sz w:val="18"/>
         </w:rPr>
-        <w:t>detailed information about its contents. Official, citable material produced by the KnowDive group may take any of the official</w:t>
+        <w:t xml:space="preserve">detailed information about its contents. Official, citable material produced by the </w:t>
+      </w:r>
+      <w:proofErr w:type="spellStart"/>
+      <w:r>
+        <w:rPr>
+          <w:sz w:val="18"/>
+        </w:rPr>
+        <w:t>KnowDive</w:t>
+      </w:r>
+      <w:proofErr w:type="spellEnd"/>
+      <w:r>
+        <w:rPr>
+          <w:sz w:val="18"/>
+        </w:rPr>
+        <w:t xml:space="preserve"> group may take any of the official</w:t>
       </w:r>
       <w:r>
         <w:rPr>
@@ -1703,7 +1815,15 @@
               <w:t xml:space="preserve"> </w:t>
             </w:r>
             <w:r>
-              <w:t>(DoI)</w:t>
+              <w:t>(</w:t>
+            </w:r>
+            <w:proofErr w:type="spellStart"/>
+            <w:r>
+              <w:t>DoI</w:t>
+            </w:r>
+            <w:proofErr w:type="spellEnd"/>
+            <w:r>
+              <w:t>)</w:t>
             </w:r>
           </w:hyperlink>
           <w:r>
@@ -2700,11 +2820,19 @@
         </w:rPr>
         <w:t xml:space="preserve"> </w:t>
       </w:r>
+      <w:proofErr w:type="spellStart"/>
       <w:r>
         <w:rPr>
           <w:w w:val="95"/>
         </w:rPr>
-        <w:t>iTelos.</w:t>
+        <w:t>iTelos</w:t>
+      </w:r>
+      <w:proofErr w:type="spellEnd"/>
+      <w:r>
+        <w:rPr>
+          <w:w w:val="95"/>
+        </w:rPr>
+        <w:t>.</w:t>
       </w:r>
       <w:r>
         <w:rPr>
@@ -2843,12 +2971,14 @@
         </w:rPr>
         <w:t xml:space="preserve"> </w:t>
       </w:r>
+      <w:proofErr w:type="spellStart"/>
       <w:r>
         <w:rPr>
           <w:w w:val="95"/>
         </w:rPr>
         <w:t>reusabiltiy</w:t>
       </w:r>
+      <w:proofErr w:type="spellEnd"/>
       <w:r>
         <w:rPr>
           <w:spacing w:val="-61"/>
@@ -3056,9 +3186,11 @@
         </w:rPr>
         <w:t xml:space="preserve"> </w:t>
       </w:r>
+      <w:proofErr w:type="spellStart"/>
       <w:r>
         <w:t>iTelos</w:t>
       </w:r>
+      <w:proofErr w:type="spellEnd"/>
       <w:r>
         <w:rPr>
           <w:spacing w:val="-2"/>
@@ -3357,11 +3489,19 @@
         </w:rPr>
         <w:t xml:space="preserve"> </w:t>
       </w:r>
-      <w:r>
-        <w:rPr>
-          <w:sz w:val="24"/>
-        </w:rPr>
-        <w:t>iTelos,</w:t>
+      <w:proofErr w:type="spellStart"/>
+      <w:r>
+        <w:rPr>
+          <w:sz w:val="24"/>
+        </w:rPr>
+        <w:t>iTelos</w:t>
+      </w:r>
+      <w:proofErr w:type="spellEnd"/>
+      <w:r>
+        <w:rPr>
+          <w:sz w:val="24"/>
+        </w:rPr>
+        <w:t>,</w:t>
       </w:r>
       <w:r>
         <w:rPr>
@@ -3576,12 +3716,14 @@
         </w:rPr>
         <w:t xml:space="preserve"> </w:t>
       </w:r>
+      <w:proofErr w:type="spellStart"/>
       <w:r>
         <w:rPr>
           <w:sz w:val="24"/>
         </w:rPr>
         <w:t>iTelos</w:t>
       </w:r>
+      <w:proofErr w:type="spellEnd"/>
       <w:r>
         <w:rPr>
           <w:spacing w:val="-6"/>
@@ -4469,12 +4611,14 @@
         </w:rPr>
         <w:t xml:space="preserve"> </w:t>
       </w:r>
+      <w:proofErr w:type="spellStart"/>
       <w:r>
         <w:rPr>
           <w:sz w:val="24"/>
         </w:rPr>
         <w:t>iTelos</w:t>
       </w:r>
+      <w:proofErr w:type="spellEnd"/>
       <w:r>
         <w:rPr>
           <w:spacing w:val="-2"/>
@@ -4713,7 +4857,15 @@
         <w:t xml:space="preserve"> </w:t>
       </w:r>
       <w:r>
-        <w:t>(DoI)</w:t>
+        <w:t>(</w:t>
+      </w:r>
+      <w:proofErr w:type="spellStart"/>
+      <w:r>
+        <w:t>DoI</w:t>
+      </w:r>
+      <w:proofErr w:type="spellEnd"/>
+      <w:r>
+        <w:t>)</w:t>
       </w:r>
     </w:p>
     <w:p>
@@ -6746,6 +6898,7 @@
           <w:szCs w:val="24"/>
         </w:rPr>
       </w:pPr>
+      <w:proofErr w:type="spellStart"/>
       <w:r>
         <w:rPr>
           <w:b w:val="0"/>
@@ -6753,7 +6906,17 @@
           <w:sz w:val="24"/>
           <w:szCs w:val="24"/>
         </w:rPr>
-        <w:t>Khuyagaa is a late-night commuter who works unconventional hours and relies on public transportation to commute home after finishing work late at night. He needs to catch a bus before the service ends on weekdays.</w:t>
+        <w:t>Khuyagaa</w:t>
+      </w:r>
+      <w:proofErr w:type="spellEnd"/>
+      <w:r>
+        <w:rPr>
+          <w:b w:val="0"/>
+          <w:bCs w:val="0"/>
+          <w:sz w:val="24"/>
+          <w:szCs w:val="24"/>
+        </w:rPr>
+        <w:t xml:space="preserve"> is a late-night commuter who works unconventional hours and relies on public transportation to commute home after finishing work late at night. He needs to catch a bus before the service ends on weekdays.</w:t>
       </w:r>
     </w:p>
     <w:p>
@@ -7146,7 +7309,27 @@
           <w:sz w:val="24"/>
           <w:szCs w:val="24"/>
         </w:rPr>
-        <w:t>Can Khuyagaa easily find information within the knowledge graph about bus routes and departure times before the service ends on weekdays?</w:t>
+        <w:t xml:space="preserve">Can </w:t>
+      </w:r>
+      <w:proofErr w:type="spellStart"/>
+      <w:r>
+        <w:rPr>
+          <w:b w:val="0"/>
+          <w:bCs w:val="0"/>
+          <w:sz w:val="24"/>
+          <w:szCs w:val="24"/>
+        </w:rPr>
+        <w:t>Khuyagaa</w:t>
+      </w:r>
+      <w:proofErr w:type="spellEnd"/>
+      <w:r>
+        <w:rPr>
+          <w:b w:val="0"/>
+          <w:bCs w:val="0"/>
+          <w:sz w:val="24"/>
+          <w:szCs w:val="24"/>
+        </w:rPr>
+        <w:t xml:space="preserve"> easily find information within the knowledge graph about bus routes and departure times before the service ends on weekdays?</w:t>
       </w:r>
     </w:p>
     <w:p>
@@ -7194,8 +7377,9 @@
           <w:sz w:val="24"/>
           <w:szCs w:val="24"/>
         </w:rPr>
-        <w:t>Can Khuy</w:t>
-      </w:r>
+        <w:t xml:space="preserve">Can </w:t>
+      </w:r>
+      <w:proofErr w:type="spellStart"/>
       <w:r>
         <w:rPr>
           <w:b w:val="0"/>
@@ -7203,7 +7387,7 @@
           <w:sz w:val="24"/>
           <w:szCs w:val="24"/>
         </w:rPr>
-        <w:t>a</w:t>
+        <w:t>Khuy</w:t>
       </w:r>
       <w:r>
         <w:rPr>
@@ -7212,7 +7396,26 @@
           <w:sz w:val="24"/>
           <w:szCs w:val="24"/>
         </w:rPr>
-        <w:t>gaa determine whether he can reach home before the bus service stops?</w:t>
+        <w:t>a</w:t>
+      </w:r>
+      <w:r>
+        <w:rPr>
+          <w:b w:val="0"/>
+          <w:bCs w:val="0"/>
+          <w:sz w:val="24"/>
+          <w:szCs w:val="24"/>
+        </w:rPr>
+        <w:t>gaa</w:t>
+      </w:r>
+      <w:proofErr w:type="spellEnd"/>
+      <w:r>
+        <w:rPr>
+          <w:b w:val="0"/>
+          <w:bCs w:val="0"/>
+          <w:sz w:val="24"/>
+          <w:szCs w:val="24"/>
+        </w:rPr>
+        <w:t xml:space="preserve"> determine whether he can reach home before the bus service stops?</w:t>
       </w:r>
     </w:p>
     <w:p>
@@ -8082,6 +8285,7 @@
         <w:ind w:right="413"/>
         <w:jc w:val="both"/>
       </w:pPr>
+      <w:proofErr w:type="spellStart"/>
       <w:r>
         <w:t>bus_</w:t>
       </w:r>
@@ -8089,6 +8293,7 @@
       <w:r>
         <w:t>lines.json</w:t>
       </w:r>
+      <w:proofErr w:type="spellEnd"/>
       <w:proofErr w:type="gramEnd"/>
       <w:r>
         <w:t xml:space="preserve"> – JSON data about bus lines operates in Ulaanbaatar city.</w:t>
@@ -8129,8 +8334,13 @@
         <w:ind w:right="413"/>
         <w:jc w:val="both"/>
       </w:pPr>
-      <w:r>
-        <w:t>startTrips.json – JSON data about each bus line</w:t>
+      <w:proofErr w:type="spellStart"/>
+      <w:r>
+        <w:t>startTrips.json</w:t>
+      </w:r>
+      <w:proofErr w:type="spellEnd"/>
+      <w:r>
+        <w:t xml:space="preserve"> – JSON data about each bus line</w:t>
       </w:r>
       <w:r>
         <w:t>’s route</w:t>
@@ -8190,8 +8400,13 @@
         <w:ind w:right="413"/>
         <w:jc w:val="both"/>
       </w:pPr>
-      <w:r>
-        <w:t xml:space="preserve">endTrips.json – JSON data about each bus line’s route through bus stops from </w:t>
+      <w:proofErr w:type="spellStart"/>
+      <w:r>
+        <w:t>endTrips.json</w:t>
+      </w:r>
+      <w:proofErr w:type="spellEnd"/>
+      <w:r>
+        <w:t xml:space="preserve"> – JSON data about each bus line’s route through bus stops from </w:t>
       </w:r>
       <w:r>
         <w:t>end to start its trip.</w:t>
@@ -8527,7 +8742,15 @@
         <w:jc w:val="both"/>
       </w:pPr>
       <w:r>
-        <w:t xml:space="preserve">In the datasets collected on the producer side, we found no duplicate or null values. Consequently, we have decided to drop certain columns in the next iTelos phase that do not align with our </w:t>
+        <w:t xml:space="preserve">In the datasets collected on the producer side, we found no duplicate or null values. Consequently, we have decided to drop certain columns in the next </w:t>
+      </w:r>
+      <w:proofErr w:type="spellStart"/>
+      <w:r>
+        <w:t>iTelos</w:t>
+      </w:r>
+      <w:proofErr w:type="spellEnd"/>
+      <w:r>
+        <w:t xml:space="preserve"> phase that do not align with our </w:t>
       </w:r>
       <w:r>
         <w:t>purpose</w:t>
@@ -8928,8 +9151,21 @@
         <w:t>the</w:t>
       </w:r>
       <w:r>
-        <w:t xml:space="preserve"> ‘bus_stop’ concept as ConceptID</w:t>
-      </w:r>
+        <w:t xml:space="preserve"> ‘</w:t>
+      </w:r>
+      <w:proofErr w:type="spellStart"/>
+      <w:r>
+        <w:t>bus_stop</w:t>
+      </w:r>
+      <w:proofErr w:type="spellEnd"/>
+      <w:r>
+        <w:t xml:space="preserve">’ concept as </w:t>
+      </w:r>
+      <w:proofErr w:type="spellStart"/>
+      <w:r>
+        <w:t>ConceptID</w:t>
+      </w:r>
+      <w:proofErr w:type="spellEnd"/>
       <w:r>
         <w:t xml:space="preserve"> </w:t>
       </w:r>
@@ -8937,7 +9173,15 @@
         <w:t xml:space="preserve">and </w:t>
       </w:r>
       <w:r>
-        <w:t>its description as Gloss-en.</w:t>
+        <w:t>its description as Gloss-</w:t>
+      </w:r>
+      <w:proofErr w:type="spellStart"/>
+      <w:r>
+        <w:t>en</w:t>
+      </w:r>
+      <w:proofErr w:type="spellEnd"/>
+      <w:r>
+        <w:t>.</w:t>
       </w:r>
     </w:p>
     <w:p>
@@ -9018,6 +9262,7 @@
         <w:ind w:right="411"/>
         <w:jc w:val="both"/>
       </w:pPr>
+      <w:proofErr w:type="spellStart"/>
       <w:r>
         <w:t>b</w:t>
       </w:r>
@@ -9025,7 +9270,11 @@
         <w:t>us</w:t>
       </w:r>
       <w:r>
-        <w:t>_guideway – A busway where the vehicle guided by the way (though not a railway) and is not suitable for other traffic.</w:t>
+        <w:t>_guideway</w:t>
+      </w:r>
+      <w:proofErr w:type="spellEnd"/>
+      <w:r>
+        <w:t xml:space="preserve"> – A busway where the vehicle guided by the way (though not a railway) and is not suitable for other traffic.</w:t>
       </w:r>
     </w:p>
     <w:p>
@@ -9036,7 +9285,15 @@
         <w:jc w:val="both"/>
       </w:pPr>
       <w:r>
-        <w:t>We thought that 'busway' and 'lane' define parts of the road where buses travel. Therefore, we chose the 'bus_guideway' definition for the 'bus trip' concept.</w:t>
+        <w:t>We thought that 'busway' and 'lane' define parts of the road where buses travel. Therefore, we chose the '</w:t>
+      </w:r>
+      <w:proofErr w:type="spellStart"/>
+      <w:r>
+        <w:t>bus_guideway</w:t>
+      </w:r>
+      <w:proofErr w:type="spellEnd"/>
+      <w:r>
+        <w:t>' definition for the 'bus trip' concept.</w:t>
       </w:r>
     </w:p>
     <w:p>
@@ -9097,7 +9354,31 @@
         <w:jc w:val="both"/>
       </w:pPr>
       <w:r>
-        <w:t>We found a definition that fits our 'position' concept on the OSM page. We collected the link of the page of the 'stop_position' as ConceptID and its description as Gloss-en.</w:t>
+        <w:t>We found a definition that fits our 'position' concept on the OSM page. We collected the link of the page of the '</w:t>
+      </w:r>
+      <w:proofErr w:type="spellStart"/>
+      <w:r>
+        <w:t>stop_position</w:t>
+      </w:r>
+      <w:proofErr w:type="spellEnd"/>
+      <w:r>
+        <w:t xml:space="preserve">' as </w:t>
+      </w:r>
+      <w:proofErr w:type="spellStart"/>
+      <w:r>
+        <w:t>ConceptID</w:t>
+      </w:r>
+      <w:proofErr w:type="spellEnd"/>
+      <w:r>
+        <w:t xml:space="preserve"> and its description as Gloss-</w:t>
+      </w:r>
+      <w:proofErr w:type="spellStart"/>
+      <w:r>
+        <w:t>en</w:t>
+      </w:r>
+      <w:proofErr w:type="spellEnd"/>
+      <w:r>
+        <w:t>.</w:t>
       </w:r>
     </w:p>
     <w:p>
@@ -9129,7 +9410,15 @@
         <w:t xml:space="preserve">. </w:t>
       </w:r>
       <w:r>
-        <w:t>We set the ConceptID using our team-assigned range and wrote a gloss for the new definition.</w:t>
+        <w:t xml:space="preserve">We set the </w:t>
+      </w:r>
+      <w:proofErr w:type="spellStart"/>
+      <w:r>
+        <w:t>ConceptID</w:t>
+      </w:r>
+      <w:proofErr w:type="spellEnd"/>
+      <w:r>
+        <w:t xml:space="preserve"> using our team-assigned range and wrote a gloss for the new definition.</w:t>
       </w:r>
     </w:p>
     <w:p>
@@ -9155,7 +9444,15 @@
         <w:jc w:val="both"/>
       </w:pPr>
       <w:r>
-        <w:t>We found a definition that matches our 'passenger' concept on the UKC page and collected the gloss. However, we couldn’t find the link to the page that leads to that definition. We then set the ConceptID using our team-assigned range.</w:t>
+        <w:t xml:space="preserve">We found a definition that matches our 'passenger' concept on the UKC page and collected the gloss. However, we couldn’t find the link to the page that leads to that definition. We then set the </w:t>
+      </w:r>
+      <w:proofErr w:type="spellStart"/>
+      <w:r>
+        <w:t>ConceptID</w:t>
+      </w:r>
+      <w:proofErr w:type="spellEnd"/>
+      <w:r>
+        <w:t xml:space="preserve"> using our team-assigned range.</w:t>
       </w:r>
     </w:p>
     <w:p>
@@ -9185,6 +9482,9 @@
         <w:jc w:val="both"/>
       </w:pPr>
       <w:r>
+        <w:rPr>
+          <w:noProof/>
+        </w:rPr>
         <w:drawing>
           <wp:inline distT="0" distB="0" distL="0" distR="0" wp14:anchorId="51931E5F" wp14:editId="6B60B3C1">
             <wp:extent cx="6667500" cy="2469515"/>
@@ -9222,6 +9522,9 @@
         </w:drawing>
       </w:r>
       <w:r>
+        <w:rPr>
+          <w:noProof/>
+        </w:rPr>
         <w:drawing>
           <wp:inline distT="0" distB="0" distL="0" distR="0" wp14:anchorId="731787DB" wp14:editId="6C37DD7B">
             <wp:extent cx="6667500" cy="2146935"/>
@@ -9291,6 +9594,284 @@
     </w:p>
     <w:p>
       <w:pPr>
+        <w:pStyle w:val="BodyText"/>
+        <w:spacing w:before="320" w:line="254" w:lineRule="auto"/>
+        <w:ind w:right="411"/>
+        <w:jc w:val="both"/>
+        <w:rPr>
+          <w:noProof/>
+        </w:rPr>
+      </w:pPr>
+      <w:r>
+        <w:rPr>
+          <w:noProof/>
+        </w:rPr>
+        <w:t>We removed some attributes from certain datasets that were not aligned with our purpose.</w:t>
+      </w:r>
+    </w:p>
+    <w:p>
+      <w:pPr>
+        <w:pStyle w:val="BodyText"/>
+        <w:numPr>
+          <w:ilvl w:val="0"/>
+          <w:numId w:val="5"/>
+        </w:numPr>
+        <w:spacing w:before="320" w:line="254" w:lineRule="auto"/>
+        <w:ind w:right="411"/>
+        <w:jc w:val="both"/>
+        <w:rPr>
+          <w:noProof/>
+        </w:rPr>
+      </w:pPr>
+      <w:r>
+        <w:rPr>
+          <w:noProof/>
+        </w:rPr>
+        <w:t xml:space="preserve">Make adjustments to the columns of the bus </w:t>
+      </w:r>
+      <w:r>
+        <w:rPr>
+          <w:noProof/>
+        </w:rPr>
+        <w:t>station</w:t>
+      </w:r>
+      <w:r>
+        <w:rPr>
+          <w:noProof/>
+        </w:rPr>
+        <w:t xml:space="preserve"> dataset</w:t>
+      </w:r>
+      <w:r>
+        <w:rPr>
+          <w:noProof/>
+        </w:rPr>
+        <w:t xml:space="preserve">. </w:t>
+      </w:r>
+      <w:r>
+        <w:rPr>
+          <w:noProof/>
+        </w:rPr>
+        <w:t>Final columns of data set:</w:t>
+      </w:r>
+    </w:p>
+    <w:p>
+      <w:pPr>
+        <w:pStyle w:val="BodyText"/>
+        <w:numPr>
+          <w:ilvl w:val="0"/>
+          <w:numId w:val="8"/>
+        </w:numPr>
+        <w:spacing w:line="254" w:lineRule="auto"/>
+        <w:ind w:right="411"/>
+        <w:jc w:val="both"/>
+        <w:rPr>
+          <w:noProof/>
+        </w:rPr>
+      </w:pPr>
+      <w:r>
+        <w:rPr>
+          <w:noProof/>
+        </w:rPr>
+        <w:t>'line_id'</w:t>
+      </w:r>
+    </w:p>
+    <w:p>
+      <w:pPr>
+        <w:pStyle w:val="BodyText"/>
+        <w:numPr>
+          <w:ilvl w:val="0"/>
+          <w:numId w:val="8"/>
+        </w:numPr>
+        <w:spacing w:line="254" w:lineRule="auto"/>
+        <w:ind w:right="411"/>
+        <w:jc w:val="both"/>
+        <w:rPr>
+          <w:noProof/>
+        </w:rPr>
+      </w:pPr>
+      <w:r>
+        <w:rPr>
+          <w:noProof/>
+        </w:rPr>
+        <w:t>'station_list'</w:t>
+      </w:r>
+    </w:p>
+    <w:p>
+      <w:pPr>
+        <w:pStyle w:val="BodyText"/>
+        <w:numPr>
+          <w:ilvl w:val="0"/>
+          <w:numId w:val="8"/>
+        </w:numPr>
+        <w:spacing w:line="254" w:lineRule="auto"/>
+        <w:ind w:right="411"/>
+        <w:jc w:val="both"/>
+        <w:rPr>
+          <w:noProof/>
+        </w:rPr>
+      </w:pPr>
+      <w:r>
+        <w:rPr>
+          <w:noProof/>
+        </w:rPr>
+        <w:t>'direction'</w:t>
+      </w:r>
+    </w:p>
+    <w:p>
+      <w:pPr>
+        <w:pStyle w:val="BodyText"/>
+        <w:numPr>
+          <w:ilvl w:val="0"/>
+          <w:numId w:val="8"/>
+        </w:numPr>
+        <w:spacing w:line="254" w:lineRule="auto"/>
+        <w:ind w:right="411"/>
+        <w:jc w:val="both"/>
+        <w:rPr>
+          <w:noProof/>
+        </w:rPr>
+      </w:pPr>
+      <w:r>
+        <w:rPr>
+          <w:noProof/>
+        </w:rPr>
+        <w:t>'start_time_at_start_point'</w:t>
+      </w:r>
+    </w:p>
+    <w:p>
+      <w:pPr>
+        <w:pStyle w:val="BodyText"/>
+        <w:numPr>
+          <w:ilvl w:val="0"/>
+          <w:numId w:val="8"/>
+        </w:numPr>
+        <w:spacing w:line="254" w:lineRule="auto"/>
+        <w:ind w:right="411"/>
+        <w:jc w:val="both"/>
+        <w:rPr>
+          <w:noProof/>
+        </w:rPr>
+      </w:pPr>
+      <w:r>
+        <w:rPr>
+          <w:noProof/>
+        </w:rPr>
+        <w:t>'start_time_at_end_point'</w:t>
+      </w:r>
+    </w:p>
+    <w:p>
+      <w:pPr>
+        <w:pStyle w:val="BodyText"/>
+        <w:numPr>
+          <w:ilvl w:val="0"/>
+          <w:numId w:val="8"/>
+        </w:numPr>
+        <w:spacing w:line="254" w:lineRule="auto"/>
+        <w:ind w:right="411"/>
+        <w:jc w:val="both"/>
+        <w:rPr>
+          <w:noProof/>
+        </w:rPr>
+      </w:pPr>
+      <w:r>
+        <w:rPr>
+          <w:noProof/>
+        </w:rPr>
+        <w:t>'end_time_at_start_point'</w:t>
+      </w:r>
+    </w:p>
+    <w:p>
+      <w:pPr>
+        <w:pStyle w:val="BodyText"/>
+        <w:numPr>
+          <w:ilvl w:val="0"/>
+          <w:numId w:val="8"/>
+        </w:numPr>
+        <w:spacing w:line="254" w:lineRule="auto"/>
+        <w:ind w:right="411"/>
+        <w:jc w:val="both"/>
+        <w:rPr>
+          <w:noProof/>
+        </w:rPr>
+      </w:pPr>
+      <w:r>
+        <w:rPr>
+          <w:noProof/>
+        </w:rPr>
+        <w:t>'end_time_at_end_point'</w:t>
+      </w:r>
+    </w:p>
+    <w:p>
+      <w:pPr>
+        <w:pStyle w:val="BodyText"/>
+        <w:numPr>
+          <w:ilvl w:val="0"/>
+          <w:numId w:val="5"/>
+        </w:numPr>
+        <w:spacing w:line="254" w:lineRule="auto"/>
+        <w:ind w:right="411"/>
+        <w:jc w:val="both"/>
+        <w:rPr>
+          <w:noProof/>
+        </w:rPr>
+      </w:pPr>
+      <w:r>
+        <w:rPr>
+          <w:noProof/>
+        </w:rPr>
+        <w:t xml:space="preserve">Final columns of </w:t>
+      </w:r>
+      <w:r>
+        <w:rPr>
+          <w:noProof/>
+        </w:rPr>
+        <w:t>bus trip dataset:</w:t>
+      </w:r>
+    </w:p>
+    <w:p>
+      <w:pPr>
+        <w:pStyle w:val="BodyText"/>
+        <w:numPr>
+          <w:ilvl w:val="0"/>
+          <w:numId w:val="9"/>
+        </w:numPr>
+        <w:spacing w:line="254" w:lineRule="auto"/>
+        <w:ind w:right="411"/>
+        <w:jc w:val="both"/>
+        <w:rPr>
+          <w:noProof/>
+        </w:rPr>
+      </w:pPr>
+      <w:r>
+        <w:rPr>
+          <w:noProof/>
+        </w:rPr>
+        <w:t>'station_id'</w:t>
+      </w:r>
+    </w:p>
+    <w:p>
+      <w:pPr>
+        <w:pStyle w:val="BodyText"/>
+        <w:numPr>
+          <w:ilvl w:val="0"/>
+          <w:numId w:val="9"/>
+        </w:numPr>
+        <w:spacing w:line="254" w:lineRule="auto"/>
+        <w:ind w:right="411"/>
+        <w:jc w:val="both"/>
+        <w:rPr>
+          <w:noProof/>
+        </w:rPr>
+      </w:pPr>
+      <w:r>
+        <w:rPr>
+          <w:noProof/>
+        </w:rPr>
+        <w:t>'station_name'</w:t>
+      </w:r>
+    </w:p>
+    <w:p>
+      <w:pPr>
         <w:pStyle w:val="Heading1"/>
         <w:numPr>
           <w:ilvl w:val="0"/>
@@ -9303,6 +9884,7 @@
         <w:ind w:hanging="537"/>
       </w:pPr>
       <w:r>
+        <w:lastRenderedPageBreak/>
         <w:t>Knowledge</w:t>
       </w:r>
       <w:r>
@@ -9661,7 +10243,23 @@
           <w:w w:val="95"/>
           <w:sz w:val="24"/>
         </w:rPr>
-        <w:t>these activities aim at defining the knowledge structure of the informa-</w:t>
+        <w:t xml:space="preserve">these activities aim at defining the knowledge structure of the </w:t>
+      </w:r>
+      <w:proofErr w:type="spellStart"/>
+      <w:r>
+        <w:rPr>
+          <w:w w:val="95"/>
+          <w:sz w:val="24"/>
+        </w:rPr>
+        <w:t>informa</w:t>
+      </w:r>
+      <w:proofErr w:type="spellEnd"/>
+      <w:r>
+        <w:rPr>
+          <w:w w:val="95"/>
+          <w:sz w:val="24"/>
+        </w:rPr>
+        <w:t>-</w:t>
       </w:r>
       <w:r>
         <w:rPr>
@@ -9671,12 +10269,14 @@
         </w:rPr>
         <w:t xml:space="preserve"> </w:t>
       </w:r>
+      <w:proofErr w:type="spellStart"/>
       <w:r>
         <w:rPr>
           <w:sz w:val="24"/>
         </w:rPr>
         <w:t>tion</w:t>
       </w:r>
+      <w:proofErr w:type="spellEnd"/>
       <w:r>
         <w:rPr>
           <w:spacing w:val="-6"/>
@@ -10075,7 +10675,6 @@
         <w:rPr>
           <w:sz w:val="24"/>
         </w:rPr>
-        <w:lastRenderedPageBreak/>
         <w:t>Knowledge</w:t>
       </w:r>
       <w:r>
@@ -10107,12 +10706,14 @@
           <w:sz w:val="24"/>
         </w:rPr>
       </w:pPr>
+      <w:proofErr w:type="spellStart"/>
       <w:r>
         <w:rPr>
           <w:sz w:val="24"/>
         </w:rPr>
         <w:t>Teleontology</w:t>
       </w:r>
+      <w:proofErr w:type="spellEnd"/>
       <w:r>
         <w:rPr>
           <w:spacing w:val="-5"/>
@@ -10297,11 +10898,19 @@
         </w:rPr>
         <w:t xml:space="preserve"> </w:t>
       </w:r>
-      <w:r>
-        <w:rPr>
-          <w:sz w:val="24"/>
-        </w:rPr>
-        <w:t xml:space="preserve">cuted by the producer before. Nevertheless, the consumer process </w:t>
+      <w:proofErr w:type="spellStart"/>
+      <w:r>
+        <w:rPr>
+          <w:sz w:val="24"/>
+        </w:rPr>
+        <w:t>cuted</w:t>
+      </w:r>
+      <w:proofErr w:type="spellEnd"/>
+      <w:r>
+        <w:rPr>
+          <w:sz w:val="24"/>
+        </w:rPr>
+        <w:t xml:space="preserve"> by the producer before. Nevertheless, the consumer process </w:t>
       </w:r>
       <w:proofErr w:type="gramStart"/>
       <w:r>
@@ -10447,12 +11056,14 @@
           <w:sz w:val="24"/>
         </w:rPr>
       </w:pPr>
+      <w:proofErr w:type="spellStart"/>
       <w:r>
         <w:rPr>
           <w:sz w:val="24"/>
         </w:rPr>
         <w:t>Teleontology</w:t>
       </w:r>
+      <w:proofErr w:type="spellEnd"/>
       <w:r>
         <w:rPr>
           <w:spacing w:val="-5"/>
@@ -11838,11 +12449,19 @@
         </w:rPr>
         <w:t xml:space="preserve"> </w:t>
       </w:r>
-      <w:r>
-        <w:rPr>
-          <w:sz w:val="24"/>
-        </w:rPr>
-        <w:t>teleontology),</w:t>
+      <w:proofErr w:type="spellStart"/>
+      <w:r>
+        <w:rPr>
+          <w:sz w:val="24"/>
+        </w:rPr>
+        <w:t>teleontology</w:t>
+      </w:r>
+      <w:proofErr w:type="spellEnd"/>
+      <w:r>
+        <w:rPr>
+          <w:sz w:val="24"/>
+        </w:rPr>
+        <w:t>),</w:t>
       </w:r>
       <w:r>
         <w:rPr>
@@ -12511,8 +13130,21 @@
         </w:rPr>
         <w:t xml:space="preserve"> </w:t>
       </w:r>
-      <w:r>
-        <w:t>ducer plus consumer) over the final outcome of the iTelos methodology. More in details, this</w:t>
+      <w:proofErr w:type="spellStart"/>
+      <w:r>
+        <w:t>ducer</w:t>
+      </w:r>
+      <w:proofErr w:type="spellEnd"/>
+      <w:r>
+        <w:t xml:space="preserve"> plus consumer) over the final outcome of the </w:t>
+      </w:r>
+      <w:proofErr w:type="spellStart"/>
+      <w:r>
+        <w:t>iTelos</w:t>
+      </w:r>
+      <w:proofErr w:type="spellEnd"/>
+      <w:r>
+        <w:t xml:space="preserve"> methodology. More in details, this</w:t>
       </w:r>
       <w:r>
         <w:rPr>
@@ -12572,7 +13204,21 @@
         <w:rPr>
           <w:sz w:val="24"/>
         </w:rPr>
-        <w:t>the final Knowledge Graph information statistics (like, number of etypes and properties,</w:t>
+        <w:t xml:space="preserve">the final Knowledge Graph information statistics (like, number of </w:t>
+      </w:r>
+      <w:proofErr w:type="spellStart"/>
+      <w:r>
+        <w:rPr>
+          <w:sz w:val="24"/>
+        </w:rPr>
+        <w:t>etypes</w:t>
+      </w:r>
+      <w:proofErr w:type="spellEnd"/>
+      <w:r>
+        <w:rPr>
+          <w:sz w:val="24"/>
+        </w:rPr>
+        <w:t xml:space="preserve"> and properties,</w:t>
       </w:r>
       <w:r>
         <w:rPr>
@@ -12646,11 +13292,19 @@
         </w:rPr>
         <w:t xml:space="preserve"> </w:t>
       </w:r>
-      <w:r>
-        <w:rPr>
-          <w:sz w:val="24"/>
-        </w:rPr>
-        <w:t>etype,</w:t>
+      <w:proofErr w:type="spellStart"/>
+      <w:r>
+        <w:rPr>
+          <w:sz w:val="24"/>
+        </w:rPr>
+        <w:t>etype</w:t>
+      </w:r>
+      <w:proofErr w:type="spellEnd"/>
+      <w:r>
+        <w:rPr>
+          <w:sz w:val="24"/>
+        </w:rPr>
+        <w:t>,</w:t>
       </w:r>
       <w:r>
         <w:rPr>
@@ -13905,9 +14559,11 @@
         </w:rPr>
         <w:t xml:space="preserve"> </w:t>
       </w:r>
+      <w:proofErr w:type="spellStart"/>
       <w:r>
         <w:t>DataScientia</w:t>
       </w:r>
+      <w:proofErr w:type="spellEnd"/>
       <w:r>
         <w:rPr>
           <w:spacing w:val="-2"/>
@@ -15018,7 +15674,15 @@
         <w:t xml:space="preserve"> </w:t>
       </w:r>
       <w:r>
-        <w:t>along the iTelos process.</w:t>
+        <w:t xml:space="preserve">along the </w:t>
+      </w:r>
+      <w:proofErr w:type="spellStart"/>
+      <w:r>
+        <w:t>iTelos</w:t>
+      </w:r>
+      <w:proofErr w:type="spellEnd"/>
+      <w:r>
+        <w:t xml:space="preserve"> process.</w:t>
       </w:r>
       <w:r>
         <w:rPr>
@@ -16958,7 +17622,7 @@
   <w:abstractNum w:abstractNumId="1" w15:restartNumberingAfterBreak="0">
     <w:nsid w:val="095E7BEC"/>
     <w:multiLevelType w:val="hybridMultilevel"/>
-    <w:tmpl w:val="AF78FF6A"/>
+    <w:tmpl w:val="5D76D910"/>
     <w:lvl w:ilvl="0" w:tplc="04090001">
       <w:start w:val="1"/>
       <w:numFmt w:val="bullet"/>
@@ -17295,6 +17959,119 @@
     </w:lvl>
   </w:abstractNum>
   <w:abstractNum w:abstractNumId="4" w15:restartNumberingAfterBreak="0">
+    <w:nsid w:val="2B175F2E"/>
+    <w:multiLevelType w:val="hybridMultilevel"/>
+    <w:tmpl w:val="8F8ECDAA"/>
+    <w:lvl w:ilvl="0" w:tplc="04090005">
+      <w:start w:val="1"/>
+      <w:numFmt w:val="bullet"/>
+      <w:lvlText w:val=""/>
+      <w:lvlJc w:val="left"/>
+      <w:pPr>
+        <w:ind w:left="1553" w:hanging="360"/>
+      </w:pPr>
+      <w:rPr>
+        <w:rFonts w:ascii="Wingdings" w:hAnsi="Wingdings" w:hint="default"/>
+      </w:rPr>
+    </w:lvl>
+    <w:lvl w:ilvl="1" w:tplc="04090003" w:tentative="1">
+      <w:start w:val="1"/>
+      <w:numFmt w:val="bullet"/>
+      <w:lvlText w:val="o"/>
+      <w:lvlJc w:val="left"/>
+      <w:pPr>
+        <w:ind w:left="2273" w:hanging="360"/>
+      </w:pPr>
+      <w:rPr>
+        <w:rFonts w:ascii="Courier New" w:hAnsi="Courier New" w:cs="Courier New" w:hint="default"/>
+      </w:rPr>
+    </w:lvl>
+    <w:lvl w:ilvl="2" w:tplc="04090005" w:tentative="1">
+      <w:start w:val="1"/>
+      <w:numFmt w:val="bullet"/>
+      <w:lvlText w:val=""/>
+      <w:lvlJc w:val="left"/>
+      <w:pPr>
+        <w:ind w:left="2993" w:hanging="360"/>
+      </w:pPr>
+      <w:rPr>
+        <w:rFonts w:ascii="Wingdings" w:hAnsi="Wingdings" w:hint="default"/>
+      </w:rPr>
+    </w:lvl>
+    <w:lvl w:ilvl="3" w:tplc="04090001" w:tentative="1">
+      <w:start w:val="1"/>
+      <w:numFmt w:val="bullet"/>
+      <w:lvlText w:val=""/>
+      <w:lvlJc w:val="left"/>
+      <w:pPr>
+        <w:ind w:left="3713" w:hanging="360"/>
+      </w:pPr>
+      <w:rPr>
+        <w:rFonts w:ascii="Symbol" w:hAnsi="Symbol" w:hint="default"/>
+      </w:rPr>
+    </w:lvl>
+    <w:lvl w:ilvl="4" w:tplc="04090003" w:tentative="1">
+      <w:start w:val="1"/>
+      <w:numFmt w:val="bullet"/>
+      <w:lvlText w:val="o"/>
+      <w:lvlJc w:val="left"/>
+      <w:pPr>
+        <w:ind w:left="4433" w:hanging="360"/>
+      </w:pPr>
+      <w:rPr>
+        <w:rFonts w:ascii="Courier New" w:hAnsi="Courier New" w:cs="Courier New" w:hint="default"/>
+      </w:rPr>
+    </w:lvl>
+    <w:lvl w:ilvl="5" w:tplc="04090005" w:tentative="1">
+      <w:start w:val="1"/>
+      <w:numFmt w:val="bullet"/>
+      <w:lvlText w:val=""/>
+      <w:lvlJc w:val="left"/>
+      <w:pPr>
+        <w:ind w:left="5153" w:hanging="360"/>
+      </w:pPr>
+      <w:rPr>
+        <w:rFonts w:ascii="Wingdings" w:hAnsi="Wingdings" w:hint="default"/>
+      </w:rPr>
+    </w:lvl>
+    <w:lvl w:ilvl="6" w:tplc="04090001" w:tentative="1">
+      <w:start w:val="1"/>
+      <w:numFmt w:val="bullet"/>
+      <w:lvlText w:val=""/>
+      <w:lvlJc w:val="left"/>
+      <w:pPr>
+        <w:ind w:left="5873" w:hanging="360"/>
+      </w:pPr>
+      <w:rPr>
+        <w:rFonts w:ascii="Symbol" w:hAnsi="Symbol" w:hint="default"/>
+      </w:rPr>
+    </w:lvl>
+    <w:lvl w:ilvl="7" w:tplc="04090003" w:tentative="1">
+      <w:start w:val="1"/>
+      <w:numFmt w:val="bullet"/>
+      <w:lvlText w:val="o"/>
+      <w:lvlJc w:val="left"/>
+      <w:pPr>
+        <w:ind w:left="6593" w:hanging="360"/>
+      </w:pPr>
+      <w:rPr>
+        <w:rFonts w:ascii="Courier New" w:hAnsi="Courier New" w:cs="Courier New" w:hint="default"/>
+      </w:rPr>
+    </w:lvl>
+    <w:lvl w:ilvl="8" w:tplc="04090005" w:tentative="1">
+      <w:start w:val="1"/>
+      <w:numFmt w:val="bullet"/>
+      <w:lvlText w:val=""/>
+      <w:lvlJc w:val="left"/>
+      <w:pPr>
+        <w:ind w:left="7313" w:hanging="360"/>
+      </w:pPr>
+      <w:rPr>
+        <w:rFonts w:ascii="Wingdings" w:hAnsi="Wingdings" w:hint="default"/>
+      </w:rPr>
+    </w:lvl>
+  </w:abstractNum>
+  <w:abstractNum w:abstractNumId="5" w15:restartNumberingAfterBreak="0">
     <w:nsid w:val="2C8B7CCA"/>
     <w:multiLevelType w:val="hybridMultilevel"/>
     <w:tmpl w:val="5CFEE9C8"/>
@@ -17425,7 +18202,7 @@
       </w:rPr>
     </w:lvl>
   </w:abstractNum>
-  <w:abstractNum w:abstractNumId="5" w15:restartNumberingAfterBreak="0">
+  <w:abstractNum w:abstractNumId="6" w15:restartNumberingAfterBreak="0">
     <w:nsid w:val="3F5157AD"/>
     <w:multiLevelType w:val="multilevel"/>
     <w:tmpl w:val="2BACE57A"/>
@@ -17548,7 +18325,120 @@
       </w:rPr>
     </w:lvl>
   </w:abstractNum>
-  <w:abstractNum w:abstractNumId="6" w15:restartNumberingAfterBreak="0">
+  <w:abstractNum w:abstractNumId="7" w15:restartNumberingAfterBreak="0">
+    <w:nsid w:val="49D65E74"/>
+    <w:multiLevelType w:val="hybridMultilevel"/>
+    <w:tmpl w:val="935A892E"/>
+    <w:lvl w:ilvl="0" w:tplc="04090005">
+      <w:start w:val="1"/>
+      <w:numFmt w:val="bullet"/>
+      <w:lvlText w:val=""/>
+      <w:lvlJc w:val="left"/>
+      <w:pPr>
+        <w:ind w:left="1553" w:hanging="360"/>
+      </w:pPr>
+      <w:rPr>
+        <w:rFonts w:ascii="Wingdings" w:hAnsi="Wingdings" w:hint="default"/>
+      </w:rPr>
+    </w:lvl>
+    <w:lvl w:ilvl="1" w:tplc="04090003" w:tentative="1">
+      <w:start w:val="1"/>
+      <w:numFmt w:val="bullet"/>
+      <w:lvlText w:val="o"/>
+      <w:lvlJc w:val="left"/>
+      <w:pPr>
+        <w:ind w:left="2273" w:hanging="360"/>
+      </w:pPr>
+      <w:rPr>
+        <w:rFonts w:ascii="Courier New" w:hAnsi="Courier New" w:cs="Courier New" w:hint="default"/>
+      </w:rPr>
+    </w:lvl>
+    <w:lvl w:ilvl="2" w:tplc="04090005" w:tentative="1">
+      <w:start w:val="1"/>
+      <w:numFmt w:val="bullet"/>
+      <w:lvlText w:val=""/>
+      <w:lvlJc w:val="left"/>
+      <w:pPr>
+        <w:ind w:left="2993" w:hanging="360"/>
+      </w:pPr>
+      <w:rPr>
+        <w:rFonts w:ascii="Wingdings" w:hAnsi="Wingdings" w:hint="default"/>
+      </w:rPr>
+    </w:lvl>
+    <w:lvl w:ilvl="3" w:tplc="04090001" w:tentative="1">
+      <w:start w:val="1"/>
+      <w:numFmt w:val="bullet"/>
+      <w:lvlText w:val=""/>
+      <w:lvlJc w:val="left"/>
+      <w:pPr>
+        <w:ind w:left="3713" w:hanging="360"/>
+      </w:pPr>
+      <w:rPr>
+        <w:rFonts w:ascii="Symbol" w:hAnsi="Symbol" w:hint="default"/>
+      </w:rPr>
+    </w:lvl>
+    <w:lvl w:ilvl="4" w:tplc="04090003" w:tentative="1">
+      <w:start w:val="1"/>
+      <w:numFmt w:val="bullet"/>
+      <w:lvlText w:val="o"/>
+      <w:lvlJc w:val="left"/>
+      <w:pPr>
+        <w:ind w:left="4433" w:hanging="360"/>
+      </w:pPr>
+      <w:rPr>
+        <w:rFonts w:ascii="Courier New" w:hAnsi="Courier New" w:cs="Courier New" w:hint="default"/>
+      </w:rPr>
+    </w:lvl>
+    <w:lvl w:ilvl="5" w:tplc="04090005" w:tentative="1">
+      <w:start w:val="1"/>
+      <w:numFmt w:val="bullet"/>
+      <w:lvlText w:val=""/>
+      <w:lvlJc w:val="left"/>
+      <w:pPr>
+        <w:ind w:left="5153" w:hanging="360"/>
+      </w:pPr>
+      <w:rPr>
+        <w:rFonts w:ascii="Wingdings" w:hAnsi="Wingdings" w:hint="default"/>
+      </w:rPr>
+    </w:lvl>
+    <w:lvl w:ilvl="6" w:tplc="04090001" w:tentative="1">
+      <w:start w:val="1"/>
+      <w:numFmt w:val="bullet"/>
+      <w:lvlText w:val=""/>
+      <w:lvlJc w:val="left"/>
+      <w:pPr>
+        <w:ind w:left="5873" w:hanging="360"/>
+      </w:pPr>
+      <w:rPr>
+        <w:rFonts w:ascii="Symbol" w:hAnsi="Symbol" w:hint="default"/>
+      </w:rPr>
+    </w:lvl>
+    <w:lvl w:ilvl="7" w:tplc="04090003" w:tentative="1">
+      <w:start w:val="1"/>
+      <w:numFmt w:val="bullet"/>
+      <w:lvlText w:val="o"/>
+      <w:lvlJc w:val="left"/>
+      <w:pPr>
+        <w:ind w:left="6593" w:hanging="360"/>
+      </w:pPr>
+      <w:rPr>
+        <w:rFonts w:ascii="Courier New" w:hAnsi="Courier New" w:cs="Courier New" w:hint="default"/>
+      </w:rPr>
+    </w:lvl>
+    <w:lvl w:ilvl="8" w:tplc="04090005" w:tentative="1">
+      <w:start w:val="1"/>
+      <w:numFmt w:val="bullet"/>
+      <w:lvlText w:val=""/>
+      <w:lvlJc w:val="left"/>
+      <w:pPr>
+        <w:ind w:left="7313" w:hanging="360"/>
+      </w:pPr>
+      <w:rPr>
+        <w:rFonts w:ascii="Wingdings" w:hAnsi="Wingdings" w:hint="default"/>
+      </w:rPr>
+    </w:lvl>
+  </w:abstractNum>
+  <w:abstractNum w:abstractNumId="8" w15:restartNumberingAfterBreak="0">
     <w:nsid w:val="6BAC7CE0"/>
     <w:multiLevelType w:val="multilevel"/>
     <w:tmpl w:val="138646AC"/>
@@ -17669,13 +18559,13 @@
     </w:lvl>
   </w:abstractNum>
   <w:num w:numId="1" w16cid:durableId="98645179">
-    <w:abstractNumId w:val="6"/>
+    <w:abstractNumId w:val="8"/>
   </w:num>
   <w:num w:numId="2" w16cid:durableId="1828545969">
-    <w:abstractNumId w:val="4"/>
+    <w:abstractNumId w:val="5"/>
   </w:num>
   <w:num w:numId="3" w16cid:durableId="248737731">
-    <w:abstractNumId w:val="5"/>
+    <w:abstractNumId w:val="6"/>
   </w:num>
   <w:num w:numId="4" w16cid:durableId="426342364">
     <w:abstractNumId w:val="2"/>
@@ -17688,6 +18578,12 @@
   </w:num>
   <w:num w:numId="7" w16cid:durableId="1078677412">
     <w:abstractNumId w:val="0"/>
+  </w:num>
+  <w:num w:numId="8" w16cid:durableId="695041036">
+    <w:abstractNumId w:val="4"/>
+  </w:num>
+  <w:num w:numId="9" w16cid:durableId="80758323">
+    <w:abstractNumId w:val="7"/>
   </w:num>
 </w:numbering>
 </file>

</xml_diff>